<commit_message>
Revert "Uploading abandoned mobile research and started work to have on file"
This reverts commit 6a218597f419e82b01a8a5d9842bcb079a221e01.
</commit_message>
<xml_diff>
--- a/SchoolReport/Final Presentation Draft.docx
+++ b/SchoolReport/Final Presentation Draft.docx
@@ -49,124 +49,155 @@
         <w:t>.</w:t>
       </w:r>
       <w:r>
+        <w:t xml:space="preserve"> All artwork was drawn by Anna Carlson.</w:t>
+      </w:r>
+    </w:p>
+    <w:p>
+      <w:r>
+        <w:t>Hypothetically there was the option to include two Heroes in the game. At the time of the writing of this however, it looks like the female protagonist will be cut from the presentation copy. The program was written, the art was designed, and the story was modified in such a way</w:t>
+      </w:r>
+      <w:r>
+        <w:t xml:space="preserve"> however</w:t>
+      </w:r>
+      <w:r>
+        <w:t xml:space="preserve"> that</w:t>
+      </w:r>
+      <w:r>
         <w:t xml:space="preserve"> </w:t>
       </w:r>
       <w:r>
-        <w:t>All artwork was drawn by Anna Carlson.</w:t>
-      </w:r>
-    </w:p>
-    <w:p>
-      <w:r>
-        <w:t>Hypothetically there was the option to include two Heroes in the game. At the time of the writing of this however, it looks like the female protagonist will be cut from the presentation copy. The program was written, the art was designed, and the story was modified in such a way</w:t>
-      </w:r>
-      <w:r>
-        <w:t xml:space="preserve"> however</w:t>
-      </w:r>
-      <w:r>
-        <w:t xml:space="preserve"> that</w:t>
+        <w:t>the two could share the same wardrobe</w:t>
+      </w:r>
+      <w:r>
+        <w:t xml:space="preserve">. </w:t>
+      </w:r>
+    </w:p>
+    <w:p>
+      <w:r>
+        <w:t>Within</w:t>
+      </w:r>
+      <w:r>
+        <w:t xml:space="preserve"> the game </w:t>
+      </w:r>
+      <w:r>
+        <w:t xml:space="preserve">the classes Hero and Clothing interact quite a bit. </w:t>
+      </w:r>
+      <w:r>
+        <w:t>The Hero class contained an attribute Wardrobe, and Outfit. Outfit stored only the clothing pieces that the hero was wearing, while wardrobe contained all the pieces he or she had collected for use in later dress-up events.</w:t>
+      </w:r>
+    </w:p>
+    <w:p>
+      <w:proofErr w:type="spellStart"/>
+      <w:r>
+        <w:t>Enums</w:t>
+      </w:r>
+      <w:proofErr w:type="spellEnd"/>
+      <w:r>
+        <w:t xml:space="preserve"> were used in the clothing section to store and retrieve clothing</w:t>
+      </w:r>
+      <w:r>
+        <w:t xml:space="preserve"> from an array without wasting time running through an array looking for a string</w:t>
+      </w:r>
+      <w:r>
+        <w:t xml:space="preserve"> or</w:t>
+      </w:r>
+      <w:r>
+        <w:t xml:space="preserve"> the programmer</w:t>
+      </w:r>
+      <w:r>
+        <w:t xml:space="preserve"> memorizing an ID number</w:t>
+      </w:r>
+      <w:r>
+        <w:t xml:space="preserve">. </w:t>
+      </w:r>
+      <w:r>
+        <w:t xml:space="preserve">There </w:t>
+      </w:r>
+      <w:r>
+        <w:t>was one</w:t>
       </w:r>
       <w:r>
         <w:t xml:space="preserve"> </w:t>
       </w:r>
-      <w:r>
-        <w:t>the two could share the same wardrobe</w:t>
-      </w:r>
-      <w:r>
-        <w:t xml:space="preserve">. </w:t>
-      </w:r>
-    </w:p>
-    <w:p>
-      <w:r>
-        <w:t>Within</w:t>
-      </w:r>
-      <w:r>
-        <w:t xml:space="preserve"> the game </w:t>
-      </w:r>
-      <w:r>
-        <w:t xml:space="preserve">the classes Hero and Clothing interact quite a bit. </w:t>
-      </w:r>
-      <w:r>
-        <w:t>The Hero class contained an attribute Wardrobe, and Outfit. Outfit stored only the clothing pieces that the hero was wearing, while wardrobe contained all the pieces he or she had collected for use in later dress-up events.</w:t>
-      </w:r>
-    </w:p>
-    <w:p>
-      <w:r>
-        <w:t>Enums were used in the clothing section to store and retrieve clothing</w:t>
-      </w:r>
-      <w:r>
-        <w:t xml:space="preserve"> from an array without wasting time running through an array looking for a string</w:t>
-      </w:r>
-      <w:r>
-        <w:t xml:space="preserve"> or</w:t>
-      </w:r>
-      <w:r>
-        <w:t xml:space="preserve"> the programmer</w:t>
-      </w:r>
-      <w:r>
-        <w:t xml:space="preserve"> memorizing an ID number</w:t>
-      </w:r>
-      <w:r>
-        <w:t xml:space="preserve">. </w:t>
-      </w:r>
-      <w:r>
-        <w:t xml:space="preserve">There </w:t>
-      </w:r>
-      <w:r>
-        <w:t>was one</w:t>
-      </w:r>
+      <w:proofErr w:type="spellStart"/>
+      <w:r>
+        <w:t>Enum</w:t>
+      </w:r>
+      <w:proofErr w:type="spellEnd"/>
       <w:r>
         <w:t xml:space="preserve"> </w:t>
       </w:r>
       <w:r>
-        <w:t>Enum</w:t>
+        <w:t xml:space="preserve">which held items like SHIRT, PANTS, HAIR, etc., </w:t>
+      </w:r>
+      <w:r>
+        <w:t xml:space="preserve">to represent each type of clothing used for the layering logic in dressing the character, and then separate </w:t>
+      </w:r>
+      <w:proofErr w:type="spellStart"/>
+      <w:r>
+        <w:t>E</w:t>
+      </w:r>
+      <w:r>
+        <w:t>num</w:t>
+      </w:r>
+      <w:r>
+        <w:t>s</w:t>
+      </w:r>
+      <w:proofErr w:type="spellEnd"/>
+      <w:r>
+        <w:t xml:space="preserve"> for each type of clothing.</w:t>
+      </w:r>
+      <w:r>
+        <w:t xml:space="preserve"> The size of the arrays </w:t>
+      </w:r>
+      <w:proofErr w:type="gramStart"/>
+      <w:r>
+        <w:t>were</w:t>
+      </w:r>
+      <w:proofErr w:type="gramEnd"/>
+      <w:r>
+        <w:t xml:space="preserve"> calculated by the length of the array.</w:t>
       </w:r>
       <w:r>
         <w:t xml:space="preserve"> </w:t>
       </w:r>
       <w:r>
-        <w:t xml:space="preserve">which held items like SHIRT, PANTS, HAIR, etc., </w:t>
-      </w:r>
-      <w:r>
-        <w:t xml:space="preserve">to represent each type of clothing used for the layering logic in dressing the character, and then separate </w:t>
-      </w:r>
-      <w:r>
-        <w:t>E</w:t>
-      </w:r>
-      <w:r>
-        <w:t>num</w:t>
-      </w:r>
-      <w:r>
-        <w:t>s</w:t>
-      </w:r>
-      <w:r>
-        <w:t xml:space="preserve"> for each type of clothing.</w:t>
-      </w:r>
-      <w:r>
-        <w:t xml:space="preserve"> The size of the arrays were calculated by the length of the array.</w:t>
-      </w:r>
-      <w:r>
         <w:t xml:space="preserve"> </w:t>
       </w:r>
       <w:r>
+        <w:t xml:space="preserve">For example, </w:t>
+      </w:r>
+      <w:r>
+        <w:t>all the shirts in the game are declared in a Clothing array</w:t>
+      </w:r>
+      <w:r>
         <w:t xml:space="preserve"> </w:t>
       </w:r>
       <w:r>
-        <w:t xml:space="preserve">For example, </w:t>
-      </w:r>
-      <w:r>
-        <w:t>all the shirts in the game are declared in a Clothing array</w:t>
-      </w:r>
-      <w:r>
-        <w:t xml:space="preserve"> </w:t>
-      </w:r>
-      <w:r>
         <w:t>function</w:t>
       </w:r>
       <w:r>
-        <w:t xml:space="preserve"> called initilizeShirts()</w:t>
-      </w:r>
-      <w:r>
-        <w:t>, which is received by Cloth</w:t>
+        <w:t xml:space="preserve"> called </w:t>
+      </w:r>
+      <w:proofErr w:type="spellStart"/>
+      <w:proofErr w:type="gramStart"/>
+      <w:r>
+        <w:t>initilizeShirts</w:t>
+      </w:r>
+      <w:proofErr w:type="spellEnd"/>
+      <w:r>
+        <w:t>(</w:t>
+      </w:r>
+      <w:proofErr w:type="gramEnd"/>
+      <w:r>
+        <w:t>)</w:t>
+      </w:r>
+      <w:r>
+        <w:t xml:space="preserve">, which is received by </w:t>
+      </w:r>
+      <w:proofErr w:type="spellStart"/>
+      <w:r>
+        <w:t>Cloth</w:t>
       </w:r>
       <w:r>
         <w:t>ing</w:t>
@@ -174,6 +205,7 @@
       <w:r>
         <w:t>.Shirts</w:t>
       </w:r>
+      <w:proofErr w:type="spellEnd"/>
       <w:r>
         <w:t>. A simplified version of which is the following:</w:t>
       </w:r>
@@ -193,25 +225,35 @@
         <w:rPr>
           <w:rFonts w:ascii="Consolas" w:hAnsi="Consolas" w:cs="Consolas"/>
           <w:color w:val="000000"/>
-          <w:sz w:val="19"/>
-          <w:szCs w:val="19"/>
         </w:rPr>
       </w:pPr>
       <w:r>
         <w:rPr>
           <w:rFonts w:ascii="Consolas" w:hAnsi="Consolas" w:cs="Consolas"/>
           <w:color w:val="000000"/>
-          <w:sz w:val="19"/>
-          <w:szCs w:val="19"/>
         </w:rPr>
-        <w:t xml:space="preserve">            Clothing[] shirts = </w:t>
+        <w:t xml:space="preserve">            </w:t>
+      </w:r>
+      <w:proofErr w:type="gramStart"/>
+      <w:r>
+        <w:rPr>
+          <w:rFonts w:ascii="Consolas" w:hAnsi="Consolas" w:cs="Consolas"/>
+          <w:color w:val="000000"/>
+        </w:rPr>
+        <w:t>Clothing[</w:t>
+      </w:r>
+      <w:proofErr w:type="gramEnd"/>
+      <w:r>
+        <w:rPr>
+          <w:rFonts w:ascii="Consolas" w:hAnsi="Consolas" w:cs="Consolas"/>
+          <w:color w:val="000000"/>
+        </w:rPr>
+        <w:t xml:space="preserve">] shirts = </w:t>
       </w:r>
       <w:r>
         <w:rPr>
           <w:rFonts w:ascii="Consolas" w:hAnsi="Consolas" w:cs="Consolas"/>
           <w:color w:val="0000FF"/>
-          <w:sz w:val="19"/>
-          <w:szCs w:val="19"/>
         </w:rPr>
         <w:t>new</w:t>
       </w:r>
@@ -219,8 +261,6 @@
         <w:rPr>
           <w:rFonts w:ascii="Consolas" w:hAnsi="Consolas" w:cs="Consolas"/>
           <w:color w:val="000000"/>
-          <w:sz w:val="19"/>
-          <w:szCs w:val="19"/>
         </w:rPr>
         <w:t xml:space="preserve"> Clothing[(</w:t>
       </w:r>
@@ -228,8 +268,6 @@
         <w:rPr>
           <w:rFonts w:ascii="Consolas" w:hAnsi="Consolas" w:cs="Consolas"/>
           <w:color w:val="0000FF"/>
-          <w:sz w:val="19"/>
-          <w:szCs w:val="19"/>
         </w:rPr>
         <w:t>int</w:t>
       </w:r>
@@ -237,26 +275,38 @@
         <w:rPr>
           <w:rFonts w:ascii="Consolas" w:hAnsi="Consolas" w:cs="Consolas"/>
           <w:color w:val="000000"/>
-          <w:sz w:val="19"/>
-          <w:szCs w:val="19"/>
         </w:rPr>
-        <w:t>)Enum.GetNames(</w:t>
-      </w:r>
+        <w:t>)</w:t>
+      </w:r>
+      <w:proofErr w:type="spellStart"/>
+      <w:r>
+        <w:rPr>
+          <w:rFonts w:ascii="Consolas" w:hAnsi="Consolas" w:cs="Consolas"/>
+          <w:color w:val="000000"/>
+        </w:rPr>
+        <w:t>Enum.GetNames</w:t>
+      </w:r>
+      <w:proofErr w:type="spellEnd"/>
+      <w:r>
+        <w:rPr>
+          <w:rFonts w:ascii="Consolas" w:hAnsi="Consolas" w:cs="Consolas"/>
+          <w:color w:val="000000"/>
+        </w:rPr>
+        <w:t>(</w:t>
+      </w:r>
+      <w:proofErr w:type="spellStart"/>
       <w:r>
         <w:rPr>
           <w:rFonts w:ascii="Consolas" w:hAnsi="Consolas" w:cs="Consolas"/>
           <w:color w:val="0000FF"/>
-          <w:sz w:val="19"/>
-          <w:szCs w:val="19"/>
         </w:rPr>
         <w:t>typeof</w:t>
       </w:r>
+      <w:proofErr w:type="spellEnd"/>
       <w:r>
         <w:rPr>
           <w:rFonts w:ascii="Consolas" w:hAnsi="Consolas" w:cs="Consolas"/>
           <w:color w:val="000000"/>
-          <w:sz w:val="19"/>
-          <w:szCs w:val="19"/>
         </w:rPr>
         <w:t>(SHIRTSENUM)).Length];</w:t>
       </w:r>
@@ -276,16 +326,12 @@
         <w:rPr>
           <w:rFonts w:ascii="Consolas" w:hAnsi="Consolas" w:cs="Consolas"/>
           <w:color w:val="000000"/>
-          <w:sz w:val="19"/>
-          <w:szCs w:val="19"/>
         </w:rPr>
       </w:pPr>
       <w:r>
         <w:rPr>
           <w:rFonts w:ascii="Consolas" w:hAnsi="Consolas" w:cs="Consolas"/>
           <w:color w:val="000000"/>
-          <w:sz w:val="19"/>
-          <w:szCs w:val="19"/>
         </w:rPr>
         <w:t xml:space="preserve">            shirts[(</w:t>
       </w:r>
@@ -293,8 +339,6 @@
         <w:rPr>
           <w:rFonts w:ascii="Consolas" w:hAnsi="Consolas" w:cs="Consolas"/>
           <w:color w:val="0000FF"/>
-          <w:sz w:val="19"/>
-          <w:szCs w:val="19"/>
         </w:rPr>
         <w:t>int</w:t>
       </w:r>
@@ -302,8 +346,6 @@
         <w:rPr>
           <w:rFonts w:ascii="Consolas" w:hAnsi="Consolas" w:cs="Consolas"/>
           <w:color w:val="000000"/>
-          <w:sz w:val="19"/>
-          <w:szCs w:val="19"/>
         </w:rPr>
         <w:t xml:space="preserve">)SHIRTSENUM.WEAVY_BLUE] = </w:t>
       </w:r>
@@ -311,8 +353,6 @@
         <w:rPr>
           <w:rFonts w:ascii="Consolas" w:hAnsi="Consolas" w:cs="Consolas"/>
           <w:color w:val="0000FF"/>
-          <w:sz w:val="19"/>
-          <w:szCs w:val="19"/>
         </w:rPr>
         <w:t>new</w:t>
       </w:r>
@@ -320,17 +360,22 @@
         <w:rPr>
           <w:rFonts w:ascii="Consolas" w:hAnsi="Consolas" w:cs="Consolas"/>
           <w:color w:val="000000"/>
-          <w:sz w:val="19"/>
-          <w:szCs w:val="19"/>
         </w:rPr>
-        <w:t xml:space="preserve"> Clothing(</w:t>
-      </w:r>
+        <w:t xml:space="preserve"> </w:t>
+      </w:r>
+      <w:proofErr w:type="gramStart"/>
+      <w:r>
+        <w:rPr>
+          <w:rFonts w:ascii="Consolas" w:hAnsi="Consolas" w:cs="Consolas"/>
+          <w:color w:val="000000"/>
+        </w:rPr>
+        <w:t>Clothing(</w:t>
+      </w:r>
+      <w:proofErr w:type="gramEnd"/>
       <w:r>
         <w:rPr>
           <w:rFonts w:ascii="Consolas" w:hAnsi="Consolas" w:cs="Consolas"/>
           <w:color w:val="A31515"/>
-          <w:sz w:val="19"/>
-          <w:szCs w:val="19"/>
         </w:rPr>
         <w:t>"Wavy Blue Shirt"</w:t>
       </w:r>
@@ -338,10 +383,24 @@
         <w:rPr>
           <w:rFonts w:ascii="Consolas" w:hAnsi="Consolas" w:cs="Consolas"/>
           <w:color w:val="000000"/>
-          <w:sz w:val="19"/>
-          <w:szCs w:val="19"/>
         </w:rPr>
-        <w:t>, Properties.Resources.shirt_wavy_blue);</w:t>
+        <w:t xml:space="preserve">, </w:t>
+      </w:r>
+      <w:proofErr w:type="spellStart"/>
+      <w:r>
+        <w:rPr>
+          <w:rFonts w:ascii="Consolas" w:hAnsi="Consolas" w:cs="Consolas"/>
+          <w:color w:val="000000"/>
+        </w:rPr>
+        <w:t>Properties.Resources.shirt_wavy_blue</w:t>
+      </w:r>
+      <w:proofErr w:type="spellEnd"/>
+      <w:r>
+        <w:rPr>
+          <w:rFonts w:ascii="Consolas" w:hAnsi="Consolas" w:cs="Consolas"/>
+          <w:color w:val="000000"/>
+        </w:rPr>
+        <w:t>);</w:t>
       </w:r>
     </w:p>
     <w:p>
@@ -363,7 +422,15 @@
     </w:p>
     <w:p>
       <w:r>
-        <w:t xml:space="preserve">Within the Hero class there was a method called dressHero(), which would update the hero’s bitmap image by means of using the Graphics class to modify a copy of the base body </w:t>
+        <w:t xml:space="preserve">Within the Hero class there was a method called </w:t>
+      </w:r>
+      <w:proofErr w:type="spellStart"/>
+      <w:r>
+        <w:t>dressHero</w:t>
+      </w:r>
+      <w:proofErr w:type="spellEnd"/>
+      <w:r>
+        <w:t xml:space="preserve">(), which would update the hero’s bitmap image by means of using the Graphics class to modify a copy of the base body </w:t>
       </w:r>
       <w:r>
         <w:t>bitmap, and return a new bitmap after each item in the</w:t>
@@ -372,14 +439,21 @@
         <w:t xml:space="preserve"> hero’s outfit was called by using the</w:t>
       </w:r>
       <w:r>
-        <w:t xml:space="preserve"> TypesOfClothing</w:t>
-      </w:r>
-      <w:r>
         <w:t xml:space="preserve"> </w:t>
       </w:r>
+      <w:proofErr w:type="spellStart"/>
+      <w:r>
+        <w:t>TypesOfClothing</w:t>
+      </w:r>
+      <w:proofErr w:type="spellEnd"/>
+      <w:r>
+        <w:t xml:space="preserve"> </w:t>
+      </w:r>
+      <w:proofErr w:type="spellStart"/>
       <w:r>
         <w:t>Enum</w:t>
       </w:r>
+      <w:proofErr w:type="spellEnd"/>
       <w:r>
         <w:t>,</w:t>
       </w:r>
@@ -399,59 +473,1190 @@
         <w:t xml:space="preserve"> the proper order.</w:t>
       </w:r>
       <w:r>
-        <w:t xml:space="preserve"> The function dressHero() is called whenever the Hero image needs to be update</w:t>
+        <w:t xml:space="preserve"> The function </w:t>
+      </w:r>
+      <w:proofErr w:type="spellStart"/>
+      <w:proofErr w:type="gramStart"/>
+      <w:r>
+        <w:t>dressHero</w:t>
+      </w:r>
+      <w:proofErr w:type="spellEnd"/>
+      <w:r>
+        <w:t>(</w:t>
+      </w:r>
+      <w:proofErr w:type="gramEnd"/>
+      <w:r>
+        <w:t>) is called whenever the Hero image needs to be update</w:t>
       </w:r>
       <w:r>
         <w:t>d.</w:t>
       </w:r>
     </w:p>
+    <w:p>
+      <w:pPr>
+        <w:pStyle w:val="Heading1"/>
+      </w:pPr>
+      <w:r>
+        <w:t>D</w:t>
+      </w:r>
+      <w:r>
+        <w:t>ress-Up Minigame</w:t>
+      </w:r>
+    </w:p>
+    <w:p>
+      <w:r>
+        <w:t xml:space="preserve">There is a class called minigame that at the time of this writing is responsible for calling the </w:t>
+      </w:r>
+      <w:r>
+        <w:t>“</w:t>
+      </w:r>
+      <w:r>
+        <w:t>Dress-Up</w:t>
+      </w:r>
+      <w:r>
+        <w:t>” form, which the player needs to win to continue the story</w:t>
+      </w:r>
+      <w:r>
+        <w:t>.</w:t>
+      </w:r>
+      <w:r>
+        <w:t xml:space="preserve"> </w:t>
+      </w:r>
+      <w:r>
+        <w:t>The minigame is</w:t>
+      </w:r>
+      <w:r>
+        <w:t xml:space="preserve"> written in such a way that there could theoretically be other minigames the player would have to </w:t>
+      </w:r>
+      <w:r>
+        <w:t xml:space="preserve">complete instead. </w:t>
+      </w:r>
+      <w:r>
+        <w:t>The Hero model is also passed into this, so that changes to the Hero’s outfit or wardrobe as a result will pass through to other parts of the game.</w:t>
+      </w:r>
+    </w:p>
+    <w:p>
+      <w:pPr>
+        <w:pStyle w:val="Heading1"/>
+      </w:pPr>
+      <w:r>
+        <w:lastRenderedPageBreak/>
+        <w:t>Functions</w:t>
+      </w:r>
+    </w:p>
+    <w:p>
+      <w:pPr>
+        <w:pStyle w:val="ListParagraph"/>
+        <w:numPr>
+          <w:ilvl w:val="0"/>
+          <w:numId w:val="1"/>
+        </w:numPr>
+      </w:pPr>
+      <w:proofErr w:type="gramStart"/>
+      <w:r>
+        <w:t>Choice(</w:t>
+      </w:r>
+      <w:proofErr w:type="gramEnd"/>
+      <w:r>
+        <w:t>) [</w:t>
+      </w:r>
+      <w:proofErr w:type="spellStart"/>
+      <w:r>
+        <w:t>Choice.cs</w:t>
+      </w:r>
+      <w:proofErr w:type="spellEnd"/>
+      <w:r>
+        <w:t>, line 11]: Allows us to make a choice in the story</w:t>
+      </w:r>
+    </w:p>
+    <w:p>
+      <w:pPr>
+        <w:pStyle w:val="ListParagraph"/>
+        <w:numPr>
+          <w:ilvl w:val="0"/>
+          <w:numId w:val="1"/>
+        </w:numPr>
+      </w:pPr>
+      <w:proofErr w:type="gramStart"/>
+      <w:r>
+        <w:t>Clothing(</w:t>
+      </w:r>
+      <w:proofErr w:type="gramEnd"/>
+      <w:r>
+        <w:t>) [</w:t>
+      </w:r>
+      <w:proofErr w:type="spellStart"/>
+      <w:r>
+        <w:t>Clothing.cs</w:t>
+      </w:r>
+      <w:proofErr w:type="spellEnd"/>
+      <w:r>
+        <w:t xml:space="preserve">, line 69]: Allows us to choose a type of clothing from the wardrobe for the character to wear. </w:t>
+      </w:r>
+    </w:p>
+    <w:p>
+      <w:pPr>
+        <w:pStyle w:val="ListParagraph"/>
+        <w:numPr>
+          <w:ilvl w:val="0"/>
+          <w:numId w:val="1"/>
+        </w:numPr>
+      </w:pPr>
+      <w:proofErr w:type="spellStart"/>
+      <w:proofErr w:type="gramStart"/>
+      <w:r>
+        <w:t>InportStoryfile</w:t>
+      </w:r>
+      <w:proofErr w:type="spellEnd"/>
+      <w:r>
+        <w:t>(</w:t>
+      </w:r>
+      <w:proofErr w:type="gramEnd"/>
+      <w:r>
+        <w:t>) [</w:t>
+      </w:r>
+      <w:proofErr w:type="spellStart"/>
+      <w:r>
+        <w:t>GameData.cs</w:t>
+      </w:r>
+      <w:proofErr w:type="spellEnd"/>
+      <w:r>
+        <w:t>, line 31]: Takes a text file and puts it in the narrative section of the game interface</w:t>
+      </w:r>
+    </w:p>
+    <w:p>
+      <w:pPr>
+        <w:pStyle w:val="ListParagraph"/>
+        <w:numPr>
+          <w:ilvl w:val="0"/>
+          <w:numId w:val="1"/>
+        </w:numPr>
+      </w:pPr>
+      <w:proofErr w:type="spellStart"/>
+      <w:proofErr w:type="gramStart"/>
+      <w:r>
+        <w:t>initilizeGlamorHobosAdventure</w:t>
+      </w:r>
+      <w:proofErr w:type="spellEnd"/>
+      <w:r>
+        <w:t>(</w:t>
+      </w:r>
+      <w:proofErr w:type="gramEnd"/>
+      <w:r>
+        <w:t>) [</w:t>
+      </w:r>
+      <w:proofErr w:type="spellStart"/>
+      <w:r>
+        <w:t>GameData.cs</w:t>
+      </w:r>
+      <w:proofErr w:type="spellEnd"/>
+      <w:r>
+        <w:t xml:space="preserve">, line 52]: </w:t>
+      </w:r>
+    </w:p>
+    <w:p>
+      <w:pPr>
+        <w:pStyle w:val="ListParagraph"/>
+        <w:numPr>
+          <w:ilvl w:val="0"/>
+          <w:numId w:val="1"/>
+        </w:numPr>
+      </w:pPr>
+      <w:proofErr w:type="spellStart"/>
+      <w:proofErr w:type="gramStart"/>
+      <w:r>
+        <w:t>initilizeStory</w:t>
+      </w:r>
+      <w:proofErr w:type="spellEnd"/>
+      <w:r>
+        <w:t>(</w:t>
+      </w:r>
+      <w:proofErr w:type="gramEnd"/>
+      <w:r>
+        <w:t>) [</w:t>
+      </w:r>
+      <w:proofErr w:type="spellStart"/>
+      <w:r>
+        <w:t>GameData.cs</w:t>
+      </w:r>
+      <w:proofErr w:type="spellEnd"/>
+      <w:r>
+        <w:t>, line 79]: Initializes the story with the correct files</w:t>
+      </w:r>
+    </w:p>
+    <w:p>
+      <w:pPr>
+        <w:pStyle w:val="ListParagraph"/>
+        <w:numPr>
+          <w:ilvl w:val="0"/>
+          <w:numId w:val="1"/>
+        </w:numPr>
+      </w:pPr>
+      <w:proofErr w:type="gramStart"/>
+      <w:r>
+        <w:t>Hero(</w:t>
+      </w:r>
+      <w:proofErr w:type="gramEnd"/>
+      <w:r>
+        <w:t>) [</w:t>
+      </w:r>
+      <w:proofErr w:type="spellStart"/>
+      <w:r>
+        <w:t>Hero.cs</w:t>
+      </w:r>
+      <w:proofErr w:type="spellEnd"/>
+      <w:r>
+        <w:t>, line 21]: Creates characters in story with all of their attributes</w:t>
+      </w:r>
+    </w:p>
+    <w:p>
+      <w:pPr>
+        <w:pStyle w:val="ListParagraph"/>
+        <w:numPr>
+          <w:ilvl w:val="0"/>
+          <w:numId w:val="1"/>
+        </w:numPr>
+      </w:pPr>
+      <w:proofErr w:type="spellStart"/>
+      <w:proofErr w:type="gramStart"/>
+      <w:r>
+        <w:t>starterOutfit</w:t>
+      </w:r>
+      <w:proofErr w:type="spellEnd"/>
+      <w:r>
+        <w:t>(</w:t>
+      </w:r>
+      <w:proofErr w:type="gramEnd"/>
+      <w:r>
+        <w:t>) [</w:t>
+      </w:r>
+      <w:proofErr w:type="spellStart"/>
+      <w:r>
+        <w:t>Hero.cs</w:t>
+      </w:r>
+      <w:proofErr w:type="spellEnd"/>
+      <w:r>
+        <w:t>, line 82]: gives the user a default outfit</w:t>
+      </w:r>
+    </w:p>
+    <w:p>
+      <w:pPr>
+        <w:pStyle w:val="ListParagraph"/>
+        <w:numPr>
+          <w:ilvl w:val="0"/>
+          <w:numId w:val="1"/>
+        </w:numPr>
+      </w:pPr>
+      <w:proofErr w:type="spellStart"/>
+      <w:proofErr w:type="gramStart"/>
+      <w:r>
+        <w:t>addToWardrobe</w:t>
+      </w:r>
+      <w:proofErr w:type="spellEnd"/>
+      <w:r>
+        <w:t>(</w:t>
+      </w:r>
+      <w:proofErr w:type="gramEnd"/>
+      <w:r>
+        <w:t>) [</w:t>
+      </w:r>
+      <w:proofErr w:type="spellStart"/>
+      <w:r>
+        <w:t>Hero.cs</w:t>
+      </w:r>
+      <w:proofErr w:type="spellEnd"/>
+      <w:r>
+        <w:t>, line 151]: Adds new clothes into the user’s usable wardrobe</w:t>
+      </w:r>
+    </w:p>
+    <w:p>
+      <w:pPr>
+        <w:pStyle w:val="ListParagraph"/>
+        <w:numPr>
+          <w:ilvl w:val="0"/>
+          <w:numId w:val="1"/>
+        </w:numPr>
+      </w:pPr>
+      <w:proofErr w:type="spellStart"/>
+      <w:proofErr w:type="gramStart"/>
+      <w:r>
+        <w:t>dressHero</w:t>
+      </w:r>
+      <w:proofErr w:type="spellEnd"/>
+      <w:r>
+        <w:t>(</w:t>
+      </w:r>
+      <w:proofErr w:type="gramEnd"/>
+      <w:r>
+        <w:t>) [</w:t>
+      </w:r>
+      <w:proofErr w:type="spellStart"/>
+      <w:r>
+        <w:t>Hero.cs</w:t>
+      </w:r>
+      <w:proofErr w:type="spellEnd"/>
+      <w:r>
+        <w:t>, line 172]: Puts clothes on hero</w:t>
+      </w:r>
+    </w:p>
+    <w:p>
+      <w:pPr>
+        <w:pStyle w:val="ListParagraph"/>
+        <w:numPr>
+          <w:ilvl w:val="0"/>
+          <w:numId w:val="1"/>
+        </w:numPr>
+      </w:pPr>
+      <w:proofErr w:type="spellStart"/>
+      <w:proofErr w:type="gramStart"/>
+      <w:r>
+        <w:t>updateDrawImage</w:t>
+      </w:r>
+      <w:proofErr w:type="spellEnd"/>
+      <w:r>
+        <w:t>(</w:t>
+      </w:r>
+      <w:proofErr w:type="gramEnd"/>
+      <w:r>
+        <w:t>) [</w:t>
+      </w:r>
+      <w:proofErr w:type="spellStart"/>
+      <w:r>
+        <w:t>Hero.cs</w:t>
+      </w:r>
+      <w:proofErr w:type="spellEnd"/>
+      <w:r>
+        <w:t>, line 216]: Draws hero with current outfit</w:t>
+      </w:r>
+    </w:p>
+    <w:p>
+      <w:pPr>
+        <w:pStyle w:val="ListParagraph"/>
+        <w:numPr>
+          <w:ilvl w:val="0"/>
+          <w:numId w:val="1"/>
+        </w:numPr>
+      </w:pPr>
+      <w:proofErr w:type="spellStart"/>
+      <w:proofErr w:type="gramStart"/>
+      <w:r>
+        <w:t>changeShirt</w:t>
+      </w:r>
+      <w:proofErr w:type="spellEnd"/>
+      <w:r>
+        <w:t>(</w:t>
+      </w:r>
+      <w:proofErr w:type="gramEnd"/>
+      <w:r>
+        <w:t>) [</w:t>
+      </w:r>
+      <w:proofErr w:type="spellStart"/>
+      <w:r>
+        <w:t>Hero.cs</w:t>
+      </w:r>
+      <w:proofErr w:type="spellEnd"/>
+      <w:r>
+        <w:t>, line 228]: Updates shirt image on hero</w:t>
+      </w:r>
+    </w:p>
+    <w:p>
+      <w:pPr>
+        <w:pStyle w:val="ListParagraph"/>
+        <w:numPr>
+          <w:ilvl w:val="0"/>
+          <w:numId w:val="1"/>
+        </w:numPr>
+      </w:pPr>
+      <w:proofErr w:type="spellStart"/>
+      <w:proofErr w:type="gramStart"/>
+      <w:r>
+        <w:t>changeClothing</w:t>
+      </w:r>
+      <w:proofErr w:type="spellEnd"/>
+      <w:r>
+        <w:t>(</w:t>
+      </w:r>
+      <w:proofErr w:type="gramEnd"/>
+      <w:r>
+        <w:t>) [</w:t>
+      </w:r>
+      <w:proofErr w:type="spellStart"/>
+      <w:r>
+        <w:t>Hero.cs</w:t>
+      </w:r>
+      <w:proofErr w:type="spellEnd"/>
+      <w:r>
+        <w:t>, line 237]: Updates clothing image on hero</w:t>
+      </w:r>
+    </w:p>
+    <w:p>
+      <w:pPr>
+        <w:pStyle w:val="ListParagraph"/>
+        <w:numPr>
+          <w:ilvl w:val="0"/>
+          <w:numId w:val="1"/>
+        </w:numPr>
+      </w:pPr>
+      <w:proofErr w:type="gramStart"/>
+      <w:r>
+        <w:t>Item(</w:t>
+      </w:r>
+      <w:proofErr w:type="gramEnd"/>
+      <w:r>
+        <w:t>) [</w:t>
+      </w:r>
+      <w:proofErr w:type="spellStart"/>
+      <w:r>
+        <w:t>Item.cs</w:t>
+      </w:r>
+      <w:proofErr w:type="spellEnd"/>
+      <w:r>
+        <w:t>, line 13]: Makes a new item</w:t>
+      </w:r>
+    </w:p>
+    <w:p>
+      <w:pPr>
+        <w:pStyle w:val="ListParagraph"/>
+        <w:numPr>
+          <w:ilvl w:val="0"/>
+          <w:numId w:val="1"/>
+        </w:numPr>
+      </w:pPr>
+      <w:proofErr w:type="gramStart"/>
+      <w:r>
+        <w:t>Minigame(</w:t>
+      </w:r>
+      <w:proofErr w:type="gramEnd"/>
+      <w:r>
+        <w:t>) [</w:t>
+      </w:r>
+      <w:proofErr w:type="spellStart"/>
+      <w:r>
+        <w:t>Minigame.cs</w:t>
+      </w:r>
+      <w:proofErr w:type="spellEnd"/>
+      <w:r>
+        <w:t>, line 19]: Initializes a new minigame instance</w:t>
+      </w:r>
+    </w:p>
+    <w:p>
+      <w:pPr>
+        <w:pStyle w:val="ListParagraph"/>
+        <w:numPr>
+          <w:ilvl w:val="0"/>
+          <w:numId w:val="1"/>
+        </w:numPr>
+      </w:pPr>
+      <w:proofErr w:type="gramStart"/>
+      <w:r>
+        <w:t>start(</w:t>
+      </w:r>
+      <w:proofErr w:type="gramEnd"/>
+      <w:r>
+        <w:t>) [</w:t>
+      </w:r>
+      <w:proofErr w:type="spellStart"/>
+      <w:r>
+        <w:t>Minigame.cs</w:t>
+      </w:r>
+      <w:proofErr w:type="spellEnd"/>
+      <w:r>
+        <w:t>, line 27] [</w:t>
+      </w:r>
+      <w:proofErr w:type="spellStart"/>
+      <w:r>
+        <w:t>Story.cs</w:t>
+      </w:r>
+      <w:proofErr w:type="spellEnd"/>
+      <w:r>
+        <w:t>, line 209]: Begins minigame; returns true if won, false if lost; begins story</w:t>
+      </w:r>
+    </w:p>
+    <w:p>
+      <w:pPr>
+        <w:pStyle w:val="ListParagraph"/>
+        <w:numPr>
+          <w:ilvl w:val="0"/>
+          <w:numId w:val="1"/>
+        </w:numPr>
+      </w:pPr>
+      <w:proofErr w:type="spellStart"/>
+      <w:proofErr w:type="gramStart"/>
+      <w:r>
+        <w:t>Occurance</w:t>
+      </w:r>
+      <w:proofErr w:type="spellEnd"/>
+      <w:r>
+        <w:t>(</w:t>
+      </w:r>
+      <w:proofErr w:type="gramEnd"/>
+      <w:r>
+        <w:t>) [</w:t>
+      </w:r>
+      <w:proofErr w:type="spellStart"/>
+      <w:r>
+        <w:t>Occurance.cs</w:t>
+      </w:r>
+      <w:proofErr w:type="spellEnd"/>
+      <w:r>
+        <w:t xml:space="preserve">, line 10]: Initializes an </w:t>
+      </w:r>
+      <w:proofErr w:type="spellStart"/>
+      <w:r>
+        <w:t>occurance</w:t>
+      </w:r>
+      <w:proofErr w:type="spellEnd"/>
+      <w:r>
+        <w:t xml:space="preserve"> with a name, description, and image</w:t>
+      </w:r>
+    </w:p>
+    <w:p>
+      <w:pPr>
+        <w:pStyle w:val="ListParagraph"/>
+        <w:numPr>
+          <w:ilvl w:val="0"/>
+          <w:numId w:val="1"/>
+        </w:numPr>
+      </w:pPr>
+      <w:proofErr w:type="gramStart"/>
+      <w:r>
+        <w:t>Main(</w:t>
+      </w:r>
+      <w:proofErr w:type="gramEnd"/>
+      <w:r>
+        <w:t>) [</w:t>
+      </w:r>
+      <w:proofErr w:type="spellStart"/>
+      <w:r>
+        <w:t>Program.cs</w:t>
+      </w:r>
+      <w:proofErr w:type="spellEnd"/>
+      <w:r>
+        <w:t xml:space="preserve">, line 15]: Begins game </w:t>
+      </w:r>
+    </w:p>
+    <w:p>
+      <w:pPr>
+        <w:pStyle w:val="ListParagraph"/>
+        <w:numPr>
+          <w:ilvl w:val="0"/>
+          <w:numId w:val="1"/>
+        </w:numPr>
+      </w:pPr>
+      <w:proofErr w:type="gramStart"/>
+      <w:r>
+        <w:t>Story(</w:t>
+      </w:r>
+      <w:proofErr w:type="gramEnd"/>
+      <w:r>
+        <w:t>) [</w:t>
+      </w:r>
+      <w:proofErr w:type="spellStart"/>
+      <w:r>
+        <w:t>Story.cs</w:t>
+      </w:r>
+      <w:proofErr w:type="spellEnd"/>
+      <w:r>
+        <w:t>, line 17]: Initializes the story with story text, choices on or off, and images</w:t>
+      </w:r>
+    </w:p>
+    <w:p>
+      <w:pPr>
+        <w:pStyle w:val="ListParagraph"/>
+        <w:numPr>
+          <w:ilvl w:val="0"/>
+          <w:numId w:val="1"/>
+        </w:numPr>
+      </w:pPr>
+      <w:proofErr w:type="spellStart"/>
+      <w:proofErr w:type="gramStart"/>
+      <w:r>
+        <w:t>updateImageArraySizes</w:t>
+      </w:r>
+      <w:proofErr w:type="spellEnd"/>
+      <w:r>
+        <w:t>(</w:t>
+      </w:r>
+      <w:proofErr w:type="gramEnd"/>
+      <w:r>
+        <w:t>) [</w:t>
+      </w:r>
+      <w:proofErr w:type="spellStart"/>
+      <w:r>
+        <w:t>Story.cs</w:t>
+      </w:r>
+      <w:proofErr w:type="spellEnd"/>
+      <w:r>
+        <w:t>, line 30]: Makes arrays to hold different aspects of the game</w:t>
+      </w:r>
+    </w:p>
+    <w:p>
+      <w:pPr>
+        <w:pStyle w:val="ListParagraph"/>
+        <w:numPr>
+          <w:ilvl w:val="0"/>
+          <w:numId w:val="1"/>
+        </w:numPr>
+      </w:pPr>
+      <w:proofErr w:type="spellStart"/>
+      <w:proofErr w:type="gramStart"/>
+      <w:r>
+        <w:t>addMiddleCharacterImage</w:t>
+      </w:r>
+      <w:proofErr w:type="spellEnd"/>
+      <w:r>
+        <w:t>(</w:t>
+      </w:r>
+      <w:proofErr w:type="gramEnd"/>
+      <w:r>
+        <w:t>) [</w:t>
+      </w:r>
+      <w:proofErr w:type="spellStart"/>
+      <w:r>
+        <w:t>Story.cs</w:t>
+      </w:r>
+      <w:proofErr w:type="spellEnd"/>
+      <w:r>
+        <w:t>, line 52]: Makes character image visible</w:t>
+      </w:r>
+    </w:p>
+    <w:p>
+      <w:pPr>
+        <w:pStyle w:val="ListParagraph"/>
+        <w:numPr>
+          <w:ilvl w:val="0"/>
+          <w:numId w:val="1"/>
+        </w:numPr>
+      </w:pPr>
+      <w:proofErr w:type="spellStart"/>
+      <w:proofErr w:type="gramStart"/>
+      <w:r>
+        <w:t>addBackgroundImage</w:t>
+      </w:r>
+      <w:proofErr w:type="spellEnd"/>
+      <w:r>
+        <w:t>(</w:t>
+      </w:r>
+      <w:proofErr w:type="gramEnd"/>
+      <w:r>
+        <w:t>) [</w:t>
+      </w:r>
+      <w:proofErr w:type="spellStart"/>
+      <w:r>
+        <w:t>Story.cs</w:t>
+      </w:r>
+      <w:proofErr w:type="spellEnd"/>
+      <w:r>
+        <w:t>, line 67, 75]: Inserts background image</w:t>
+      </w:r>
+    </w:p>
+    <w:p>
+      <w:pPr>
+        <w:pStyle w:val="ListParagraph"/>
+        <w:numPr>
+          <w:ilvl w:val="0"/>
+          <w:numId w:val="1"/>
+        </w:numPr>
+      </w:pPr>
+      <w:proofErr w:type="spellStart"/>
+      <w:proofErr w:type="gramStart"/>
+      <w:r>
+        <w:t>addForegroundImage</w:t>
+      </w:r>
+      <w:proofErr w:type="spellEnd"/>
+      <w:r>
+        <w:t>(</w:t>
+      </w:r>
+      <w:proofErr w:type="gramEnd"/>
+      <w:r>
+        <w:t>) [</w:t>
+      </w:r>
+      <w:proofErr w:type="spellStart"/>
+      <w:r>
+        <w:t>Story.cs</w:t>
+      </w:r>
+      <w:proofErr w:type="spellEnd"/>
+      <w:r>
+        <w:t>, line 81, 90]: Inserts foreground image</w:t>
+      </w:r>
+    </w:p>
+    <w:p>
+      <w:pPr>
+        <w:pStyle w:val="ListParagraph"/>
+        <w:numPr>
+          <w:ilvl w:val="0"/>
+          <w:numId w:val="1"/>
+        </w:numPr>
+      </w:pPr>
+      <w:proofErr w:type="spellStart"/>
+      <w:proofErr w:type="gramStart"/>
+      <w:r>
+        <w:t>imageArrayVisibleLoop</w:t>
+      </w:r>
+      <w:proofErr w:type="spellEnd"/>
+      <w:r>
+        <w:t>(</w:t>
+      </w:r>
+      <w:proofErr w:type="gramEnd"/>
+      <w:r>
+        <w:t>) [</w:t>
+      </w:r>
+      <w:proofErr w:type="spellStart"/>
+      <w:r>
+        <w:t>Story.cs</w:t>
+      </w:r>
+      <w:proofErr w:type="spellEnd"/>
+      <w:r>
+        <w:t>, line 95]: Adjusts position of image on background</w:t>
+      </w:r>
+    </w:p>
+    <w:p>
+      <w:pPr>
+        <w:pStyle w:val="ListParagraph"/>
+        <w:numPr>
+          <w:ilvl w:val="0"/>
+          <w:numId w:val="1"/>
+        </w:numPr>
+      </w:pPr>
+      <w:proofErr w:type="spellStart"/>
+      <w:proofErr w:type="gramStart"/>
+      <w:r>
+        <w:t>addOccurance</w:t>
+      </w:r>
+      <w:proofErr w:type="spellEnd"/>
+      <w:r>
+        <w:t>(</w:t>
+      </w:r>
+      <w:proofErr w:type="gramEnd"/>
+      <w:r>
+        <w:t>) [</w:t>
+      </w:r>
+      <w:proofErr w:type="spellStart"/>
+      <w:r>
+        <w:t>Story.cs</w:t>
+      </w:r>
+      <w:proofErr w:type="spellEnd"/>
+      <w:r>
+        <w:t>, 126]: Creates occurrence in story</w:t>
+      </w:r>
+    </w:p>
+    <w:p>
+      <w:pPr>
+        <w:pStyle w:val="ListParagraph"/>
+        <w:numPr>
+          <w:ilvl w:val="0"/>
+          <w:numId w:val="1"/>
+        </w:numPr>
+      </w:pPr>
+      <w:proofErr w:type="gramStart"/>
+      <w:r>
+        <w:t>next(</w:t>
+      </w:r>
+      <w:proofErr w:type="gramEnd"/>
+      <w:r>
+        <w:t>) [</w:t>
+      </w:r>
+      <w:proofErr w:type="spellStart"/>
+      <w:r>
+        <w:t>Story.cs</w:t>
+      </w:r>
+      <w:proofErr w:type="spellEnd"/>
+      <w:r>
+        <w:t>, line 223, Form1.cs, line 81]: Progresses through story text, checks for minigames or occurrences, checks for image change</w:t>
+      </w:r>
+    </w:p>
+    <w:p>
+      <w:pPr>
+        <w:pStyle w:val="ListParagraph"/>
+        <w:numPr>
+          <w:ilvl w:val="0"/>
+          <w:numId w:val="1"/>
+        </w:numPr>
+      </w:pPr>
+      <w:proofErr w:type="gramStart"/>
+      <w:r>
+        <w:t>last(</w:t>
+      </w:r>
+      <w:proofErr w:type="gramEnd"/>
+      <w:r>
+        <w:t>) [</w:t>
+      </w:r>
+      <w:proofErr w:type="spellStart"/>
+      <w:r>
+        <w:t>Story.cs</w:t>
+      </w:r>
+      <w:proofErr w:type="spellEnd"/>
+      <w:r>
+        <w:t>, line 227]: Ends story</w:t>
+      </w:r>
+    </w:p>
+    <w:p>
+      <w:pPr>
+        <w:pStyle w:val="ListParagraph"/>
+        <w:numPr>
+          <w:ilvl w:val="0"/>
+          <w:numId w:val="1"/>
+        </w:numPr>
+      </w:pPr>
+      <w:proofErr w:type="spellStart"/>
+      <w:proofErr w:type="gramStart"/>
+      <w:r>
+        <w:t>findItem</w:t>
+      </w:r>
+      <w:proofErr w:type="spellEnd"/>
+      <w:r>
+        <w:t>(</w:t>
+      </w:r>
+      <w:proofErr w:type="gramEnd"/>
+      <w:r>
+        <w:t>) [</w:t>
+      </w:r>
+      <w:proofErr w:type="spellStart"/>
+      <w:r>
+        <w:t>Story.cs</w:t>
+      </w:r>
+      <w:proofErr w:type="spellEnd"/>
+      <w:r>
+        <w:t>, line 303]: Makes occurrence where item is found</w:t>
+      </w:r>
+    </w:p>
+    <w:p>
+      <w:pPr>
+        <w:pStyle w:val="ListParagraph"/>
+        <w:numPr>
+          <w:ilvl w:val="0"/>
+          <w:numId w:val="1"/>
+        </w:numPr>
+      </w:pPr>
+      <w:proofErr w:type="spellStart"/>
+      <w:proofErr w:type="gramStart"/>
+      <w:r>
+        <w:t>branchStory</w:t>
+      </w:r>
+      <w:proofErr w:type="spellEnd"/>
+      <w:r>
+        <w:t>(</w:t>
+      </w:r>
+      <w:proofErr w:type="gramEnd"/>
+      <w:r>
+        <w:t>) [</w:t>
+      </w:r>
+      <w:proofErr w:type="spellStart"/>
+      <w:r>
+        <w:t>Story.cs</w:t>
+      </w:r>
+      <w:proofErr w:type="spellEnd"/>
+      <w:r>
+        <w:t>, line 318]: Branches story</w:t>
+      </w:r>
+    </w:p>
+    <w:p>
+      <w:pPr>
+        <w:pStyle w:val="ListParagraph"/>
+        <w:numPr>
+          <w:ilvl w:val="0"/>
+          <w:numId w:val="1"/>
+        </w:numPr>
+      </w:pPr>
+      <w:proofErr w:type="spellStart"/>
+      <w:proofErr w:type="gramStart"/>
+      <w:r>
+        <w:t>addMinigame</w:t>
+      </w:r>
+      <w:proofErr w:type="spellEnd"/>
+      <w:r>
+        <w:t>(</w:t>
+      </w:r>
+      <w:proofErr w:type="gramEnd"/>
+      <w:r>
+        <w:t>) [</w:t>
+      </w:r>
+      <w:proofErr w:type="spellStart"/>
+      <w:r>
+        <w:t>Story.cs</w:t>
+      </w:r>
+      <w:proofErr w:type="spellEnd"/>
+      <w:r>
+        <w:t xml:space="preserve">, line 329, </w:t>
+      </w:r>
+      <w:proofErr w:type="spellStart"/>
+      <w:r>
+        <w:t>StartPage.cs</w:t>
+      </w:r>
+      <w:proofErr w:type="spellEnd"/>
+      <w:r>
+        <w:t>, line 101]: Starts new minigame</w:t>
+      </w:r>
+    </w:p>
+    <w:p>
+      <w:pPr>
+        <w:pStyle w:val="ListParagraph"/>
+        <w:numPr>
+          <w:ilvl w:val="0"/>
+          <w:numId w:val="1"/>
+        </w:numPr>
+      </w:pPr>
+      <w:r>
+        <w:t>Form1() [Form1.cs, line 23, 30]: initializes Form</w:t>
+      </w:r>
+    </w:p>
+    <w:p>
+      <w:pPr>
+        <w:pStyle w:val="ListParagraph"/>
+        <w:numPr>
+          <w:ilvl w:val="0"/>
+          <w:numId w:val="1"/>
+        </w:numPr>
+      </w:pPr>
+      <w:r>
+        <w:t>Form1_</w:t>
+      </w:r>
+      <w:proofErr w:type="gramStart"/>
+      <w:r>
+        <w:t>Load(</w:t>
+      </w:r>
+      <w:proofErr w:type="gramEnd"/>
+      <w:r>
+        <w:t>) [Form1.cs, line 41]: Loads images into the form</w:t>
+      </w:r>
+    </w:p>
+    <w:p>
+      <w:pPr>
+        <w:pStyle w:val="ListParagraph"/>
+        <w:numPr>
+          <w:ilvl w:val="0"/>
+          <w:numId w:val="1"/>
+        </w:numPr>
+      </w:pPr>
+      <w:proofErr w:type="spellStart"/>
+      <w:proofErr w:type="gramStart"/>
+      <w:r>
+        <w:t>checkForImageChange</w:t>
+      </w:r>
+      <w:proofErr w:type="spellEnd"/>
+      <w:r>
+        <w:t>(</w:t>
+      </w:r>
+      <w:proofErr w:type="gramEnd"/>
+      <w:r>
+        <w:t>) [Form1.cs, line 113]: Positions or changes image along with the story</w:t>
+      </w:r>
+    </w:p>
+    <w:p>
+      <w:pPr>
+        <w:pStyle w:val="ListParagraph"/>
+        <w:numPr>
+          <w:ilvl w:val="0"/>
+          <w:numId w:val="1"/>
+        </w:numPr>
+      </w:pPr>
+      <w:proofErr w:type="spellStart"/>
+      <w:proofErr w:type="gramStart"/>
+      <w:r>
+        <w:t>occuranceSwitch</w:t>
+      </w:r>
+      <w:proofErr w:type="spellEnd"/>
+      <w:r>
+        <w:t>(</w:t>
+      </w:r>
+      <w:proofErr w:type="gramEnd"/>
+      <w:r>
+        <w:t xml:space="preserve">) [Form1.cs, line 176]: Makes popup widow when </w:t>
+      </w:r>
+      <w:proofErr w:type="spellStart"/>
+      <w:r>
+        <w:t>occurances</w:t>
+      </w:r>
+      <w:proofErr w:type="spellEnd"/>
+      <w:r>
+        <w:t xml:space="preserve"> occur</w:t>
+      </w:r>
+    </w:p>
+    <w:p>
+      <w:pPr>
+        <w:pStyle w:val="ListParagraph"/>
+        <w:numPr>
+          <w:ilvl w:val="0"/>
+          <w:numId w:val="1"/>
+        </w:numPr>
+      </w:pPr>
+      <w:proofErr w:type="spellStart"/>
+      <w:proofErr w:type="gramStart"/>
+      <w:r>
+        <w:t>showMultipleChoiceRoutes</w:t>
+      </w:r>
+      <w:proofErr w:type="spellEnd"/>
+      <w:r>
+        <w:t>(</w:t>
+      </w:r>
+      <w:proofErr w:type="gramEnd"/>
+      <w:r>
+        <w:t>) [Form1.cs, line 186]: Makes popup window for story branching</w:t>
+      </w:r>
+    </w:p>
+    <w:p>
+      <w:pPr>
+        <w:pStyle w:val="ListParagraph"/>
+        <w:numPr>
+          <w:ilvl w:val="0"/>
+          <w:numId w:val="1"/>
+        </w:numPr>
+      </w:pPr>
+      <w:proofErr w:type="spellStart"/>
+      <w:proofErr w:type="gramStart"/>
+      <w:r>
+        <w:t>selectNextStory</w:t>
+      </w:r>
+      <w:proofErr w:type="spellEnd"/>
+      <w:r>
+        <w:t>(</w:t>
+      </w:r>
+      <w:proofErr w:type="gramEnd"/>
+      <w:r>
+        <w:t>) [Form1.cs, line 238]: Lets us select a new story when there isn’t actively one running</w:t>
+      </w:r>
+    </w:p>
+    <w:p>
+      <w:pPr>
+        <w:pStyle w:val="ListParagraph"/>
+        <w:numPr>
+          <w:ilvl w:val="0"/>
+          <w:numId w:val="1"/>
+        </w:numPr>
+      </w:pPr>
+      <w:proofErr w:type="spellStart"/>
+      <w:proofErr w:type="gramStart"/>
+      <w:r>
+        <w:lastRenderedPageBreak/>
+        <w:t>StartPage</w:t>
+      </w:r>
+      <w:proofErr w:type="spellEnd"/>
+      <w:r>
+        <w:t>(</w:t>
+      </w:r>
+      <w:proofErr w:type="gramEnd"/>
+      <w:r>
+        <w:t>) [</w:t>
+      </w:r>
+      <w:proofErr w:type="spellStart"/>
+      <w:r>
+        <w:t>StartPage.cs</w:t>
+      </w:r>
+      <w:proofErr w:type="spellEnd"/>
+      <w:r>
+        <w:t>, line 22]: Initializes game components</w:t>
+      </w:r>
+    </w:p>
+    <w:p>
+      <w:pPr>
+        <w:pStyle w:val="ListParagraph"/>
+        <w:numPr>
+          <w:ilvl w:val="0"/>
+          <w:numId w:val="1"/>
+        </w:numPr>
+      </w:pPr>
+      <w:proofErr w:type="spellStart"/>
+      <w:proofErr w:type="gramStart"/>
+      <w:r>
+        <w:t>DressUpContest</w:t>
+      </w:r>
+      <w:proofErr w:type="spellEnd"/>
+      <w:r>
+        <w:t>(</w:t>
+      </w:r>
+      <w:proofErr w:type="gramEnd"/>
+      <w:r>
+        <w:t>) [</w:t>
+      </w:r>
+      <w:proofErr w:type="spellStart"/>
+      <w:r>
+        <w:t>DressUpContest.cs</w:t>
+      </w:r>
+      <w:proofErr w:type="spellEnd"/>
+      <w:r>
+        <w:t>, line 18]: Initializes dress up games</w:t>
+      </w:r>
+    </w:p>
+    <w:p>
+      <w:pPr>
+        <w:pStyle w:val="ListParagraph"/>
+        <w:numPr>
+          <w:ilvl w:val="0"/>
+          <w:numId w:val="1"/>
+        </w:numPr>
+      </w:pPr>
+      <w:proofErr w:type="spellStart"/>
+      <w:proofErr w:type="gramStart"/>
+      <w:r>
+        <w:t>fillClothingSectionBox</w:t>
+      </w:r>
+      <w:proofErr w:type="spellEnd"/>
+      <w:r>
+        <w:t>(</w:t>
+      </w:r>
+      <w:proofErr w:type="gramEnd"/>
+      <w:r>
+        <w:t>) [</w:t>
+      </w:r>
+      <w:proofErr w:type="spellStart"/>
+      <w:r>
+        <w:t>DressUpContest.cs</w:t>
+      </w:r>
+      <w:proofErr w:type="spellEnd"/>
+      <w:r>
+        <w:t xml:space="preserve">, line 42]: Shows clothing user has in wardrobe in </w:t>
+      </w:r>
+      <w:proofErr w:type="spellStart"/>
+      <w:r>
+        <w:t>listboxes</w:t>
+      </w:r>
+      <w:proofErr w:type="spellEnd"/>
+    </w:p>
+    <w:p>
+      <w:pPr>
+        <w:pStyle w:val="ListParagraph"/>
+        <w:numPr>
+          <w:ilvl w:val="0"/>
+          <w:numId w:val="1"/>
+        </w:numPr>
+      </w:pPr>
+      <w:proofErr w:type="spellStart"/>
+      <w:proofErr w:type="gramStart"/>
+      <w:r>
+        <w:t>changeIndividualClothingItems</w:t>
+      </w:r>
+      <w:proofErr w:type="spellEnd"/>
+      <w:r>
+        <w:t>(</w:t>
+      </w:r>
+      <w:proofErr w:type="gramEnd"/>
+      <w:r>
+        <w:t>) [</w:t>
+      </w:r>
+      <w:proofErr w:type="spellStart"/>
+      <w:r>
+        <w:t>DressUpContest.cs</w:t>
+      </w:r>
+      <w:proofErr w:type="spellEnd"/>
+      <w:r>
+        <w:t>, line 90]: changes an individual clothing item on the character</w:t>
+      </w:r>
+    </w:p>
     <w:p/>
     <w:p>
       <w:pPr>
         <w:pStyle w:val="Heading1"/>
       </w:pPr>
       <w:r>
-        <w:t>D</w:t>
-      </w:r>
-      <w:r>
-        <w:t>ress-Up Minigame</w:t>
-      </w:r>
-    </w:p>
-    <w:p>
-      <w:r>
-        <w:t xml:space="preserve">There is a class called minigame that at the time of this writing is responsible for calling the </w:t>
-      </w:r>
-      <w:r>
-        <w:t>“</w:t>
-      </w:r>
-      <w:r>
-        <w:t>Dress-Up</w:t>
-      </w:r>
-      <w:r>
-        <w:t>” form, which the player needs to win to continue the story</w:t>
-      </w:r>
-      <w:r>
-        <w:t>.</w:t>
-      </w:r>
-      <w:r>
-        <w:t xml:space="preserve"> </w:t>
-      </w:r>
-      <w:r>
-        <w:t>The minigame is</w:t>
-      </w:r>
-      <w:r>
-        <w:t xml:space="preserve"> written in such a way that there could theoretically be other minigames the player would have to </w:t>
-      </w:r>
-      <w:r>
-        <w:t xml:space="preserve">complete instead. </w:t>
-      </w:r>
-      <w:r>
-        <w:t>The Hero model is also passed into this, so that changes to the Hero’s outfit or wardrobe as a result will pass through to other parts of the game.</w:t>
-      </w:r>
+        <w:t>Screenshots</w:t>
+      </w:r>
+    </w:p>
+    <w:p>
       <w:bookmarkStart w:id="0" w:name="_GoBack"/>
       <w:bookmarkEnd w:id="0"/>
     </w:p>
     <w:sectPr>
+      <w:headerReference w:type="default" r:id="rId8"/>
       <w:pgSz w:w="12240" w:h="15840"/>
       <w:pgMar w:top="1440" w:right="1440" w:bottom="1440" w:left="1440" w:header="720" w:footer="720" w:gutter="0"/>
       <w:cols w:space="720"/>
@@ -459,6 +1664,220 @@
     </w:sectPr>
   </w:body>
 </w:document>
+</file>
+
+<file path=word/endnotes.xml><?xml version="1.0" encoding="utf-8"?>
+<w:endnotes xmlns:wpc="http://schemas.microsoft.com/office/word/2010/wordprocessingCanvas" xmlns:cx="http://schemas.microsoft.com/office/drawing/2014/chartex" xmlns:cx1="http://schemas.microsoft.com/office/drawing/2015/9/8/chartex" xmlns:cx2="http://schemas.microsoft.com/office/drawing/2015/10/21/chartex" xmlns:cx3="http://schemas.microsoft.com/office/drawing/2016/5/9/chartex" xmlns:cx4="http://schemas.microsoft.com/office/drawing/2016/5/10/chartex" xmlns:cx5="http://schemas.microsoft.com/office/drawing/2016/5/11/chartex" xmlns:cx6="http://schemas.microsoft.com/office/drawing/2016/5/12/chartex" xmlns:cx7="http://schemas.microsoft.com/office/drawing/2016/5/13/chartex" xmlns:cx8="http://schemas.microsoft.com/office/drawing/2016/5/14/chartex" xmlns:mc="http://schemas.openxmlformats.org/markup-compatibility/2006" xmlns:aink="http://schemas.microsoft.com/office/drawing/2016/ink" xmlns:am3d="http://schemas.microsoft.com/office/drawing/2017/model3d" xmlns:o="urn:schemas-microsoft-com:office:office" xmlns:r="http://schemas.openxmlformats.org/officeDocument/2006/relationships" xmlns:m="http://schemas.openxmlformats.org/officeDocument/2006/math" xmlns:v="urn:schemas-microsoft-com:vml" xmlns:wp14="http://schemas.microsoft.com/office/word/2010/wordprocessingDrawing" xmlns:wp="http://schemas.openxmlformats.org/drawingml/2006/wordprocessingDrawing" xmlns:w10="urn:schemas-microsoft-com:office:word" xmlns:w="http://schemas.openxmlformats.org/wordprocessingml/2006/main" xmlns:w14="http://schemas.microsoft.com/office/word/2010/wordml" xmlns:w15="http://schemas.microsoft.com/office/word/2012/wordml" xmlns:w16cid="http://schemas.microsoft.com/office/word/2016/wordml/cid" xmlns:w16se="http://schemas.microsoft.com/office/word/2015/wordml/symex" xmlns:wpg="http://schemas.microsoft.com/office/word/2010/wordprocessingGroup" xmlns:wpi="http://schemas.microsoft.com/office/word/2010/wordprocessingInk" xmlns:wne="http://schemas.microsoft.com/office/word/2006/wordml" xmlns:wps="http://schemas.microsoft.com/office/word/2010/wordprocessingShape" mc:Ignorable="w14 w15 w16se w16cid wp14">
+  <w:endnote w:type="separator" w:id="-1">
+    <w:p>
+      <w:pPr>
+        <w:spacing w:after="0" w:line="240" w:lineRule="auto"/>
+      </w:pPr>
+      <w:r>
+        <w:separator/>
+      </w:r>
+    </w:p>
+  </w:endnote>
+  <w:endnote w:type="continuationSeparator" w:id="0">
+    <w:p>
+      <w:pPr>
+        <w:spacing w:after="0" w:line="240" w:lineRule="auto"/>
+      </w:pPr>
+      <w:r>
+        <w:continuationSeparator/>
+      </w:r>
+    </w:p>
+  </w:endnote>
+</w:endnotes>
+</file>
+
+<file path=word/footnotes.xml><?xml version="1.0" encoding="utf-8"?>
+<w:footnotes xmlns:wpc="http://schemas.microsoft.com/office/word/2010/wordprocessingCanvas" xmlns:cx="http://schemas.microsoft.com/office/drawing/2014/chartex" xmlns:cx1="http://schemas.microsoft.com/office/drawing/2015/9/8/chartex" xmlns:cx2="http://schemas.microsoft.com/office/drawing/2015/10/21/chartex" xmlns:cx3="http://schemas.microsoft.com/office/drawing/2016/5/9/chartex" xmlns:cx4="http://schemas.microsoft.com/office/drawing/2016/5/10/chartex" xmlns:cx5="http://schemas.microsoft.com/office/drawing/2016/5/11/chartex" xmlns:cx6="http://schemas.microsoft.com/office/drawing/2016/5/12/chartex" xmlns:cx7="http://schemas.microsoft.com/office/drawing/2016/5/13/chartex" xmlns:cx8="http://schemas.microsoft.com/office/drawing/2016/5/14/chartex" xmlns:mc="http://schemas.openxmlformats.org/markup-compatibility/2006" xmlns:aink="http://schemas.microsoft.com/office/drawing/2016/ink" xmlns:am3d="http://schemas.microsoft.com/office/drawing/2017/model3d" xmlns:o="urn:schemas-microsoft-com:office:office" xmlns:r="http://schemas.openxmlformats.org/officeDocument/2006/relationships" xmlns:m="http://schemas.openxmlformats.org/officeDocument/2006/math" xmlns:v="urn:schemas-microsoft-com:vml" xmlns:wp14="http://schemas.microsoft.com/office/word/2010/wordprocessingDrawing" xmlns:wp="http://schemas.openxmlformats.org/drawingml/2006/wordprocessingDrawing" xmlns:w10="urn:schemas-microsoft-com:office:word" xmlns:w="http://schemas.openxmlformats.org/wordprocessingml/2006/main" xmlns:w14="http://schemas.microsoft.com/office/word/2010/wordml" xmlns:w15="http://schemas.microsoft.com/office/word/2012/wordml" xmlns:w16cid="http://schemas.microsoft.com/office/word/2016/wordml/cid" xmlns:w16se="http://schemas.microsoft.com/office/word/2015/wordml/symex" xmlns:wpg="http://schemas.microsoft.com/office/word/2010/wordprocessingGroup" xmlns:wpi="http://schemas.microsoft.com/office/word/2010/wordprocessingInk" xmlns:wne="http://schemas.microsoft.com/office/word/2006/wordml" xmlns:wps="http://schemas.microsoft.com/office/word/2010/wordprocessingShape" mc:Ignorable="w14 w15 w16se w16cid wp14">
+  <w:footnote w:type="separator" w:id="-1">
+    <w:p>
+      <w:pPr>
+        <w:spacing w:after="0" w:line="240" w:lineRule="auto"/>
+      </w:pPr>
+      <w:r>
+        <w:separator/>
+      </w:r>
+    </w:p>
+  </w:footnote>
+  <w:footnote w:type="continuationSeparator" w:id="0">
+    <w:p>
+      <w:pPr>
+        <w:spacing w:after="0" w:line="240" w:lineRule="auto"/>
+      </w:pPr>
+      <w:r>
+        <w:continuationSeparator/>
+      </w:r>
+    </w:p>
+  </w:footnote>
+</w:footnotes>
+</file>
+
+<file path=word/header1.xml><?xml version="1.0" encoding="utf-8"?>
+<w:hdr xmlns:wpc="http://schemas.microsoft.com/office/word/2010/wordprocessingCanvas" xmlns:cx="http://schemas.microsoft.com/office/drawing/2014/chartex" xmlns:cx1="http://schemas.microsoft.com/office/drawing/2015/9/8/chartex" xmlns:cx2="http://schemas.microsoft.com/office/drawing/2015/10/21/chartex" xmlns:cx3="http://schemas.microsoft.com/office/drawing/2016/5/9/chartex" xmlns:cx4="http://schemas.microsoft.com/office/drawing/2016/5/10/chartex" xmlns:cx5="http://schemas.microsoft.com/office/drawing/2016/5/11/chartex" xmlns:cx6="http://schemas.microsoft.com/office/drawing/2016/5/12/chartex" xmlns:cx7="http://schemas.microsoft.com/office/drawing/2016/5/13/chartex" xmlns:cx8="http://schemas.microsoft.com/office/drawing/2016/5/14/chartex" xmlns:mc="http://schemas.openxmlformats.org/markup-compatibility/2006" xmlns:aink="http://schemas.microsoft.com/office/drawing/2016/ink" xmlns:am3d="http://schemas.microsoft.com/office/drawing/2017/model3d" xmlns:o="urn:schemas-microsoft-com:office:office" xmlns:r="http://schemas.openxmlformats.org/officeDocument/2006/relationships" xmlns:m="http://schemas.openxmlformats.org/officeDocument/2006/math" xmlns:v="urn:schemas-microsoft-com:vml" xmlns:wp14="http://schemas.microsoft.com/office/word/2010/wordprocessingDrawing" xmlns:wp="http://schemas.openxmlformats.org/drawingml/2006/wordprocessingDrawing" xmlns:w10="urn:schemas-microsoft-com:office:word" xmlns:w="http://schemas.openxmlformats.org/wordprocessingml/2006/main" xmlns:w14="http://schemas.microsoft.com/office/word/2010/wordml" xmlns:w15="http://schemas.microsoft.com/office/word/2012/wordml" xmlns:w16cid="http://schemas.microsoft.com/office/word/2016/wordml/cid" xmlns:w16se="http://schemas.microsoft.com/office/word/2015/wordml/symex" xmlns:wpg="http://schemas.microsoft.com/office/word/2010/wordprocessingGroup" xmlns:wpi="http://schemas.microsoft.com/office/word/2010/wordprocessingInk" xmlns:wne="http://schemas.microsoft.com/office/word/2006/wordml" xmlns:wps="http://schemas.microsoft.com/office/word/2010/wordprocessingShape" mc:Ignorable="w14 w15 w16se w16cid wp14">
+  <w:p>
+    <w:pPr>
+      <w:jc w:val="center"/>
+      <w:rPr>
+        <w:b/>
+        <w:sz w:val="40"/>
+        <w:szCs w:val="32"/>
+      </w:rPr>
+    </w:pPr>
+    <w:r>
+      <w:rPr>
+        <w:b/>
+        <w:sz w:val="40"/>
+        <w:szCs w:val="32"/>
+      </w:rPr>
+      <w:t>Summary Report</w:t>
+    </w:r>
+  </w:p>
+  <w:p>
+    <w:pPr>
+      <w:jc w:val="center"/>
+      <w:rPr>
+        <w:sz w:val="32"/>
+        <w:szCs w:val="32"/>
+      </w:rPr>
+    </w:pPr>
+    <w:r>
+      <w:rPr>
+        <w:sz w:val="32"/>
+        <w:szCs w:val="32"/>
+      </w:rPr>
+      <w:t>Anna Carlson, Allie Burress, Gladys Rotich</w:t>
+    </w:r>
+  </w:p>
+  <w:p>
+    <w:pPr>
+      <w:pStyle w:val="Header"/>
+    </w:pPr>
+  </w:p>
+</w:hdr>
+</file>
+
+<file path=word/numbering.xml><?xml version="1.0" encoding="utf-8"?>
+<w:numbering xmlns:wpc="http://schemas.microsoft.com/office/word/2010/wordprocessingCanvas" xmlns:cx="http://schemas.microsoft.com/office/drawing/2014/chartex" xmlns:cx1="http://schemas.microsoft.com/office/drawing/2015/9/8/chartex" xmlns:cx2="http://schemas.microsoft.com/office/drawing/2015/10/21/chartex" xmlns:cx3="http://schemas.microsoft.com/office/drawing/2016/5/9/chartex" xmlns:cx4="http://schemas.microsoft.com/office/drawing/2016/5/10/chartex" xmlns:cx5="http://schemas.microsoft.com/office/drawing/2016/5/11/chartex" xmlns:cx6="http://schemas.microsoft.com/office/drawing/2016/5/12/chartex" xmlns:cx7="http://schemas.microsoft.com/office/drawing/2016/5/13/chartex" xmlns:cx8="http://schemas.microsoft.com/office/drawing/2016/5/14/chartex" xmlns:mc="http://schemas.openxmlformats.org/markup-compatibility/2006" xmlns:aink="http://schemas.microsoft.com/office/drawing/2016/ink" xmlns:am3d="http://schemas.microsoft.com/office/drawing/2017/model3d" xmlns:o="urn:schemas-microsoft-com:office:office" xmlns:r="http://schemas.openxmlformats.org/officeDocument/2006/relationships" xmlns:m="http://schemas.openxmlformats.org/officeDocument/2006/math" xmlns:v="urn:schemas-microsoft-com:vml" xmlns:wp14="http://schemas.microsoft.com/office/word/2010/wordprocessingDrawing" xmlns:wp="http://schemas.openxmlformats.org/drawingml/2006/wordprocessingDrawing" xmlns:w10="urn:schemas-microsoft-com:office:word" xmlns:w="http://schemas.openxmlformats.org/wordprocessingml/2006/main" xmlns:w14="http://schemas.microsoft.com/office/word/2010/wordml" xmlns:w15="http://schemas.microsoft.com/office/word/2012/wordml" xmlns:w16cid="http://schemas.microsoft.com/office/word/2016/wordml/cid" xmlns:w16se="http://schemas.microsoft.com/office/word/2015/wordml/symex" xmlns:wpg="http://schemas.microsoft.com/office/word/2010/wordprocessingGroup" xmlns:wpi="http://schemas.microsoft.com/office/word/2010/wordprocessingInk" xmlns:wne="http://schemas.microsoft.com/office/word/2006/wordml" xmlns:wps="http://schemas.microsoft.com/office/word/2010/wordprocessingShape" mc:Ignorable="w14 w15 w16se w16cid wp14">
+  <w:abstractNum w:abstractNumId="0" w15:restartNumberingAfterBreak="0">
+    <w:nsid w:val="654E1E52"/>
+    <w:multiLevelType w:val="hybridMultilevel"/>
+    <w:tmpl w:val="B92AF86A"/>
+    <w:lvl w:ilvl="0" w:tplc="BE320096">
+      <w:numFmt w:val="bullet"/>
+      <w:lvlText w:val="-"/>
+      <w:lvlJc w:val="left"/>
+      <w:pPr>
+        <w:ind w:left="720" w:hanging="360"/>
+      </w:pPr>
+      <w:rPr>
+        <w:rFonts w:ascii="Calibri" w:eastAsiaTheme="minorHAnsi" w:hAnsi="Calibri" w:cs="Calibri" w:hint="default"/>
+      </w:rPr>
+    </w:lvl>
+    <w:lvl w:ilvl="1" w:tplc="04090003" w:tentative="1">
+      <w:start w:val="1"/>
+      <w:numFmt w:val="bullet"/>
+      <w:lvlText w:val="o"/>
+      <w:lvlJc w:val="left"/>
+      <w:pPr>
+        <w:ind w:left="1440" w:hanging="360"/>
+      </w:pPr>
+      <w:rPr>
+        <w:rFonts w:ascii="Courier New" w:hAnsi="Courier New" w:cs="Courier New" w:hint="default"/>
+      </w:rPr>
+    </w:lvl>
+    <w:lvl w:ilvl="2" w:tplc="04090005" w:tentative="1">
+      <w:start w:val="1"/>
+      <w:numFmt w:val="bullet"/>
+      <w:lvlText w:val=""/>
+      <w:lvlJc w:val="left"/>
+      <w:pPr>
+        <w:ind w:left="2160" w:hanging="360"/>
+      </w:pPr>
+      <w:rPr>
+        <w:rFonts w:ascii="Wingdings" w:hAnsi="Wingdings" w:hint="default"/>
+      </w:rPr>
+    </w:lvl>
+    <w:lvl w:ilvl="3" w:tplc="04090001" w:tentative="1">
+      <w:start w:val="1"/>
+      <w:numFmt w:val="bullet"/>
+      <w:lvlText w:val=""/>
+      <w:lvlJc w:val="left"/>
+      <w:pPr>
+        <w:ind w:left="2880" w:hanging="360"/>
+      </w:pPr>
+      <w:rPr>
+        <w:rFonts w:ascii="Symbol" w:hAnsi="Symbol" w:hint="default"/>
+      </w:rPr>
+    </w:lvl>
+    <w:lvl w:ilvl="4" w:tplc="04090003" w:tentative="1">
+      <w:start w:val="1"/>
+      <w:numFmt w:val="bullet"/>
+      <w:lvlText w:val="o"/>
+      <w:lvlJc w:val="left"/>
+      <w:pPr>
+        <w:ind w:left="3600" w:hanging="360"/>
+      </w:pPr>
+      <w:rPr>
+        <w:rFonts w:ascii="Courier New" w:hAnsi="Courier New" w:cs="Courier New" w:hint="default"/>
+      </w:rPr>
+    </w:lvl>
+    <w:lvl w:ilvl="5" w:tplc="04090005" w:tentative="1">
+      <w:start w:val="1"/>
+      <w:numFmt w:val="bullet"/>
+      <w:lvlText w:val=""/>
+      <w:lvlJc w:val="left"/>
+      <w:pPr>
+        <w:ind w:left="4320" w:hanging="360"/>
+      </w:pPr>
+      <w:rPr>
+        <w:rFonts w:ascii="Wingdings" w:hAnsi="Wingdings" w:hint="default"/>
+      </w:rPr>
+    </w:lvl>
+    <w:lvl w:ilvl="6" w:tplc="04090001" w:tentative="1">
+      <w:start w:val="1"/>
+      <w:numFmt w:val="bullet"/>
+      <w:lvlText w:val=""/>
+      <w:lvlJc w:val="left"/>
+      <w:pPr>
+        <w:ind w:left="5040" w:hanging="360"/>
+      </w:pPr>
+      <w:rPr>
+        <w:rFonts w:ascii="Symbol" w:hAnsi="Symbol" w:hint="default"/>
+      </w:rPr>
+    </w:lvl>
+    <w:lvl w:ilvl="7" w:tplc="04090003" w:tentative="1">
+      <w:start w:val="1"/>
+      <w:numFmt w:val="bullet"/>
+      <w:lvlText w:val="o"/>
+      <w:lvlJc w:val="left"/>
+      <w:pPr>
+        <w:ind w:left="5760" w:hanging="360"/>
+      </w:pPr>
+      <w:rPr>
+        <w:rFonts w:ascii="Courier New" w:hAnsi="Courier New" w:cs="Courier New" w:hint="default"/>
+      </w:rPr>
+    </w:lvl>
+    <w:lvl w:ilvl="8" w:tplc="04090005" w:tentative="1">
+      <w:start w:val="1"/>
+      <w:numFmt w:val="bullet"/>
+      <w:lvlText w:val=""/>
+      <w:lvlJc w:val="left"/>
+      <w:pPr>
+        <w:ind w:left="6480" w:hanging="360"/>
+      </w:pPr>
+      <w:rPr>
+        <w:rFonts w:ascii="Wingdings" w:hAnsi="Wingdings" w:hint="default"/>
+      </w:rPr>
+    </w:lvl>
+  </w:abstractNum>
+  <w:num w:numId="1">
+    <w:abstractNumId w:val="0"/>
+  </w:num>
+</w:numbering>
 </file>
 
 <file path=word/styles.xml><?xml version="1.0" encoding="utf-8"?>
@@ -478,7 +1897,7 @@
       </w:pPr>
     </w:pPrDefault>
   </w:docDefaults>
-  <w:latentStyles w:defLockedState="0" w:defUIPriority="99" w:defSemiHidden="0" w:defUnhideWhenUsed="0" w:defQFormat="0" w:count="376">
+  <w:latentStyles w:defLockedState="0" w:defUIPriority="99" w:defSemiHidden="0" w:defUnhideWhenUsed="0" w:defQFormat="0" w:count="375">
     <w:lsdException w:name="Normal" w:uiPriority="0" w:qFormat="1"/>
     <w:lsdException w:name="heading 1" w:uiPriority="9" w:qFormat="1"/>
     <w:lsdException w:name="heading 2" w:semiHidden="1" w:uiPriority="9" w:unhideWhenUsed="1" w:qFormat="1"/>
@@ -854,7 +2273,6 @@
     <w:lsdException w:name="Smart Hyperlink" w:semiHidden="1" w:unhideWhenUsed="1"/>
     <w:lsdException w:name="Hashtag" w:semiHidden="1" w:unhideWhenUsed="1"/>
     <w:lsdException w:name="Unresolved Mention" w:semiHidden="1" w:unhideWhenUsed="1"/>
-    <w:lsdException w:name="Smart Link" w:semiHidden="1" w:unhideWhenUsed="1"/>
   </w:latentStyles>
   <w:style w:type="paragraph" w:default="1" w:styleId="Normal">
     <w:name w:val="Normal"/>
@@ -920,6 +2338,65 @@
       <w:sz w:val="32"/>
       <w:szCs w:val="32"/>
     </w:rPr>
+  </w:style>
+  <w:style w:type="paragraph" w:styleId="ListParagraph">
+    <w:name w:val="List Paragraph"/>
+    <w:basedOn w:val="Normal"/>
+    <w:uiPriority w:val="34"/>
+    <w:qFormat/>
+    <w:rsid w:val="00AD2735"/>
+    <w:pPr>
+      <w:ind w:left="720"/>
+      <w:contextualSpacing/>
+    </w:pPr>
+    <w:rPr>
+      <w:rFonts w:eastAsiaTheme="minorHAnsi"/>
+      <w:lang w:eastAsia="en-US"/>
+    </w:rPr>
+  </w:style>
+  <w:style w:type="paragraph" w:styleId="Header">
+    <w:name w:val="header"/>
+    <w:basedOn w:val="Normal"/>
+    <w:link w:val="HeaderChar"/>
+    <w:uiPriority w:val="99"/>
+    <w:unhideWhenUsed/>
+    <w:rsid w:val="00AD2735"/>
+    <w:pPr>
+      <w:tabs>
+        <w:tab w:val="center" w:pos="4680"/>
+        <w:tab w:val="right" w:pos="9360"/>
+      </w:tabs>
+      <w:spacing w:after="0" w:line="240" w:lineRule="auto"/>
+    </w:pPr>
+  </w:style>
+  <w:style w:type="character" w:customStyle="1" w:styleId="HeaderChar">
+    <w:name w:val="Header Char"/>
+    <w:basedOn w:val="DefaultParagraphFont"/>
+    <w:link w:val="Header"/>
+    <w:uiPriority w:val="99"/>
+    <w:rsid w:val="00AD2735"/>
+  </w:style>
+  <w:style w:type="paragraph" w:styleId="Footer">
+    <w:name w:val="footer"/>
+    <w:basedOn w:val="Normal"/>
+    <w:link w:val="FooterChar"/>
+    <w:uiPriority w:val="99"/>
+    <w:unhideWhenUsed/>
+    <w:rsid w:val="00AD2735"/>
+    <w:pPr>
+      <w:tabs>
+        <w:tab w:val="center" w:pos="4680"/>
+        <w:tab w:val="right" w:pos="9360"/>
+      </w:tabs>
+      <w:spacing w:after="0" w:line="240" w:lineRule="auto"/>
+    </w:pPr>
+  </w:style>
+  <w:style w:type="character" w:customStyle="1" w:styleId="FooterChar">
+    <w:name w:val="Footer Char"/>
+    <w:basedOn w:val="DefaultParagraphFont"/>
+    <w:link w:val="Footer"/>
+    <w:uiPriority w:val="99"/>
+    <w:rsid w:val="00AD2735"/>
   </w:style>
 </w:styles>
 </file>
@@ -1224,7 +2701,7 @@
 </file>
 
 <file path=customXml/itemProps1.xml><?xml version="1.0" encoding="utf-8"?>
-<ds:datastoreItem xmlns:ds="http://schemas.openxmlformats.org/officeDocument/2006/customXml" ds:itemID="{5715696C-8584-4C56-B4FD-D25BC59C48E5}">
+<ds:datastoreItem xmlns:ds="http://schemas.openxmlformats.org/officeDocument/2006/customXml" ds:itemID="{F163A4B4-A488-468D-98AF-0E33E0F8DF2C}">
   <ds:schemaRefs>
     <ds:schemaRef ds:uri="http://schemas.openxmlformats.org/officeDocument/2006/bibliography"/>
   </ds:schemaRefs>

</xml_diff>

<commit_message>
Update Final Presentation Draft.docx
</commit_message>
<xml_diff>
--- a/SchoolReport/Final Presentation Draft.docx
+++ b/SchoolReport/Final Presentation Draft.docx
@@ -49,124 +49,155 @@
         <w:t>.</w:t>
       </w:r>
       <w:r>
+        <w:t xml:space="preserve"> All artwork was drawn by Anna Carlson.</w:t>
+      </w:r>
+    </w:p>
+    <w:p>
+      <w:r>
+        <w:t>Hypothetically there was the option to include two Heroes in the game. At the time of the writing of this however, it looks like the female protagonist will be cut from the presentation copy. The program was written, the art was designed, and the story was modified in such a way</w:t>
+      </w:r>
+      <w:r>
+        <w:t xml:space="preserve"> however</w:t>
+      </w:r>
+      <w:r>
+        <w:t xml:space="preserve"> that</w:t>
+      </w:r>
+      <w:r>
         <w:t xml:space="preserve"> </w:t>
       </w:r>
       <w:r>
-        <w:t>All artwork was drawn by Anna Carlson.</w:t>
-      </w:r>
-    </w:p>
-    <w:p>
-      <w:r>
-        <w:t>Hypothetically there was the option to include two Heroes in the game. At the time of the writing of this however, it looks like the female protagonist will be cut from the presentation copy. The program was written, the art was designed, and the story was modified in such a way</w:t>
-      </w:r>
-      <w:r>
-        <w:t xml:space="preserve"> however</w:t>
-      </w:r>
-      <w:r>
-        <w:t xml:space="preserve"> that</w:t>
+        <w:t>the two could share the same wardrobe</w:t>
+      </w:r>
+      <w:r>
+        <w:t xml:space="preserve">. </w:t>
+      </w:r>
+    </w:p>
+    <w:p>
+      <w:r>
+        <w:t>Within</w:t>
+      </w:r>
+      <w:r>
+        <w:t xml:space="preserve"> the game </w:t>
+      </w:r>
+      <w:r>
+        <w:t xml:space="preserve">the classes Hero and Clothing interact quite a bit. </w:t>
+      </w:r>
+      <w:r>
+        <w:t>The Hero class contained an attribute Wardrobe, and Outfit. Outfit stored only the clothing pieces that the hero was wearing, while wardrobe contained all the pieces he or she had collected for use in later dress-up events.</w:t>
+      </w:r>
+    </w:p>
+    <w:p>
+      <w:proofErr w:type="spellStart"/>
+      <w:r>
+        <w:t>Enums</w:t>
+      </w:r>
+      <w:proofErr w:type="spellEnd"/>
+      <w:r>
+        <w:t xml:space="preserve"> were used in the clothing section to store and retrieve clothing</w:t>
+      </w:r>
+      <w:r>
+        <w:t xml:space="preserve"> from an array without wasting time running through an array looking for a string</w:t>
+      </w:r>
+      <w:r>
+        <w:t xml:space="preserve"> or</w:t>
+      </w:r>
+      <w:r>
+        <w:t xml:space="preserve"> the programmer</w:t>
+      </w:r>
+      <w:r>
+        <w:t xml:space="preserve"> memorizing an ID number</w:t>
+      </w:r>
+      <w:r>
+        <w:t xml:space="preserve">. </w:t>
+      </w:r>
+      <w:r>
+        <w:t xml:space="preserve">There </w:t>
+      </w:r>
+      <w:r>
+        <w:t>was one</w:t>
       </w:r>
       <w:r>
         <w:t xml:space="preserve"> </w:t>
       </w:r>
-      <w:r>
-        <w:t>the two could share the same wardrobe</w:t>
-      </w:r>
-      <w:r>
-        <w:t xml:space="preserve">. </w:t>
-      </w:r>
-    </w:p>
-    <w:p>
-      <w:r>
-        <w:t>Within</w:t>
-      </w:r>
-      <w:r>
-        <w:t xml:space="preserve"> the game </w:t>
-      </w:r>
-      <w:r>
-        <w:t xml:space="preserve">the classes Hero and Clothing interact quite a bit. </w:t>
-      </w:r>
-      <w:r>
-        <w:t>The Hero class contained an attribute Wardrobe, and Outfit. Outfit stored only the clothing pieces that the hero was wearing, while wardrobe contained all the pieces he or she had collected for use in later dress-up events.</w:t>
-      </w:r>
-    </w:p>
-    <w:p>
-      <w:r>
-        <w:t>Enums were used in the clothing section to store and retrieve clothing</w:t>
-      </w:r>
-      <w:r>
-        <w:t xml:space="preserve"> from an array without wasting time running through an array looking for a string</w:t>
-      </w:r>
-      <w:r>
-        <w:t xml:space="preserve"> or</w:t>
-      </w:r>
-      <w:r>
-        <w:t xml:space="preserve"> the programmer</w:t>
-      </w:r>
-      <w:r>
-        <w:t xml:space="preserve"> memorizing an ID number</w:t>
-      </w:r>
-      <w:r>
-        <w:t xml:space="preserve">. </w:t>
-      </w:r>
-      <w:r>
-        <w:t xml:space="preserve">There </w:t>
-      </w:r>
-      <w:r>
-        <w:t>was one</w:t>
-      </w:r>
+      <w:proofErr w:type="spellStart"/>
+      <w:r>
+        <w:t>Enum</w:t>
+      </w:r>
+      <w:proofErr w:type="spellEnd"/>
       <w:r>
         <w:t xml:space="preserve"> </w:t>
       </w:r>
       <w:r>
-        <w:t>Enum</w:t>
+        <w:t xml:space="preserve">which held items like SHIRT, PANTS, HAIR, etc., </w:t>
+      </w:r>
+      <w:r>
+        <w:t xml:space="preserve">to represent each type of clothing used for the layering logic in dressing the character, and then separate </w:t>
+      </w:r>
+      <w:proofErr w:type="spellStart"/>
+      <w:r>
+        <w:t>E</w:t>
+      </w:r>
+      <w:r>
+        <w:t>num</w:t>
+      </w:r>
+      <w:r>
+        <w:t>s</w:t>
+      </w:r>
+      <w:proofErr w:type="spellEnd"/>
+      <w:r>
+        <w:t xml:space="preserve"> for each type of clothing.</w:t>
+      </w:r>
+      <w:r>
+        <w:t xml:space="preserve"> The size of the arrays </w:t>
+      </w:r>
+      <w:proofErr w:type="gramStart"/>
+      <w:r>
+        <w:t>were</w:t>
+      </w:r>
+      <w:proofErr w:type="gramEnd"/>
+      <w:r>
+        <w:t xml:space="preserve"> calculated by the length of the array.</w:t>
       </w:r>
       <w:r>
         <w:t xml:space="preserve"> </w:t>
       </w:r>
       <w:r>
-        <w:t xml:space="preserve">which held items like SHIRT, PANTS, HAIR, etc., </w:t>
-      </w:r>
-      <w:r>
-        <w:t xml:space="preserve">to represent each type of clothing used for the layering logic in dressing the character, and then separate </w:t>
-      </w:r>
-      <w:r>
-        <w:t>E</w:t>
-      </w:r>
-      <w:r>
-        <w:t>num</w:t>
-      </w:r>
-      <w:r>
-        <w:t>s</w:t>
-      </w:r>
-      <w:r>
-        <w:t xml:space="preserve"> for each type of clothing.</w:t>
-      </w:r>
-      <w:r>
-        <w:t xml:space="preserve"> The size of the arrays were calculated by the length of the array.</w:t>
-      </w:r>
-      <w:r>
         <w:t xml:space="preserve"> </w:t>
       </w:r>
       <w:r>
+        <w:t xml:space="preserve">For example, </w:t>
+      </w:r>
+      <w:r>
+        <w:t>all the shirts in the game are declared in a Clothing array</w:t>
+      </w:r>
+      <w:r>
         <w:t xml:space="preserve"> </w:t>
       </w:r>
       <w:r>
-        <w:t xml:space="preserve">For example, </w:t>
-      </w:r>
-      <w:r>
-        <w:t>all the shirts in the game are declared in a Clothing array</w:t>
-      </w:r>
-      <w:r>
-        <w:t xml:space="preserve"> </w:t>
-      </w:r>
-      <w:r>
         <w:t>function</w:t>
       </w:r>
       <w:r>
-        <w:t xml:space="preserve"> called initilizeShirts()</w:t>
-      </w:r>
-      <w:r>
-        <w:t>, which is received by Cloth</w:t>
+        <w:t xml:space="preserve"> called </w:t>
+      </w:r>
+      <w:proofErr w:type="spellStart"/>
+      <w:proofErr w:type="gramStart"/>
+      <w:r>
+        <w:t>initilizeShirts</w:t>
+      </w:r>
+      <w:proofErr w:type="spellEnd"/>
+      <w:r>
+        <w:t>(</w:t>
+      </w:r>
+      <w:proofErr w:type="gramEnd"/>
+      <w:r>
+        <w:t>)</w:t>
+      </w:r>
+      <w:r>
+        <w:t xml:space="preserve">, which is received by </w:t>
+      </w:r>
+      <w:proofErr w:type="spellStart"/>
+      <w:r>
+        <w:t>Cloth</w:t>
       </w:r>
       <w:r>
         <w:t>ing</w:t>
@@ -174,6 +205,7 @@
       <w:r>
         <w:t>.Shirts</w:t>
       </w:r>
+      <w:proofErr w:type="spellEnd"/>
       <w:r>
         <w:t>. A simplified version of which is the following:</w:t>
       </w:r>
@@ -193,25 +225,35 @@
         <w:rPr>
           <w:rFonts w:ascii="Consolas" w:hAnsi="Consolas" w:cs="Consolas"/>
           <w:color w:val="000000"/>
-          <w:sz w:val="19"/>
-          <w:szCs w:val="19"/>
         </w:rPr>
       </w:pPr>
       <w:r>
         <w:rPr>
           <w:rFonts w:ascii="Consolas" w:hAnsi="Consolas" w:cs="Consolas"/>
           <w:color w:val="000000"/>
-          <w:sz w:val="19"/>
-          <w:szCs w:val="19"/>
         </w:rPr>
-        <w:t xml:space="preserve">            Clothing[] shirts = </w:t>
+        <w:t xml:space="preserve">            </w:t>
+      </w:r>
+      <w:proofErr w:type="gramStart"/>
+      <w:r>
+        <w:rPr>
+          <w:rFonts w:ascii="Consolas" w:hAnsi="Consolas" w:cs="Consolas"/>
+          <w:color w:val="000000"/>
+        </w:rPr>
+        <w:t>Clothing[</w:t>
+      </w:r>
+      <w:proofErr w:type="gramEnd"/>
+      <w:r>
+        <w:rPr>
+          <w:rFonts w:ascii="Consolas" w:hAnsi="Consolas" w:cs="Consolas"/>
+          <w:color w:val="000000"/>
+        </w:rPr>
+        <w:t xml:space="preserve">] shirts = </w:t>
       </w:r>
       <w:r>
         <w:rPr>
           <w:rFonts w:ascii="Consolas" w:hAnsi="Consolas" w:cs="Consolas"/>
           <w:color w:val="0000FF"/>
-          <w:sz w:val="19"/>
-          <w:szCs w:val="19"/>
         </w:rPr>
         <w:t>new</w:t>
       </w:r>
@@ -219,8 +261,6 @@
         <w:rPr>
           <w:rFonts w:ascii="Consolas" w:hAnsi="Consolas" w:cs="Consolas"/>
           <w:color w:val="000000"/>
-          <w:sz w:val="19"/>
-          <w:szCs w:val="19"/>
         </w:rPr>
         <w:t xml:space="preserve"> Clothing[(</w:t>
       </w:r>
@@ -228,8 +268,6 @@
         <w:rPr>
           <w:rFonts w:ascii="Consolas" w:hAnsi="Consolas" w:cs="Consolas"/>
           <w:color w:val="0000FF"/>
-          <w:sz w:val="19"/>
-          <w:szCs w:val="19"/>
         </w:rPr>
         <w:t>int</w:t>
       </w:r>
@@ -237,26 +275,38 @@
         <w:rPr>
           <w:rFonts w:ascii="Consolas" w:hAnsi="Consolas" w:cs="Consolas"/>
           <w:color w:val="000000"/>
-          <w:sz w:val="19"/>
-          <w:szCs w:val="19"/>
         </w:rPr>
-        <w:t>)Enum.GetNames(</w:t>
-      </w:r>
+        <w:t>)</w:t>
+      </w:r>
+      <w:proofErr w:type="spellStart"/>
+      <w:r>
+        <w:rPr>
+          <w:rFonts w:ascii="Consolas" w:hAnsi="Consolas" w:cs="Consolas"/>
+          <w:color w:val="000000"/>
+        </w:rPr>
+        <w:t>Enum.GetNames</w:t>
+      </w:r>
+      <w:proofErr w:type="spellEnd"/>
+      <w:r>
+        <w:rPr>
+          <w:rFonts w:ascii="Consolas" w:hAnsi="Consolas" w:cs="Consolas"/>
+          <w:color w:val="000000"/>
+        </w:rPr>
+        <w:t>(</w:t>
+      </w:r>
+      <w:proofErr w:type="spellStart"/>
       <w:r>
         <w:rPr>
           <w:rFonts w:ascii="Consolas" w:hAnsi="Consolas" w:cs="Consolas"/>
           <w:color w:val="0000FF"/>
-          <w:sz w:val="19"/>
-          <w:szCs w:val="19"/>
         </w:rPr>
         <w:t>typeof</w:t>
       </w:r>
+      <w:proofErr w:type="spellEnd"/>
       <w:r>
         <w:rPr>
           <w:rFonts w:ascii="Consolas" w:hAnsi="Consolas" w:cs="Consolas"/>
           <w:color w:val="000000"/>
-          <w:sz w:val="19"/>
-          <w:szCs w:val="19"/>
         </w:rPr>
         <w:t>(SHIRTSENUM)).Length];</w:t>
       </w:r>
@@ -276,16 +326,12 @@
         <w:rPr>
           <w:rFonts w:ascii="Consolas" w:hAnsi="Consolas" w:cs="Consolas"/>
           <w:color w:val="000000"/>
-          <w:sz w:val="19"/>
-          <w:szCs w:val="19"/>
         </w:rPr>
       </w:pPr>
       <w:r>
         <w:rPr>
           <w:rFonts w:ascii="Consolas" w:hAnsi="Consolas" w:cs="Consolas"/>
           <w:color w:val="000000"/>
-          <w:sz w:val="19"/>
-          <w:szCs w:val="19"/>
         </w:rPr>
         <w:t xml:space="preserve">            shirts[(</w:t>
       </w:r>
@@ -293,8 +339,6 @@
         <w:rPr>
           <w:rFonts w:ascii="Consolas" w:hAnsi="Consolas" w:cs="Consolas"/>
           <w:color w:val="0000FF"/>
-          <w:sz w:val="19"/>
-          <w:szCs w:val="19"/>
         </w:rPr>
         <w:t>int</w:t>
       </w:r>
@@ -302,8 +346,6 @@
         <w:rPr>
           <w:rFonts w:ascii="Consolas" w:hAnsi="Consolas" w:cs="Consolas"/>
           <w:color w:val="000000"/>
-          <w:sz w:val="19"/>
-          <w:szCs w:val="19"/>
         </w:rPr>
         <w:t xml:space="preserve">)SHIRTSENUM.WEAVY_BLUE] = </w:t>
       </w:r>
@@ -311,8 +353,6 @@
         <w:rPr>
           <w:rFonts w:ascii="Consolas" w:hAnsi="Consolas" w:cs="Consolas"/>
           <w:color w:val="0000FF"/>
-          <w:sz w:val="19"/>
-          <w:szCs w:val="19"/>
         </w:rPr>
         <w:t>new</w:t>
       </w:r>
@@ -320,17 +360,22 @@
         <w:rPr>
           <w:rFonts w:ascii="Consolas" w:hAnsi="Consolas" w:cs="Consolas"/>
           <w:color w:val="000000"/>
-          <w:sz w:val="19"/>
-          <w:szCs w:val="19"/>
         </w:rPr>
-        <w:t xml:space="preserve"> Clothing(</w:t>
-      </w:r>
+        <w:t xml:space="preserve"> </w:t>
+      </w:r>
+      <w:proofErr w:type="gramStart"/>
+      <w:r>
+        <w:rPr>
+          <w:rFonts w:ascii="Consolas" w:hAnsi="Consolas" w:cs="Consolas"/>
+          <w:color w:val="000000"/>
+        </w:rPr>
+        <w:t>Clothing(</w:t>
+      </w:r>
+      <w:proofErr w:type="gramEnd"/>
       <w:r>
         <w:rPr>
           <w:rFonts w:ascii="Consolas" w:hAnsi="Consolas" w:cs="Consolas"/>
           <w:color w:val="A31515"/>
-          <w:sz w:val="19"/>
-          <w:szCs w:val="19"/>
         </w:rPr>
         <w:t>"Wavy Blue Shirt"</w:t>
       </w:r>
@@ -338,10 +383,24 @@
         <w:rPr>
           <w:rFonts w:ascii="Consolas" w:hAnsi="Consolas" w:cs="Consolas"/>
           <w:color w:val="000000"/>
-          <w:sz w:val="19"/>
-          <w:szCs w:val="19"/>
         </w:rPr>
-        <w:t>, Properties.Resources.shirt_wavy_blue);</w:t>
+        <w:t xml:space="preserve">, </w:t>
+      </w:r>
+      <w:proofErr w:type="spellStart"/>
+      <w:r>
+        <w:rPr>
+          <w:rFonts w:ascii="Consolas" w:hAnsi="Consolas" w:cs="Consolas"/>
+          <w:color w:val="000000"/>
+        </w:rPr>
+        <w:t>Properties.Resources.shirt_wavy_blue</w:t>
+      </w:r>
+      <w:proofErr w:type="spellEnd"/>
+      <w:r>
+        <w:rPr>
+          <w:rFonts w:ascii="Consolas" w:hAnsi="Consolas" w:cs="Consolas"/>
+          <w:color w:val="000000"/>
+        </w:rPr>
+        <w:t>);</w:t>
       </w:r>
     </w:p>
     <w:p>
@@ -363,7 +422,15 @@
     </w:p>
     <w:p>
       <w:r>
-        <w:t xml:space="preserve">Within the Hero class there was a method called dressHero(), which would update the hero’s bitmap image by means of using the Graphics class to modify a copy of the base body </w:t>
+        <w:t xml:space="preserve">Within the Hero class there was a method called </w:t>
+      </w:r>
+      <w:proofErr w:type="spellStart"/>
+      <w:r>
+        <w:t>dressHero</w:t>
+      </w:r>
+      <w:proofErr w:type="spellEnd"/>
+      <w:r>
+        <w:t xml:space="preserve">(), which would update the hero’s bitmap image by means of using the Graphics class to modify a copy of the base body </w:t>
       </w:r>
       <w:r>
         <w:t>bitmap, and return a new bitmap after each item in the</w:t>
@@ -372,14 +439,21 @@
         <w:t xml:space="preserve"> hero’s outfit was called by using the</w:t>
       </w:r>
       <w:r>
-        <w:t xml:space="preserve"> TypesOfClothing</w:t>
-      </w:r>
-      <w:r>
         <w:t xml:space="preserve"> </w:t>
       </w:r>
+      <w:proofErr w:type="spellStart"/>
+      <w:r>
+        <w:t>TypesOfClothing</w:t>
+      </w:r>
+      <w:proofErr w:type="spellEnd"/>
+      <w:r>
+        <w:t xml:space="preserve"> </w:t>
+      </w:r>
+      <w:proofErr w:type="spellStart"/>
       <w:r>
         <w:t>Enum</w:t>
       </w:r>
+      <w:proofErr w:type="spellEnd"/>
       <w:r>
         <w:t>,</w:t>
       </w:r>
@@ -399,59 +473,1190 @@
         <w:t xml:space="preserve"> the proper order.</w:t>
       </w:r>
       <w:r>
-        <w:t xml:space="preserve"> The function dressHero() is called whenever the Hero image needs to be update</w:t>
+        <w:t xml:space="preserve"> The function </w:t>
+      </w:r>
+      <w:proofErr w:type="spellStart"/>
+      <w:proofErr w:type="gramStart"/>
+      <w:r>
+        <w:t>dressHero</w:t>
+      </w:r>
+      <w:proofErr w:type="spellEnd"/>
+      <w:r>
+        <w:t>(</w:t>
+      </w:r>
+      <w:proofErr w:type="gramEnd"/>
+      <w:r>
+        <w:t>) is called whenever the Hero image needs to be update</w:t>
       </w:r>
       <w:r>
         <w:t>d.</w:t>
       </w:r>
     </w:p>
+    <w:p>
+      <w:pPr>
+        <w:pStyle w:val="Heading1"/>
+      </w:pPr>
+      <w:r>
+        <w:t>D</w:t>
+      </w:r>
+      <w:r>
+        <w:t>ress-Up Minigame</w:t>
+      </w:r>
+    </w:p>
+    <w:p>
+      <w:r>
+        <w:t xml:space="preserve">There is a class called minigame that at the time of this writing is responsible for calling the </w:t>
+      </w:r>
+      <w:r>
+        <w:t>“</w:t>
+      </w:r>
+      <w:r>
+        <w:t>Dress-Up</w:t>
+      </w:r>
+      <w:r>
+        <w:t>” form, which the player needs to win to continue the story</w:t>
+      </w:r>
+      <w:r>
+        <w:t>.</w:t>
+      </w:r>
+      <w:r>
+        <w:t xml:space="preserve"> </w:t>
+      </w:r>
+      <w:r>
+        <w:t>The minigame is</w:t>
+      </w:r>
+      <w:r>
+        <w:t xml:space="preserve"> written in such a way that there could theoretically be other minigames the player would have to </w:t>
+      </w:r>
+      <w:r>
+        <w:t xml:space="preserve">complete instead. </w:t>
+      </w:r>
+      <w:r>
+        <w:t>The Hero model is also passed into this, so that changes to the Hero’s outfit or wardrobe as a result will pass through to other parts of the game.</w:t>
+      </w:r>
+    </w:p>
+    <w:p>
+      <w:pPr>
+        <w:pStyle w:val="Heading1"/>
+      </w:pPr>
+      <w:r>
+        <w:lastRenderedPageBreak/>
+        <w:t>Functions</w:t>
+      </w:r>
+    </w:p>
+    <w:p>
+      <w:pPr>
+        <w:pStyle w:val="ListParagraph"/>
+        <w:numPr>
+          <w:ilvl w:val="0"/>
+          <w:numId w:val="1"/>
+        </w:numPr>
+      </w:pPr>
+      <w:proofErr w:type="gramStart"/>
+      <w:r>
+        <w:t>Choice(</w:t>
+      </w:r>
+      <w:proofErr w:type="gramEnd"/>
+      <w:r>
+        <w:t>) [</w:t>
+      </w:r>
+      <w:proofErr w:type="spellStart"/>
+      <w:r>
+        <w:t>Choice.cs</w:t>
+      </w:r>
+      <w:proofErr w:type="spellEnd"/>
+      <w:r>
+        <w:t>, line 11]: Allows us to make a choice in the story</w:t>
+      </w:r>
+    </w:p>
+    <w:p>
+      <w:pPr>
+        <w:pStyle w:val="ListParagraph"/>
+        <w:numPr>
+          <w:ilvl w:val="0"/>
+          <w:numId w:val="1"/>
+        </w:numPr>
+      </w:pPr>
+      <w:proofErr w:type="gramStart"/>
+      <w:r>
+        <w:t>Clothing(</w:t>
+      </w:r>
+      <w:proofErr w:type="gramEnd"/>
+      <w:r>
+        <w:t>) [</w:t>
+      </w:r>
+      <w:proofErr w:type="spellStart"/>
+      <w:r>
+        <w:t>Clothing.cs</w:t>
+      </w:r>
+      <w:proofErr w:type="spellEnd"/>
+      <w:r>
+        <w:t xml:space="preserve">, line 69]: Allows us to choose a type of clothing from the wardrobe for the character to wear. </w:t>
+      </w:r>
+    </w:p>
+    <w:p>
+      <w:pPr>
+        <w:pStyle w:val="ListParagraph"/>
+        <w:numPr>
+          <w:ilvl w:val="0"/>
+          <w:numId w:val="1"/>
+        </w:numPr>
+      </w:pPr>
+      <w:proofErr w:type="spellStart"/>
+      <w:proofErr w:type="gramStart"/>
+      <w:r>
+        <w:t>InportStoryfile</w:t>
+      </w:r>
+      <w:proofErr w:type="spellEnd"/>
+      <w:r>
+        <w:t>(</w:t>
+      </w:r>
+      <w:proofErr w:type="gramEnd"/>
+      <w:r>
+        <w:t>) [</w:t>
+      </w:r>
+      <w:proofErr w:type="spellStart"/>
+      <w:r>
+        <w:t>GameData.cs</w:t>
+      </w:r>
+      <w:proofErr w:type="spellEnd"/>
+      <w:r>
+        <w:t>, line 31]: Takes a text file and puts it in the narrative section of the game interface</w:t>
+      </w:r>
+    </w:p>
+    <w:p>
+      <w:pPr>
+        <w:pStyle w:val="ListParagraph"/>
+        <w:numPr>
+          <w:ilvl w:val="0"/>
+          <w:numId w:val="1"/>
+        </w:numPr>
+      </w:pPr>
+      <w:proofErr w:type="spellStart"/>
+      <w:proofErr w:type="gramStart"/>
+      <w:r>
+        <w:t>initilizeGlamorHobosAdventure</w:t>
+      </w:r>
+      <w:proofErr w:type="spellEnd"/>
+      <w:r>
+        <w:t>(</w:t>
+      </w:r>
+      <w:proofErr w:type="gramEnd"/>
+      <w:r>
+        <w:t>) [</w:t>
+      </w:r>
+      <w:proofErr w:type="spellStart"/>
+      <w:r>
+        <w:t>GameData.cs</w:t>
+      </w:r>
+      <w:proofErr w:type="spellEnd"/>
+      <w:r>
+        <w:t xml:space="preserve">, line 52]: </w:t>
+      </w:r>
+    </w:p>
+    <w:p>
+      <w:pPr>
+        <w:pStyle w:val="ListParagraph"/>
+        <w:numPr>
+          <w:ilvl w:val="0"/>
+          <w:numId w:val="1"/>
+        </w:numPr>
+      </w:pPr>
+      <w:proofErr w:type="spellStart"/>
+      <w:proofErr w:type="gramStart"/>
+      <w:r>
+        <w:t>initilizeStory</w:t>
+      </w:r>
+      <w:proofErr w:type="spellEnd"/>
+      <w:r>
+        <w:t>(</w:t>
+      </w:r>
+      <w:proofErr w:type="gramEnd"/>
+      <w:r>
+        <w:t>) [</w:t>
+      </w:r>
+      <w:proofErr w:type="spellStart"/>
+      <w:r>
+        <w:t>GameData.cs</w:t>
+      </w:r>
+      <w:proofErr w:type="spellEnd"/>
+      <w:r>
+        <w:t>, line 79]: Initializes the story with the correct files</w:t>
+      </w:r>
+    </w:p>
+    <w:p>
+      <w:pPr>
+        <w:pStyle w:val="ListParagraph"/>
+        <w:numPr>
+          <w:ilvl w:val="0"/>
+          <w:numId w:val="1"/>
+        </w:numPr>
+      </w:pPr>
+      <w:proofErr w:type="gramStart"/>
+      <w:r>
+        <w:t>Hero(</w:t>
+      </w:r>
+      <w:proofErr w:type="gramEnd"/>
+      <w:r>
+        <w:t>) [</w:t>
+      </w:r>
+      <w:proofErr w:type="spellStart"/>
+      <w:r>
+        <w:t>Hero.cs</w:t>
+      </w:r>
+      <w:proofErr w:type="spellEnd"/>
+      <w:r>
+        <w:t>, line 21]: Creates characters in story with all of their attributes</w:t>
+      </w:r>
+    </w:p>
+    <w:p>
+      <w:pPr>
+        <w:pStyle w:val="ListParagraph"/>
+        <w:numPr>
+          <w:ilvl w:val="0"/>
+          <w:numId w:val="1"/>
+        </w:numPr>
+      </w:pPr>
+      <w:proofErr w:type="spellStart"/>
+      <w:proofErr w:type="gramStart"/>
+      <w:r>
+        <w:t>starterOutfit</w:t>
+      </w:r>
+      <w:proofErr w:type="spellEnd"/>
+      <w:r>
+        <w:t>(</w:t>
+      </w:r>
+      <w:proofErr w:type="gramEnd"/>
+      <w:r>
+        <w:t>) [</w:t>
+      </w:r>
+      <w:proofErr w:type="spellStart"/>
+      <w:r>
+        <w:t>Hero.cs</w:t>
+      </w:r>
+      <w:proofErr w:type="spellEnd"/>
+      <w:r>
+        <w:t>, line 82]: gives the user a default outfit</w:t>
+      </w:r>
+    </w:p>
+    <w:p>
+      <w:pPr>
+        <w:pStyle w:val="ListParagraph"/>
+        <w:numPr>
+          <w:ilvl w:val="0"/>
+          <w:numId w:val="1"/>
+        </w:numPr>
+      </w:pPr>
+      <w:proofErr w:type="spellStart"/>
+      <w:proofErr w:type="gramStart"/>
+      <w:r>
+        <w:t>addToWardrobe</w:t>
+      </w:r>
+      <w:proofErr w:type="spellEnd"/>
+      <w:r>
+        <w:t>(</w:t>
+      </w:r>
+      <w:proofErr w:type="gramEnd"/>
+      <w:r>
+        <w:t>) [</w:t>
+      </w:r>
+      <w:proofErr w:type="spellStart"/>
+      <w:r>
+        <w:t>Hero.cs</w:t>
+      </w:r>
+      <w:proofErr w:type="spellEnd"/>
+      <w:r>
+        <w:t>, line 151]: Adds new clothes into the user’s usable wardrobe</w:t>
+      </w:r>
+    </w:p>
+    <w:p>
+      <w:pPr>
+        <w:pStyle w:val="ListParagraph"/>
+        <w:numPr>
+          <w:ilvl w:val="0"/>
+          <w:numId w:val="1"/>
+        </w:numPr>
+      </w:pPr>
+      <w:proofErr w:type="spellStart"/>
+      <w:proofErr w:type="gramStart"/>
+      <w:r>
+        <w:t>dressHero</w:t>
+      </w:r>
+      <w:proofErr w:type="spellEnd"/>
+      <w:r>
+        <w:t>(</w:t>
+      </w:r>
+      <w:proofErr w:type="gramEnd"/>
+      <w:r>
+        <w:t>) [</w:t>
+      </w:r>
+      <w:proofErr w:type="spellStart"/>
+      <w:r>
+        <w:t>Hero.cs</w:t>
+      </w:r>
+      <w:proofErr w:type="spellEnd"/>
+      <w:r>
+        <w:t>, line 172]: Puts clothes on hero</w:t>
+      </w:r>
+    </w:p>
+    <w:p>
+      <w:pPr>
+        <w:pStyle w:val="ListParagraph"/>
+        <w:numPr>
+          <w:ilvl w:val="0"/>
+          <w:numId w:val="1"/>
+        </w:numPr>
+      </w:pPr>
+      <w:proofErr w:type="spellStart"/>
+      <w:proofErr w:type="gramStart"/>
+      <w:r>
+        <w:t>updateDrawImage</w:t>
+      </w:r>
+      <w:proofErr w:type="spellEnd"/>
+      <w:r>
+        <w:t>(</w:t>
+      </w:r>
+      <w:proofErr w:type="gramEnd"/>
+      <w:r>
+        <w:t>) [</w:t>
+      </w:r>
+      <w:proofErr w:type="spellStart"/>
+      <w:r>
+        <w:t>Hero.cs</w:t>
+      </w:r>
+      <w:proofErr w:type="spellEnd"/>
+      <w:r>
+        <w:t>, line 216]: Draws hero with current outfit</w:t>
+      </w:r>
+    </w:p>
+    <w:p>
+      <w:pPr>
+        <w:pStyle w:val="ListParagraph"/>
+        <w:numPr>
+          <w:ilvl w:val="0"/>
+          <w:numId w:val="1"/>
+        </w:numPr>
+      </w:pPr>
+      <w:proofErr w:type="spellStart"/>
+      <w:proofErr w:type="gramStart"/>
+      <w:r>
+        <w:t>changeShirt</w:t>
+      </w:r>
+      <w:proofErr w:type="spellEnd"/>
+      <w:r>
+        <w:t>(</w:t>
+      </w:r>
+      <w:proofErr w:type="gramEnd"/>
+      <w:r>
+        <w:t>) [</w:t>
+      </w:r>
+      <w:proofErr w:type="spellStart"/>
+      <w:r>
+        <w:t>Hero.cs</w:t>
+      </w:r>
+      <w:proofErr w:type="spellEnd"/>
+      <w:r>
+        <w:t>, line 228]: Updates shirt image on hero</w:t>
+      </w:r>
+    </w:p>
+    <w:p>
+      <w:pPr>
+        <w:pStyle w:val="ListParagraph"/>
+        <w:numPr>
+          <w:ilvl w:val="0"/>
+          <w:numId w:val="1"/>
+        </w:numPr>
+      </w:pPr>
+      <w:proofErr w:type="spellStart"/>
+      <w:proofErr w:type="gramStart"/>
+      <w:r>
+        <w:t>changeClothing</w:t>
+      </w:r>
+      <w:proofErr w:type="spellEnd"/>
+      <w:r>
+        <w:t>(</w:t>
+      </w:r>
+      <w:proofErr w:type="gramEnd"/>
+      <w:r>
+        <w:t>) [</w:t>
+      </w:r>
+      <w:proofErr w:type="spellStart"/>
+      <w:r>
+        <w:t>Hero.cs</w:t>
+      </w:r>
+      <w:proofErr w:type="spellEnd"/>
+      <w:r>
+        <w:t>, line 237]: Updates clothing image on hero</w:t>
+      </w:r>
+    </w:p>
+    <w:p>
+      <w:pPr>
+        <w:pStyle w:val="ListParagraph"/>
+        <w:numPr>
+          <w:ilvl w:val="0"/>
+          <w:numId w:val="1"/>
+        </w:numPr>
+      </w:pPr>
+      <w:proofErr w:type="gramStart"/>
+      <w:r>
+        <w:t>Item(</w:t>
+      </w:r>
+      <w:proofErr w:type="gramEnd"/>
+      <w:r>
+        <w:t>) [</w:t>
+      </w:r>
+      <w:proofErr w:type="spellStart"/>
+      <w:r>
+        <w:t>Item.cs</w:t>
+      </w:r>
+      <w:proofErr w:type="spellEnd"/>
+      <w:r>
+        <w:t>, line 13]: Makes a new item</w:t>
+      </w:r>
+    </w:p>
+    <w:p>
+      <w:pPr>
+        <w:pStyle w:val="ListParagraph"/>
+        <w:numPr>
+          <w:ilvl w:val="0"/>
+          <w:numId w:val="1"/>
+        </w:numPr>
+      </w:pPr>
+      <w:proofErr w:type="gramStart"/>
+      <w:r>
+        <w:t>Minigame(</w:t>
+      </w:r>
+      <w:proofErr w:type="gramEnd"/>
+      <w:r>
+        <w:t>) [</w:t>
+      </w:r>
+      <w:proofErr w:type="spellStart"/>
+      <w:r>
+        <w:t>Minigame.cs</w:t>
+      </w:r>
+      <w:proofErr w:type="spellEnd"/>
+      <w:r>
+        <w:t>, line 19]: Initializes a new minigame instance</w:t>
+      </w:r>
+    </w:p>
+    <w:p>
+      <w:pPr>
+        <w:pStyle w:val="ListParagraph"/>
+        <w:numPr>
+          <w:ilvl w:val="0"/>
+          <w:numId w:val="1"/>
+        </w:numPr>
+      </w:pPr>
+      <w:proofErr w:type="gramStart"/>
+      <w:r>
+        <w:t>start(</w:t>
+      </w:r>
+      <w:proofErr w:type="gramEnd"/>
+      <w:r>
+        <w:t>) [</w:t>
+      </w:r>
+      <w:proofErr w:type="spellStart"/>
+      <w:r>
+        <w:t>Minigame.cs</w:t>
+      </w:r>
+      <w:proofErr w:type="spellEnd"/>
+      <w:r>
+        <w:t>, line 27] [</w:t>
+      </w:r>
+      <w:proofErr w:type="spellStart"/>
+      <w:r>
+        <w:t>Story.cs</w:t>
+      </w:r>
+      <w:proofErr w:type="spellEnd"/>
+      <w:r>
+        <w:t>, line 209]: Begins minigame; returns true if won, false if lost; begins story</w:t>
+      </w:r>
+    </w:p>
+    <w:p>
+      <w:pPr>
+        <w:pStyle w:val="ListParagraph"/>
+        <w:numPr>
+          <w:ilvl w:val="0"/>
+          <w:numId w:val="1"/>
+        </w:numPr>
+      </w:pPr>
+      <w:proofErr w:type="spellStart"/>
+      <w:proofErr w:type="gramStart"/>
+      <w:r>
+        <w:t>Occurance</w:t>
+      </w:r>
+      <w:proofErr w:type="spellEnd"/>
+      <w:r>
+        <w:t>(</w:t>
+      </w:r>
+      <w:proofErr w:type="gramEnd"/>
+      <w:r>
+        <w:t>) [</w:t>
+      </w:r>
+      <w:proofErr w:type="spellStart"/>
+      <w:r>
+        <w:t>Occurance.cs</w:t>
+      </w:r>
+      <w:proofErr w:type="spellEnd"/>
+      <w:r>
+        <w:t xml:space="preserve">, line 10]: Initializes an </w:t>
+      </w:r>
+      <w:proofErr w:type="spellStart"/>
+      <w:r>
+        <w:t>occurance</w:t>
+      </w:r>
+      <w:proofErr w:type="spellEnd"/>
+      <w:r>
+        <w:t xml:space="preserve"> with a name, description, and image</w:t>
+      </w:r>
+    </w:p>
+    <w:p>
+      <w:pPr>
+        <w:pStyle w:val="ListParagraph"/>
+        <w:numPr>
+          <w:ilvl w:val="0"/>
+          <w:numId w:val="1"/>
+        </w:numPr>
+      </w:pPr>
+      <w:proofErr w:type="gramStart"/>
+      <w:r>
+        <w:t>Main(</w:t>
+      </w:r>
+      <w:proofErr w:type="gramEnd"/>
+      <w:r>
+        <w:t>) [</w:t>
+      </w:r>
+      <w:proofErr w:type="spellStart"/>
+      <w:r>
+        <w:t>Program.cs</w:t>
+      </w:r>
+      <w:proofErr w:type="spellEnd"/>
+      <w:r>
+        <w:t xml:space="preserve">, line 15]: Begins game </w:t>
+      </w:r>
+    </w:p>
+    <w:p>
+      <w:pPr>
+        <w:pStyle w:val="ListParagraph"/>
+        <w:numPr>
+          <w:ilvl w:val="0"/>
+          <w:numId w:val="1"/>
+        </w:numPr>
+      </w:pPr>
+      <w:proofErr w:type="gramStart"/>
+      <w:r>
+        <w:t>Story(</w:t>
+      </w:r>
+      <w:proofErr w:type="gramEnd"/>
+      <w:r>
+        <w:t>) [</w:t>
+      </w:r>
+      <w:proofErr w:type="spellStart"/>
+      <w:r>
+        <w:t>Story.cs</w:t>
+      </w:r>
+      <w:proofErr w:type="spellEnd"/>
+      <w:r>
+        <w:t>, line 17]: Initializes the story with story text, choices on or off, and images</w:t>
+      </w:r>
+    </w:p>
+    <w:p>
+      <w:pPr>
+        <w:pStyle w:val="ListParagraph"/>
+        <w:numPr>
+          <w:ilvl w:val="0"/>
+          <w:numId w:val="1"/>
+        </w:numPr>
+      </w:pPr>
+      <w:proofErr w:type="spellStart"/>
+      <w:proofErr w:type="gramStart"/>
+      <w:r>
+        <w:t>updateImageArraySizes</w:t>
+      </w:r>
+      <w:proofErr w:type="spellEnd"/>
+      <w:r>
+        <w:t>(</w:t>
+      </w:r>
+      <w:proofErr w:type="gramEnd"/>
+      <w:r>
+        <w:t>) [</w:t>
+      </w:r>
+      <w:proofErr w:type="spellStart"/>
+      <w:r>
+        <w:t>Story.cs</w:t>
+      </w:r>
+      <w:proofErr w:type="spellEnd"/>
+      <w:r>
+        <w:t>, line 30]: Makes arrays to hold different aspects of the game</w:t>
+      </w:r>
+    </w:p>
+    <w:p>
+      <w:pPr>
+        <w:pStyle w:val="ListParagraph"/>
+        <w:numPr>
+          <w:ilvl w:val="0"/>
+          <w:numId w:val="1"/>
+        </w:numPr>
+      </w:pPr>
+      <w:proofErr w:type="spellStart"/>
+      <w:proofErr w:type="gramStart"/>
+      <w:r>
+        <w:t>addMiddleCharacterImage</w:t>
+      </w:r>
+      <w:proofErr w:type="spellEnd"/>
+      <w:r>
+        <w:t>(</w:t>
+      </w:r>
+      <w:proofErr w:type="gramEnd"/>
+      <w:r>
+        <w:t>) [</w:t>
+      </w:r>
+      <w:proofErr w:type="spellStart"/>
+      <w:r>
+        <w:t>Story.cs</w:t>
+      </w:r>
+      <w:proofErr w:type="spellEnd"/>
+      <w:r>
+        <w:t>, line 52]: Makes character image visible</w:t>
+      </w:r>
+    </w:p>
+    <w:p>
+      <w:pPr>
+        <w:pStyle w:val="ListParagraph"/>
+        <w:numPr>
+          <w:ilvl w:val="0"/>
+          <w:numId w:val="1"/>
+        </w:numPr>
+      </w:pPr>
+      <w:proofErr w:type="spellStart"/>
+      <w:proofErr w:type="gramStart"/>
+      <w:r>
+        <w:t>addBackgroundImage</w:t>
+      </w:r>
+      <w:proofErr w:type="spellEnd"/>
+      <w:r>
+        <w:t>(</w:t>
+      </w:r>
+      <w:proofErr w:type="gramEnd"/>
+      <w:r>
+        <w:t>) [</w:t>
+      </w:r>
+      <w:proofErr w:type="spellStart"/>
+      <w:r>
+        <w:t>Story.cs</w:t>
+      </w:r>
+      <w:proofErr w:type="spellEnd"/>
+      <w:r>
+        <w:t>, line 67, 75]: Inserts background image</w:t>
+      </w:r>
+    </w:p>
+    <w:p>
+      <w:pPr>
+        <w:pStyle w:val="ListParagraph"/>
+        <w:numPr>
+          <w:ilvl w:val="0"/>
+          <w:numId w:val="1"/>
+        </w:numPr>
+      </w:pPr>
+      <w:proofErr w:type="spellStart"/>
+      <w:proofErr w:type="gramStart"/>
+      <w:r>
+        <w:t>addForegroundImage</w:t>
+      </w:r>
+      <w:proofErr w:type="spellEnd"/>
+      <w:r>
+        <w:t>(</w:t>
+      </w:r>
+      <w:proofErr w:type="gramEnd"/>
+      <w:r>
+        <w:t>) [</w:t>
+      </w:r>
+      <w:proofErr w:type="spellStart"/>
+      <w:r>
+        <w:t>Story.cs</w:t>
+      </w:r>
+      <w:proofErr w:type="spellEnd"/>
+      <w:r>
+        <w:t>, line 81, 90]: Inserts foreground image</w:t>
+      </w:r>
+    </w:p>
+    <w:p>
+      <w:pPr>
+        <w:pStyle w:val="ListParagraph"/>
+        <w:numPr>
+          <w:ilvl w:val="0"/>
+          <w:numId w:val="1"/>
+        </w:numPr>
+      </w:pPr>
+      <w:proofErr w:type="spellStart"/>
+      <w:proofErr w:type="gramStart"/>
+      <w:r>
+        <w:t>imageArrayVisibleLoop</w:t>
+      </w:r>
+      <w:proofErr w:type="spellEnd"/>
+      <w:r>
+        <w:t>(</w:t>
+      </w:r>
+      <w:proofErr w:type="gramEnd"/>
+      <w:r>
+        <w:t>) [</w:t>
+      </w:r>
+      <w:proofErr w:type="spellStart"/>
+      <w:r>
+        <w:t>Story.cs</w:t>
+      </w:r>
+      <w:proofErr w:type="spellEnd"/>
+      <w:r>
+        <w:t>, line 95]: Adjusts position of image on background</w:t>
+      </w:r>
+    </w:p>
+    <w:p>
+      <w:pPr>
+        <w:pStyle w:val="ListParagraph"/>
+        <w:numPr>
+          <w:ilvl w:val="0"/>
+          <w:numId w:val="1"/>
+        </w:numPr>
+      </w:pPr>
+      <w:proofErr w:type="spellStart"/>
+      <w:proofErr w:type="gramStart"/>
+      <w:r>
+        <w:t>addOccurance</w:t>
+      </w:r>
+      <w:proofErr w:type="spellEnd"/>
+      <w:r>
+        <w:t>(</w:t>
+      </w:r>
+      <w:proofErr w:type="gramEnd"/>
+      <w:r>
+        <w:t>) [</w:t>
+      </w:r>
+      <w:proofErr w:type="spellStart"/>
+      <w:r>
+        <w:t>Story.cs</w:t>
+      </w:r>
+      <w:proofErr w:type="spellEnd"/>
+      <w:r>
+        <w:t>, 126]: Creates occurrence in story</w:t>
+      </w:r>
+    </w:p>
+    <w:p>
+      <w:pPr>
+        <w:pStyle w:val="ListParagraph"/>
+        <w:numPr>
+          <w:ilvl w:val="0"/>
+          <w:numId w:val="1"/>
+        </w:numPr>
+      </w:pPr>
+      <w:proofErr w:type="gramStart"/>
+      <w:r>
+        <w:t>next(</w:t>
+      </w:r>
+      <w:proofErr w:type="gramEnd"/>
+      <w:r>
+        <w:t>) [</w:t>
+      </w:r>
+      <w:proofErr w:type="spellStart"/>
+      <w:r>
+        <w:t>Story.cs</w:t>
+      </w:r>
+      <w:proofErr w:type="spellEnd"/>
+      <w:r>
+        <w:t>, line 223, Form1.cs, line 81]: Progresses through story text, checks for minigames or occurrences, checks for image change</w:t>
+      </w:r>
+    </w:p>
+    <w:p>
+      <w:pPr>
+        <w:pStyle w:val="ListParagraph"/>
+        <w:numPr>
+          <w:ilvl w:val="0"/>
+          <w:numId w:val="1"/>
+        </w:numPr>
+      </w:pPr>
+      <w:proofErr w:type="gramStart"/>
+      <w:r>
+        <w:t>last(</w:t>
+      </w:r>
+      <w:proofErr w:type="gramEnd"/>
+      <w:r>
+        <w:t>) [</w:t>
+      </w:r>
+      <w:proofErr w:type="spellStart"/>
+      <w:r>
+        <w:t>Story.cs</w:t>
+      </w:r>
+      <w:proofErr w:type="spellEnd"/>
+      <w:r>
+        <w:t>, line 227]: Ends story</w:t>
+      </w:r>
+    </w:p>
+    <w:p>
+      <w:pPr>
+        <w:pStyle w:val="ListParagraph"/>
+        <w:numPr>
+          <w:ilvl w:val="0"/>
+          <w:numId w:val="1"/>
+        </w:numPr>
+      </w:pPr>
+      <w:proofErr w:type="spellStart"/>
+      <w:proofErr w:type="gramStart"/>
+      <w:r>
+        <w:t>findItem</w:t>
+      </w:r>
+      <w:proofErr w:type="spellEnd"/>
+      <w:r>
+        <w:t>(</w:t>
+      </w:r>
+      <w:proofErr w:type="gramEnd"/>
+      <w:r>
+        <w:t>) [</w:t>
+      </w:r>
+      <w:proofErr w:type="spellStart"/>
+      <w:r>
+        <w:t>Story.cs</w:t>
+      </w:r>
+      <w:proofErr w:type="spellEnd"/>
+      <w:r>
+        <w:t>, line 303]: Makes occurrence where item is found</w:t>
+      </w:r>
+    </w:p>
+    <w:p>
+      <w:pPr>
+        <w:pStyle w:val="ListParagraph"/>
+        <w:numPr>
+          <w:ilvl w:val="0"/>
+          <w:numId w:val="1"/>
+        </w:numPr>
+      </w:pPr>
+      <w:proofErr w:type="spellStart"/>
+      <w:proofErr w:type="gramStart"/>
+      <w:r>
+        <w:t>branchStory</w:t>
+      </w:r>
+      <w:proofErr w:type="spellEnd"/>
+      <w:r>
+        <w:t>(</w:t>
+      </w:r>
+      <w:proofErr w:type="gramEnd"/>
+      <w:r>
+        <w:t>) [</w:t>
+      </w:r>
+      <w:proofErr w:type="spellStart"/>
+      <w:r>
+        <w:t>Story.cs</w:t>
+      </w:r>
+      <w:proofErr w:type="spellEnd"/>
+      <w:r>
+        <w:t>, line 318]: Branches story</w:t>
+      </w:r>
+    </w:p>
+    <w:p>
+      <w:pPr>
+        <w:pStyle w:val="ListParagraph"/>
+        <w:numPr>
+          <w:ilvl w:val="0"/>
+          <w:numId w:val="1"/>
+        </w:numPr>
+      </w:pPr>
+      <w:proofErr w:type="spellStart"/>
+      <w:proofErr w:type="gramStart"/>
+      <w:r>
+        <w:t>addMinigame</w:t>
+      </w:r>
+      <w:proofErr w:type="spellEnd"/>
+      <w:r>
+        <w:t>(</w:t>
+      </w:r>
+      <w:proofErr w:type="gramEnd"/>
+      <w:r>
+        <w:t>) [</w:t>
+      </w:r>
+      <w:proofErr w:type="spellStart"/>
+      <w:r>
+        <w:t>Story.cs</w:t>
+      </w:r>
+      <w:proofErr w:type="spellEnd"/>
+      <w:r>
+        <w:t xml:space="preserve">, line 329, </w:t>
+      </w:r>
+      <w:proofErr w:type="spellStart"/>
+      <w:r>
+        <w:t>StartPage.cs</w:t>
+      </w:r>
+      <w:proofErr w:type="spellEnd"/>
+      <w:r>
+        <w:t>, line 101]: Starts new minigame</w:t>
+      </w:r>
+    </w:p>
+    <w:p>
+      <w:pPr>
+        <w:pStyle w:val="ListParagraph"/>
+        <w:numPr>
+          <w:ilvl w:val="0"/>
+          <w:numId w:val="1"/>
+        </w:numPr>
+      </w:pPr>
+      <w:r>
+        <w:t>Form1() [Form1.cs, line 23, 30]: initializes Form</w:t>
+      </w:r>
+    </w:p>
+    <w:p>
+      <w:pPr>
+        <w:pStyle w:val="ListParagraph"/>
+        <w:numPr>
+          <w:ilvl w:val="0"/>
+          <w:numId w:val="1"/>
+        </w:numPr>
+      </w:pPr>
+      <w:r>
+        <w:t>Form1_</w:t>
+      </w:r>
+      <w:proofErr w:type="gramStart"/>
+      <w:r>
+        <w:t>Load(</w:t>
+      </w:r>
+      <w:proofErr w:type="gramEnd"/>
+      <w:r>
+        <w:t>) [Form1.cs, line 41]: Loads images into the form</w:t>
+      </w:r>
+    </w:p>
+    <w:p>
+      <w:pPr>
+        <w:pStyle w:val="ListParagraph"/>
+        <w:numPr>
+          <w:ilvl w:val="0"/>
+          <w:numId w:val="1"/>
+        </w:numPr>
+      </w:pPr>
+      <w:proofErr w:type="spellStart"/>
+      <w:proofErr w:type="gramStart"/>
+      <w:r>
+        <w:t>checkForImageChange</w:t>
+      </w:r>
+      <w:proofErr w:type="spellEnd"/>
+      <w:r>
+        <w:t>(</w:t>
+      </w:r>
+      <w:proofErr w:type="gramEnd"/>
+      <w:r>
+        <w:t>) [Form1.cs, line 113]: Positions or changes image along with the story</w:t>
+      </w:r>
+    </w:p>
+    <w:p>
+      <w:pPr>
+        <w:pStyle w:val="ListParagraph"/>
+        <w:numPr>
+          <w:ilvl w:val="0"/>
+          <w:numId w:val="1"/>
+        </w:numPr>
+      </w:pPr>
+      <w:proofErr w:type="spellStart"/>
+      <w:proofErr w:type="gramStart"/>
+      <w:r>
+        <w:t>occuranceSwitch</w:t>
+      </w:r>
+      <w:proofErr w:type="spellEnd"/>
+      <w:r>
+        <w:t>(</w:t>
+      </w:r>
+      <w:proofErr w:type="gramEnd"/>
+      <w:r>
+        <w:t xml:space="preserve">) [Form1.cs, line 176]: Makes popup widow when </w:t>
+      </w:r>
+      <w:proofErr w:type="spellStart"/>
+      <w:r>
+        <w:t>occurances</w:t>
+      </w:r>
+      <w:proofErr w:type="spellEnd"/>
+      <w:r>
+        <w:t xml:space="preserve"> occur</w:t>
+      </w:r>
+    </w:p>
+    <w:p>
+      <w:pPr>
+        <w:pStyle w:val="ListParagraph"/>
+        <w:numPr>
+          <w:ilvl w:val="0"/>
+          <w:numId w:val="1"/>
+        </w:numPr>
+      </w:pPr>
+      <w:proofErr w:type="spellStart"/>
+      <w:proofErr w:type="gramStart"/>
+      <w:r>
+        <w:t>showMultipleChoiceRoutes</w:t>
+      </w:r>
+      <w:proofErr w:type="spellEnd"/>
+      <w:r>
+        <w:t>(</w:t>
+      </w:r>
+      <w:proofErr w:type="gramEnd"/>
+      <w:r>
+        <w:t>) [Form1.cs, line 186]: Makes popup window for story branching</w:t>
+      </w:r>
+    </w:p>
+    <w:p>
+      <w:pPr>
+        <w:pStyle w:val="ListParagraph"/>
+        <w:numPr>
+          <w:ilvl w:val="0"/>
+          <w:numId w:val="1"/>
+        </w:numPr>
+      </w:pPr>
+      <w:proofErr w:type="spellStart"/>
+      <w:proofErr w:type="gramStart"/>
+      <w:r>
+        <w:t>selectNextStory</w:t>
+      </w:r>
+      <w:proofErr w:type="spellEnd"/>
+      <w:r>
+        <w:t>(</w:t>
+      </w:r>
+      <w:proofErr w:type="gramEnd"/>
+      <w:r>
+        <w:t>) [Form1.cs, line 238]: Lets us select a new story when there isn’t actively one running</w:t>
+      </w:r>
+    </w:p>
+    <w:p>
+      <w:pPr>
+        <w:pStyle w:val="ListParagraph"/>
+        <w:numPr>
+          <w:ilvl w:val="0"/>
+          <w:numId w:val="1"/>
+        </w:numPr>
+      </w:pPr>
+      <w:proofErr w:type="spellStart"/>
+      <w:proofErr w:type="gramStart"/>
+      <w:r>
+        <w:lastRenderedPageBreak/>
+        <w:t>StartPage</w:t>
+      </w:r>
+      <w:proofErr w:type="spellEnd"/>
+      <w:r>
+        <w:t>(</w:t>
+      </w:r>
+      <w:proofErr w:type="gramEnd"/>
+      <w:r>
+        <w:t>) [</w:t>
+      </w:r>
+      <w:proofErr w:type="spellStart"/>
+      <w:r>
+        <w:t>StartPage.cs</w:t>
+      </w:r>
+      <w:proofErr w:type="spellEnd"/>
+      <w:r>
+        <w:t>, line 22]: Initializes game components</w:t>
+      </w:r>
+    </w:p>
+    <w:p>
+      <w:pPr>
+        <w:pStyle w:val="ListParagraph"/>
+        <w:numPr>
+          <w:ilvl w:val="0"/>
+          <w:numId w:val="1"/>
+        </w:numPr>
+      </w:pPr>
+      <w:proofErr w:type="spellStart"/>
+      <w:proofErr w:type="gramStart"/>
+      <w:r>
+        <w:t>DressUpContest</w:t>
+      </w:r>
+      <w:proofErr w:type="spellEnd"/>
+      <w:r>
+        <w:t>(</w:t>
+      </w:r>
+      <w:proofErr w:type="gramEnd"/>
+      <w:r>
+        <w:t>) [</w:t>
+      </w:r>
+      <w:proofErr w:type="spellStart"/>
+      <w:r>
+        <w:t>DressUpContest.cs</w:t>
+      </w:r>
+      <w:proofErr w:type="spellEnd"/>
+      <w:r>
+        <w:t>, line 18]: Initializes dress up games</w:t>
+      </w:r>
+    </w:p>
+    <w:p>
+      <w:pPr>
+        <w:pStyle w:val="ListParagraph"/>
+        <w:numPr>
+          <w:ilvl w:val="0"/>
+          <w:numId w:val="1"/>
+        </w:numPr>
+      </w:pPr>
+      <w:proofErr w:type="spellStart"/>
+      <w:proofErr w:type="gramStart"/>
+      <w:r>
+        <w:t>fillClothingSectionBox</w:t>
+      </w:r>
+      <w:proofErr w:type="spellEnd"/>
+      <w:r>
+        <w:t>(</w:t>
+      </w:r>
+      <w:proofErr w:type="gramEnd"/>
+      <w:r>
+        <w:t>) [</w:t>
+      </w:r>
+      <w:proofErr w:type="spellStart"/>
+      <w:r>
+        <w:t>DressUpContest.cs</w:t>
+      </w:r>
+      <w:proofErr w:type="spellEnd"/>
+      <w:r>
+        <w:t xml:space="preserve">, line 42]: Shows clothing user has in wardrobe in </w:t>
+      </w:r>
+      <w:proofErr w:type="spellStart"/>
+      <w:r>
+        <w:t>listboxes</w:t>
+      </w:r>
+      <w:proofErr w:type="spellEnd"/>
+    </w:p>
+    <w:p>
+      <w:pPr>
+        <w:pStyle w:val="ListParagraph"/>
+        <w:numPr>
+          <w:ilvl w:val="0"/>
+          <w:numId w:val="1"/>
+        </w:numPr>
+      </w:pPr>
+      <w:proofErr w:type="spellStart"/>
+      <w:proofErr w:type="gramStart"/>
+      <w:r>
+        <w:t>changeIndividualClothingItems</w:t>
+      </w:r>
+      <w:proofErr w:type="spellEnd"/>
+      <w:r>
+        <w:t>(</w:t>
+      </w:r>
+      <w:proofErr w:type="gramEnd"/>
+      <w:r>
+        <w:t>) [</w:t>
+      </w:r>
+      <w:proofErr w:type="spellStart"/>
+      <w:r>
+        <w:t>DressUpContest.cs</w:t>
+      </w:r>
+      <w:proofErr w:type="spellEnd"/>
+      <w:r>
+        <w:t>, line 90]: changes an individual clothing item on the character</w:t>
+      </w:r>
+    </w:p>
     <w:p/>
     <w:p>
       <w:pPr>
         <w:pStyle w:val="Heading1"/>
       </w:pPr>
       <w:r>
-        <w:t>D</w:t>
-      </w:r>
-      <w:r>
-        <w:t>ress-Up Minigame</w:t>
-      </w:r>
-    </w:p>
-    <w:p>
-      <w:r>
-        <w:t xml:space="preserve">There is a class called minigame that at the time of this writing is responsible for calling the </w:t>
-      </w:r>
-      <w:r>
-        <w:t>“</w:t>
-      </w:r>
-      <w:r>
-        <w:t>Dress-Up</w:t>
-      </w:r>
-      <w:r>
-        <w:t>” form, which the player needs to win to continue the story</w:t>
-      </w:r>
-      <w:r>
-        <w:t>.</w:t>
-      </w:r>
-      <w:r>
-        <w:t xml:space="preserve"> </w:t>
-      </w:r>
-      <w:r>
-        <w:t>The minigame is</w:t>
-      </w:r>
-      <w:r>
-        <w:t xml:space="preserve"> written in such a way that there could theoretically be other minigames the player would have to </w:t>
-      </w:r>
-      <w:r>
-        <w:t xml:space="preserve">complete instead. </w:t>
-      </w:r>
-      <w:r>
-        <w:t>The Hero model is also passed into this, so that changes to the Hero’s outfit or wardrobe as a result will pass through to other parts of the game.</w:t>
-      </w:r>
+        <w:t>Screenshots</w:t>
+      </w:r>
+    </w:p>
+    <w:p>
       <w:bookmarkStart w:id="0" w:name="_GoBack"/>
       <w:bookmarkEnd w:id="0"/>
     </w:p>
     <w:sectPr>
+      <w:headerReference w:type="default" r:id="rId8"/>
       <w:pgSz w:w="12240" w:h="15840"/>
       <w:pgMar w:top="1440" w:right="1440" w:bottom="1440" w:left="1440" w:header="720" w:footer="720" w:gutter="0"/>
       <w:cols w:space="720"/>
@@ -459,6 +1664,220 @@
     </w:sectPr>
   </w:body>
 </w:document>
+</file>
+
+<file path=word/endnotes.xml><?xml version="1.0" encoding="utf-8"?>
+<w:endnotes xmlns:wpc="http://schemas.microsoft.com/office/word/2010/wordprocessingCanvas" xmlns:cx="http://schemas.microsoft.com/office/drawing/2014/chartex" xmlns:cx1="http://schemas.microsoft.com/office/drawing/2015/9/8/chartex" xmlns:cx2="http://schemas.microsoft.com/office/drawing/2015/10/21/chartex" xmlns:cx3="http://schemas.microsoft.com/office/drawing/2016/5/9/chartex" xmlns:cx4="http://schemas.microsoft.com/office/drawing/2016/5/10/chartex" xmlns:cx5="http://schemas.microsoft.com/office/drawing/2016/5/11/chartex" xmlns:cx6="http://schemas.microsoft.com/office/drawing/2016/5/12/chartex" xmlns:cx7="http://schemas.microsoft.com/office/drawing/2016/5/13/chartex" xmlns:cx8="http://schemas.microsoft.com/office/drawing/2016/5/14/chartex" xmlns:mc="http://schemas.openxmlformats.org/markup-compatibility/2006" xmlns:aink="http://schemas.microsoft.com/office/drawing/2016/ink" xmlns:am3d="http://schemas.microsoft.com/office/drawing/2017/model3d" xmlns:o="urn:schemas-microsoft-com:office:office" xmlns:r="http://schemas.openxmlformats.org/officeDocument/2006/relationships" xmlns:m="http://schemas.openxmlformats.org/officeDocument/2006/math" xmlns:v="urn:schemas-microsoft-com:vml" xmlns:wp14="http://schemas.microsoft.com/office/word/2010/wordprocessingDrawing" xmlns:wp="http://schemas.openxmlformats.org/drawingml/2006/wordprocessingDrawing" xmlns:w10="urn:schemas-microsoft-com:office:word" xmlns:w="http://schemas.openxmlformats.org/wordprocessingml/2006/main" xmlns:w14="http://schemas.microsoft.com/office/word/2010/wordml" xmlns:w15="http://schemas.microsoft.com/office/word/2012/wordml" xmlns:w16cid="http://schemas.microsoft.com/office/word/2016/wordml/cid" xmlns:w16se="http://schemas.microsoft.com/office/word/2015/wordml/symex" xmlns:wpg="http://schemas.microsoft.com/office/word/2010/wordprocessingGroup" xmlns:wpi="http://schemas.microsoft.com/office/word/2010/wordprocessingInk" xmlns:wne="http://schemas.microsoft.com/office/word/2006/wordml" xmlns:wps="http://schemas.microsoft.com/office/word/2010/wordprocessingShape" mc:Ignorable="w14 w15 w16se w16cid wp14">
+  <w:endnote w:type="separator" w:id="-1">
+    <w:p>
+      <w:pPr>
+        <w:spacing w:after="0" w:line="240" w:lineRule="auto"/>
+      </w:pPr>
+      <w:r>
+        <w:separator/>
+      </w:r>
+    </w:p>
+  </w:endnote>
+  <w:endnote w:type="continuationSeparator" w:id="0">
+    <w:p>
+      <w:pPr>
+        <w:spacing w:after="0" w:line="240" w:lineRule="auto"/>
+      </w:pPr>
+      <w:r>
+        <w:continuationSeparator/>
+      </w:r>
+    </w:p>
+  </w:endnote>
+</w:endnotes>
+</file>
+
+<file path=word/footnotes.xml><?xml version="1.0" encoding="utf-8"?>
+<w:footnotes xmlns:wpc="http://schemas.microsoft.com/office/word/2010/wordprocessingCanvas" xmlns:cx="http://schemas.microsoft.com/office/drawing/2014/chartex" xmlns:cx1="http://schemas.microsoft.com/office/drawing/2015/9/8/chartex" xmlns:cx2="http://schemas.microsoft.com/office/drawing/2015/10/21/chartex" xmlns:cx3="http://schemas.microsoft.com/office/drawing/2016/5/9/chartex" xmlns:cx4="http://schemas.microsoft.com/office/drawing/2016/5/10/chartex" xmlns:cx5="http://schemas.microsoft.com/office/drawing/2016/5/11/chartex" xmlns:cx6="http://schemas.microsoft.com/office/drawing/2016/5/12/chartex" xmlns:cx7="http://schemas.microsoft.com/office/drawing/2016/5/13/chartex" xmlns:cx8="http://schemas.microsoft.com/office/drawing/2016/5/14/chartex" xmlns:mc="http://schemas.openxmlformats.org/markup-compatibility/2006" xmlns:aink="http://schemas.microsoft.com/office/drawing/2016/ink" xmlns:am3d="http://schemas.microsoft.com/office/drawing/2017/model3d" xmlns:o="urn:schemas-microsoft-com:office:office" xmlns:r="http://schemas.openxmlformats.org/officeDocument/2006/relationships" xmlns:m="http://schemas.openxmlformats.org/officeDocument/2006/math" xmlns:v="urn:schemas-microsoft-com:vml" xmlns:wp14="http://schemas.microsoft.com/office/word/2010/wordprocessingDrawing" xmlns:wp="http://schemas.openxmlformats.org/drawingml/2006/wordprocessingDrawing" xmlns:w10="urn:schemas-microsoft-com:office:word" xmlns:w="http://schemas.openxmlformats.org/wordprocessingml/2006/main" xmlns:w14="http://schemas.microsoft.com/office/word/2010/wordml" xmlns:w15="http://schemas.microsoft.com/office/word/2012/wordml" xmlns:w16cid="http://schemas.microsoft.com/office/word/2016/wordml/cid" xmlns:w16se="http://schemas.microsoft.com/office/word/2015/wordml/symex" xmlns:wpg="http://schemas.microsoft.com/office/word/2010/wordprocessingGroup" xmlns:wpi="http://schemas.microsoft.com/office/word/2010/wordprocessingInk" xmlns:wne="http://schemas.microsoft.com/office/word/2006/wordml" xmlns:wps="http://schemas.microsoft.com/office/word/2010/wordprocessingShape" mc:Ignorable="w14 w15 w16se w16cid wp14">
+  <w:footnote w:type="separator" w:id="-1">
+    <w:p>
+      <w:pPr>
+        <w:spacing w:after="0" w:line="240" w:lineRule="auto"/>
+      </w:pPr>
+      <w:r>
+        <w:separator/>
+      </w:r>
+    </w:p>
+  </w:footnote>
+  <w:footnote w:type="continuationSeparator" w:id="0">
+    <w:p>
+      <w:pPr>
+        <w:spacing w:after="0" w:line="240" w:lineRule="auto"/>
+      </w:pPr>
+      <w:r>
+        <w:continuationSeparator/>
+      </w:r>
+    </w:p>
+  </w:footnote>
+</w:footnotes>
+</file>
+
+<file path=word/header1.xml><?xml version="1.0" encoding="utf-8"?>
+<w:hdr xmlns:wpc="http://schemas.microsoft.com/office/word/2010/wordprocessingCanvas" xmlns:cx="http://schemas.microsoft.com/office/drawing/2014/chartex" xmlns:cx1="http://schemas.microsoft.com/office/drawing/2015/9/8/chartex" xmlns:cx2="http://schemas.microsoft.com/office/drawing/2015/10/21/chartex" xmlns:cx3="http://schemas.microsoft.com/office/drawing/2016/5/9/chartex" xmlns:cx4="http://schemas.microsoft.com/office/drawing/2016/5/10/chartex" xmlns:cx5="http://schemas.microsoft.com/office/drawing/2016/5/11/chartex" xmlns:cx6="http://schemas.microsoft.com/office/drawing/2016/5/12/chartex" xmlns:cx7="http://schemas.microsoft.com/office/drawing/2016/5/13/chartex" xmlns:cx8="http://schemas.microsoft.com/office/drawing/2016/5/14/chartex" xmlns:mc="http://schemas.openxmlformats.org/markup-compatibility/2006" xmlns:aink="http://schemas.microsoft.com/office/drawing/2016/ink" xmlns:am3d="http://schemas.microsoft.com/office/drawing/2017/model3d" xmlns:o="urn:schemas-microsoft-com:office:office" xmlns:r="http://schemas.openxmlformats.org/officeDocument/2006/relationships" xmlns:m="http://schemas.openxmlformats.org/officeDocument/2006/math" xmlns:v="urn:schemas-microsoft-com:vml" xmlns:wp14="http://schemas.microsoft.com/office/word/2010/wordprocessingDrawing" xmlns:wp="http://schemas.openxmlformats.org/drawingml/2006/wordprocessingDrawing" xmlns:w10="urn:schemas-microsoft-com:office:word" xmlns:w="http://schemas.openxmlformats.org/wordprocessingml/2006/main" xmlns:w14="http://schemas.microsoft.com/office/word/2010/wordml" xmlns:w15="http://schemas.microsoft.com/office/word/2012/wordml" xmlns:w16cid="http://schemas.microsoft.com/office/word/2016/wordml/cid" xmlns:w16se="http://schemas.microsoft.com/office/word/2015/wordml/symex" xmlns:wpg="http://schemas.microsoft.com/office/word/2010/wordprocessingGroup" xmlns:wpi="http://schemas.microsoft.com/office/word/2010/wordprocessingInk" xmlns:wne="http://schemas.microsoft.com/office/word/2006/wordml" xmlns:wps="http://schemas.microsoft.com/office/word/2010/wordprocessingShape" mc:Ignorable="w14 w15 w16se w16cid wp14">
+  <w:p>
+    <w:pPr>
+      <w:jc w:val="center"/>
+      <w:rPr>
+        <w:b/>
+        <w:sz w:val="40"/>
+        <w:szCs w:val="32"/>
+      </w:rPr>
+    </w:pPr>
+    <w:r>
+      <w:rPr>
+        <w:b/>
+        <w:sz w:val="40"/>
+        <w:szCs w:val="32"/>
+      </w:rPr>
+      <w:t>Summary Report</w:t>
+    </w:r>
+  </w:p>
+  <w:p>
+    <w:pPr>
+      <w:jc w:val="center"/>
+      <w:rPr>
+        <w:sz w:val="32"/>
+        <w:szCs w:val="32"/>
+      </w:rPr>
+    </w:pPr>
+    <w:r>
+      <w:rPr>
+        <w:sz w:val="32"/>
+        <w:szCs w:val="32"/>
+      </w:rPr>
+      <w:t>Anna Carlson, Allie Burress, Gladys Rotich</w:t>
+    </w:r>
+  </w:p>
+  <w:p>
+    <w:pPr>
+      <w:pStyle w:val="Header"/>
+    </w:pPr>
+  </w:p>
+</w:hdr>
+</file>
+
+<file path=word/numbering.xml><?xml version="1.0" encoding="utf-8"?>
+<w:numbering xmlns:wpc="http://schemas.microsoft.com/office/word/2010/wordprocessingCanvas" xmlns:cx="http://schemas.microsoft.com/office/drawing/2014/chartex" xmlns:cx1="http://schemas.microsoft.com/office/drawing/2015/9/8/chartex" xmlns:cx2="http://schemas.microsoft.com/office/drawing/2015/10/21/chartex" xmlns:cx3="http://schemas.microsoft.com/office/drawing/2016/5/9/chartex" xmlns:cx4="http://schemas.microsoft.com/office/drawing/2016/5/10/chartex" xmlns:cx5="http://schemas.microsoft.com/office/drawing/2016/5/11/chartex" xmlns:cx6="http://schemas.microsoft.com/office/drawing/2016/5/12/chartex" xmlns:cx7="http://schemas.microsoft.com/office/drawing/2016/5/13/chartex" xmlns:cx8="http://schemas.microsoft.com/office/drawing/2016/5/14/chartex" xmlns:mc="http://schemas.openxmlformats.org/markup-compatibility/2006" xmlns:aink="http://schemas.microsoft.com/office/drawing/2016/ink" xmlns:am3d="http://schemas.microsoft.com/office/drawing/2017/model3d" xmlns:o="urn:schemas-microsoft-com:office:office" xmlns:r="http://schemas.openxmlformats.org/officeDocument/2006/relationships" xmlns:m="http://schemas.openxmlformats.org/officeDocument/2006/math" xmlns:v="urn:schemas-microsoft-com:vml" xmlns:wp14="http://schemas.microsoft.com/office/word/2010/wordprocessingDrawing" xmlns:wp="http://schemas.openxmlformats.org/drawingml/2006/wordprocessingDrawing" xmlns:w10="urn:schemas-microsoft-com:office:word" xmlns:w="http://schemas.openxmlformats.org/wordprocessingml/2006/main" xmlns:w14="http://schemas.microsoft.com/office/word/2010/wordml" xmlns:w15="http://schemas.microsoft.com/office/word/2012/wordml" xmlns:w16cid="http://schemas.microsoft.com/office/word/2016/wordml/cid" xmlns:w16se="http://schemas.microsoft.com/office/word/2015/wordml/symex" xmlns:wpg="http://schemas.microsoft.com/office/word/2010/wordprocessingGroup" xmlns:wpi="http://schemas.microsoft.com/office/word/2010/wordprocessingInk" xmlns:wne="http://schemas.microsoft.com/office/word/2006/wordml" xmlns:wps="http://schemas.microsoft.com/office/word/2010/wordprocessingShape" mc:Ignorable="w14 w15 w16se w16cid wp14">
+  <w:abstractNum w:abstractNumId="0" w15:restartNumberingAfterBreak="0">
+    <w:nsid w:val="654E1E52"/>
+    <w:multiLevelType w:val="hybridMultilevel"/>
+    <w:tmpl w:val="B92AF86A"/>
+    <w:lvl w:ilvl="0" w:tplc="BE320096">
+      <w:numFmt w:val="bullet"/>
+      <w:lvlText w:val="-"/>
+      <w:lvlJc w:val="left"/>
+      <w:pPr>
+        <w:ind w:left="720" w:hanging="360"/>
+      </w:pPr>
+      <w:rPr>
+        <w:rFonts w:ascii="Calibri" w:eastAsiaTheme="minorHAnsi" w:hAnsi="Calibri" w:cs="Calibri" w:hint="default"/>
+      </w:rPr>
+    </w:lvl>
+    <w:lvl w:ilvl="1" w:tplc="04090003" w:tentative="1">
+      <w:start w:val="1"/>
+      <w:numFmt w:val="bullet"/>
+      <w:lvlText w:val="o"/>
+      <w:lvlJc w:val="left"/>
+      <w:pPr>
+        <w:ind w:left="1440" w:hanging="360"/>
+      </w:pPr>
+      <w:rPr>
+        <w:rFonts w:ascii="Courier New" w:hAnsi="Courier New" w:cs="Courier New" w:hint="default"/>
+      </w:rPr>
+    </w:lvl>
+    <w:lvl w:ilvl="2" w:tplc="04090005" w:tentative="1">
+      <w:start w:val="1"/>
+      <w:numFmt w:val="bullet"/>
+      <w:lvlText w:val=""/>
+      <w:lvlJc w:val="left"/>
+      <w:pPr>
+        <w:ind w:left="2160" w:hanging="360"/>
+      </w:pPr>
+      <w:rPr>
+        <w:rFonts w:ascii="Wingdings" w:hAnsi="Wingdings" w:hint="default"/>
+      </w:rPr>
+    </w:lvl>
+    <w:lvl w:ilvl="3" w:tplc="04090001" w:tentative="1">
+      <w:start w:val="1"/>
+      <w:numFmt w:val="bullet"/>
+      <w:lvlText w:val=""/>
+      <w:lvlJc w:val="left"/>
+      <w:pPr>
+        <w:ind w:left="2880" w:hanging="360"/>
+      </w:pPr>
+      <w:rPr>
+        <w:rFonts w:ascii="Symbol" w:hAnsi="Symbol" w:hint="default"/>
+      </w:rPr>
+    </w:lvl>
+    <w:lvl w:ilvl="4" w:tplc="04090003" w:tentative="1">
+      <w:start w:val="1"/>
+      <w:numFmt w:val="bullet"/>
+      <w:lvlText w:val="o"/>
+      <w:lvlJc w:val="left"/>
+      <w:pPr>
+        <w:ind w:left="3600" w:hanging="360"/>
+      </w:pPr>
+      <w:rPr>
+        <w:rFonts w:ascii="Courier New" w:hAnsi="Courier New" w:cs="Courier New" w:hint="default"/>
+      </w:rPr>
+    </w:lvl>
+    <w:lvl w:ilvl="5" w:tplc="04090005" w:tentative="1">
+      <w:start w:val="1"/>
+      <w:numFmt w:val="bullet"/>
+      <w:lvlText w:val=""/>
+      <w:lvlJc w:val="left"/>
+      <w:pPr>
+        <w:ind w:left="4320" w:hanging="360"/>
+      </w:pPr>
+      <w:rPr>
+        <w:rFonts w:ascii="Wingdings" w:hAnsi="Wingdings" w:hint="default"/>
+      </w:rPr>
+    </w:lvl>
+    <w:lvl w:ilvl="6" w:tplc="04090001" w:tentative="1">
+      <w:start w:val="1"/>
+      <w:numFmt w:val="bullet"/>
+      <w:lvlText w:val=""/>
+      <w:lvlJc w:val="left"/>
+      <w:pPr>
+        <w:ind w:left="5040" w:hanging="360"/>
+      </w:pPr>
+      <w:rPr>
+        <w:rFonts w:ascii="Symbol" w:hAnsi="Symbol" w:hint="default"/>
+      </w:rPr>
+    </w:lvl>
+    <w:lvl w:ilvl="7" w:tplc="04090003" w:tentative="1">
+      <w:start w:val="1"/>
+      <w:numFmt w:val="bullet"/>
+      <w:lvlText w:val="o"/>
+      <w:lvlJc w:val="left"/>
+      <w:pPr>
+        <w:ind w:left="5760" w:hanging="360"/>
+      </w:pPr>
+      <w:rPr>
+        <w:rFonts w:ascii="Courier New" w:hAnsi="Courier New" w:cs="Courier New" w:hint="default"/>
+      </w:rPr>
+    </w:lvl>
+    <w:lvl w:ilvl="8" w:tplc="04090005" w:tentative="1">
+      <w:start w:val="1"/>
+      <w:numFmt w:val="bullet"/>
+      <w:lvlText w:val=""/>
+      <w:lvlJc w:val="left"/>
+      <w:pPr>
+        <w:ind w:left="6480" w:hanging="360"/>
+      </w:pPr>
+      <w:rPr>
+        <w:rFonts w:ascii="Wingdings" w:hAnsi="Wingdings" w:hint="default"/>
+      </w:rPr>
+    </w:lvl>
+  </w:abstractNum>
+  <w:num w:numId="1">
+    <w:abstractNumId w:val="0"/>
+  </w:num>
+</w:numbering>
 </file>
 
 <file path=word/styles.xml><?xml version="1.0" encoding="utf-8"?>
@@ -478,7 +1897,7 @@
       </w:pPr>
     </w:pPrDefault>
   </w:docDefaults>
-  <w:latentStyles w:defLockedState="0" w:defUIPriority="99" w:defSemiHidden="0" w:defUnhideWhenUsed="0" w:defQFormat="0" w:count="376">
+  <w:latentStyles w:defLockedState="0" w:defUIPriority="99" w:defSemiHidden="0" w:defUnhideWhenUsed="0" w:defQFormat="0" w:count="375">
     <w:lsdException w:name="Normal" w:uiPriority="0" w:qFormat="1"/>
     <w:lsdException w:name="heading 1" w:uiPriority="9" w:qFormat="1"/>
     <w:lsdException w:name="heading 2" w:semiHidden="1" w:uiPriority="9" w:unhideWhenUsed="1" w:qFormat="1"/>
@@ -854,7 +2273,6 @@
     <w:lsdException w:name="Smart Hyperlink" w:semiHidden="1" w:unhideWhenUsed="1"/>
     <w:lsdException w:name="Hashtag" w:semiHidden="1" w:unhideWhenUsed="1"/>
     <w:lsdException w:name="Unresolved Mention" w:semiHidden="1" w:unhideWhenUsed="1"/>
-    <w:lsdException w:name="Smart Link" w:semiHidden="1" w:unhideWhenUsed="1"/>
   </w:latentStyles>
   <w:style w:type="paragraph" w:default="1" w:styleId="Normal">
     <w:name w:val="Normal"/>
@@ -920,6 +2338,65 @@
       <w:sz w:val="32"/>
       <w:szCs w:val="32"/>
     </w:rPr>
+  </w:style>
+  <w:style w:type="paragraph" w:styleId="ListParagraph">
+    <w:name w:val="List Paragraph"/>
+    <w:basedOn w:val="Normal"/>
+    <w:uiPriority w:val="34"/>
+    <w:qFormat/>
+    <w:rsid w:val="00AD2735"/>
+    <w:pPr>
+      <w:ind w:left="720"/>
+      <w:contextualSpacing/>
+    </w:pPr>
+    <w:rPr>
+      <w:rFonts w:eastAsiaTheme="minorHAnsi"/>
+      <w:lang w:eastAsia="en-US"/>
+    </w:rPr>
+  </w:style>
+  <w:style w:type="paragraph" w:styleId="Header">
+    <w:name w:val="header"/>
+    <w:basedOn w:val="Normal"/>
+    <w:link w:val="HeaderChar"/>
+    <w:uiPriority w:val="99"/>
+    <w:unhideWhenUsed/>
+    <w:rsid w:val="00AD2735"/>
+    <w:pPr>
+      <w:tabs>
+        <w:tab w:val="center" w:pos="4680"/>
+        <w:tab w:val="right" w:pos="9360"/>
+      </w:tabs>
+      <w:spacing w:after="0" w:line="240" w:lineRule="auto"/>
+    </w:pPr>
+  </w:style>
+  <w:style w:type="character" w:customStyle="1" w:styleId="HeaderChar">
+    <w:name w:val="Header Char"/>
+    <w:basedOn w:val="DefaultParagraphFont"/>
+    <w:link w:val="Header"/>
+    <w:uiPriority w:val="99"/>
+    <w:rsid w:val="00AD2735"/>
+  </w:style>
+  <w:style w:type="paragraph" w:styleId="Footer">
+    <w:name w:val="footer"/>
+    <w:basedOn w:val="Normal"/>
+    <w:link w:val="FooterChar"/>
+    <w:uiPriority w:val="99"/>
+    <w:unhideWhenUsed/>
+    <w:rsid w:val="00AD2735"/>
+    <w:pPr>
+      <w:tabs>
+        <w:tab w:val="center" w:pos="4680"/>
+        <w:tab w:val="right" w:pos="9360"/>
+      </w:tabs>
+      <w:spacing w:after="0" w:line="240" w:lineRule="auto"/>
+    </w:pPr>
+  </w:style>
+  <w:style w:type="character" w:customStyle="1" w:styleId="FooterChar">
+    <w:name w:val="Footer Char"/>
+    <w:basedOn w:val="DefaultParagraphFont"/>
+    <w:link w:val="Footer"/>
+    <w:uiPriority w:val="99"/>
+    <w:rsid w:val="00AD2735"/>
   </w:style>
 </w:styles>
 </file>
@@ -1224,7 +2701,7 @@
 </file>
 
 <file path=customXml/itemProps1.xml><?xml version="1.0" encoding="utf-8"?>
-<ds:datastoreItem xmlns:ds="http://schemas.openxmlformats.org/officeDocument/2006/customXml" ds:itemID="{5715696C-8584-4C56-B4FD-D25BC59C48E5}">
+<ds:datastoreItem xmlns:ds="http://schemas.openxmlformats.org/officeDocument/2006/customXml" ds:itemID="{F163A4B4-A488-468D-98AF-0E33E0F8DF2C}">
   <ds:schemaRefs>
     <ds:schemaRef ds:uri="http://schemas.openxmlformats.org/officeDocument/2006/bibliography"/>
   </ds:schemaRefs>

</xml_diff>

<commit_message>
Intro Update (in progress)
</commit_message>
<xml_diff>
--- a/SchoolReport/Final Presentation Draft.docx
+++ b/SchoolReport/Final Presentation Draft.docx
@@ -7,6 +7,760 @@
         <w:pStyle w:val="Heading1"/>
       </w:pPr>
       <w:r>
+        <w:t>Rational for this Project</w:t>
+      </w:r>
+    </w:p>
+    <w:p>
+      <w:pPr>
+        <w:keepNext/>
+      </w:pPr>
+      <w:r>
+        <w:rPr>
+          <w:noProof/>
+        </w:rPr>
+        <w:drawing>
+          <wp:anchor distT="0" distB="0" distL="114300" distR="114300" simplePos="0" relativeHeight="251658240" behindDoc="1" locked="0" layoutInCell="1" allowOverlap="1" wp14:anchorId="68D56F89" wp14:editId="48F62F8D">
+            <wp:simplePos x="0" y="0"/>
+            <wp:positionH relativeFrom="margin">
+              <wp:posOffset>-114300</wp:posOffset>
+            </wp:positionH>
+            <wp:positionV relativeFrom="paragraph">
+              <wp:posOffset>371475</wp:posOffset>
+            </wp:positionV>
+            <wp:extent cx="3120390" cy="1647825"/>
+            <wp:effectExtent l="171450" t="171450" r="194310" b="200025"/>
+            <wp:wrapTight wrapText="bothSides">
+              <wp:wrapPolygon edited="0">
+                <wp:start x="-1055" y="-2247"/>
+                <wp:lineTo x="-1187" y="21225"/>
+                <wp:lineTo x="-923" y="23972"/>
+                <wp:lineTo x="22286" y="23972"/>
+                <wp:lineTo x="22813" y="22224"/>
+                <wp:lineTo x="22813" y="2247"/>
+                <wp:lineTo x="22549" y="-2247"/>
+                <wp:lineTo x="-1055" y="-2247"/>
+              </wp:wrapPolygon>
+            </wp:wrapTight>
+            <wp:docPr id="5" name="Picture 5" descr="A group of people posing for a photo&#10;&#10;Description automatically generated"/>
+            <wp:cNvGraphicFramePr>
+              <a:graphicFrameLocks xmlns:a="http://schemas.openxmlformats.org/drawingml/2006/main" noChangeAspect="1"/>
+            </wp:cNvGraphicFramePr>
+            <a:graphic xmlns:a="http://schemas.openxmlformats.org/drawingml/2006/main">
+              <a:graphicData uri="http://schemas.openxmlformats.org/drawingml/2006/picture">
+                <pic:pic xmlns:pic="http://schemas.openxmlformats.org/drawingml/2006/picture">
+                  <pic:nvPicPr>
+                    <pic:cNvPr id="5" name="choicesExample.png"/>
+                    <pic:cNvPicPr/>
+                  </pic:nvPicPr>
+                  <pic:blipFill>
+                    <a:blip r:embed="rId8">
+                      <a:extLst>
+                        <a:ext uri="{28A0092B-C50C-407E-A947-70E740481C1C}">
+                          <a14:useLocalDpi xmlns:a14="http://schemas.microsoft.com/office/drawing/2010/main" val="0"/>
+                        </a:ext>
+                      </a:extLst>
+                    </a:blip>
+                    <a:stretch>
+                      <a:fillRect/>
+                    </a:stretch>
+                  </pic:blipFill>
+                  <pic:spPr>
+                    <a:xfrm>
+                      <a:off x="0" y="0"/>
+                      <a:ext cx="3120390" cy="1647825"/>
+                    </a:xfrm>
+                    <a:prstGeom prst="rect">
+                      <a:avLst/>
+                    </a:prstGeom>
+                    <a:solidFill>
+                      <a:srgbClr val="FFFFFF">
+                        <a:shade val="85000"/>
+                      </a:srgbClr>
+                    </a:solidFill>
+                    <a:ln w="190500" cap="rnd">
+                      <a:solidFill>
+                        <a:srgbClr val="FFFFFF"/>
+                      </a:solidFill>
+                    </a:ln>
+                    <a:effectLst>
+                      <a:outerShdw blurRad="50000" algn="tl" rotWithShape="0">
+                        <a:srgbClr val="000000">
+                          <a:alpha val="41000"/>
+                        </a:srgbClr>
+                      </a:outerShdw>
+                    </a:effectLst>
+                    <a:scene3d>
+                      <a:camera prst="orthographicFront"/>
+                      <a:lightRig rig="twoPt" dir="t">
+                        <a:rot lat="0" lon="0" rev="7800000"/>
+                      </a:lightRig>
+                    </a:scene3d>
+                    <a:sp3d contourW="6350">
+                      <a:bevelT w="50800" h="16510"/>
+                      <a:contourClr>
+                        <a:srgbClr val="C0C0C0"/>
+                      </a:contourClr>
+                    </a:sp3d>
+                  </pic:spPr>
+                </pic:pic>
+              </a:graphicData>
+            </a:graphic>
+            <wp14:sizeRelH relativeFrom="margin">
+              <wp14:pctWidth>0</wp14:pctWidth>
+            </wp14:sizeRelH>
+            <wp14:sizeRelV relativeFrom="margin">
+              <wp14:pctHeight>0</wp14:pctHeight>
+            </wp14:sizeRelV>
+          </wp:anchor>
+        </w:drawing>
+      </w:r>
+      <w:r>
+        <w:t>In this project we initially decided we wanted to make a game for the female gaming market.</w:t>
+      </w:r>
+      <w:r>
+        <w:t xml:space="preserve"> We took into account trends that we’d observed in the</w:t>
+      </w:r>
+      <w:r>
+        <w:t xml:space="preserve"> American and Japanese</w:t>
+      </w:r>
+      <w:r>
+        <w:t xml:space="preserve"> gaming market </w:t>
+      </w:r>
+      <w:r>
+        <w:t>aimed at female players</w:t>
+      </w:r>
+      <w:r>
+        <w:t xml:space="preserve">, </w:t>
+      </w:r>
+      <w:r>
+        <w:t>as well as</w:t>
+      </w:r>
+      <w:r>
+        <w:t xml:space="preserve"> </w:t>
+      </w:r>
+      <w:r>
+        <w:t>our own tastes in games</w:t>
+      </w:r>
+      <w:r>
+        <w:t>.</w:t>
+      </w:r>
+      <w:r>
+        <w:t xml:space="preserve"> </w:t>
+      </w:r>
+    </w:p>
+    <w:p>
+      <w:pPr>
+        <w:keepNext/>
+      </w:pPr>
+      <w:r>
+        <w:rPr>
+          <w:noProof/>
+        </w:rPr>
+        <w:drawing>
+          <wp:anchor distT="0" distB="0" distL="114300" distR="114300" simplePos="0" relativeHeight="251661312" behindDoc="0" locked="0" layoutInCell="1" allowOverlap="1" wp14:anchorId="70F32F34" wp14:editId="75B8B2A3">
+            <wp:simplePos x="0" y="0"/>
+            <wp:positionH relativeFrom="margin">
+              <wp:posOffset>3758565</wp:posOffset>
+            </wp:positionH>
+            <wp:positionV relativeFrom="paragraph">
+              <wp:posOffset>2077720</wp:posOffset>
+            </wp:positionV>
+            <wp:extent cx="1895475" cy="3369310"/>
+            <wp:effectExtent l="76200" t="76200" r="142875" b="135890"/>
+            <wp:wrapSquare wrapText="bothSides"/>
+            <wp:docPr id="7" name="Picture 7" descr="A picture containing indoor, floor&#10;&#10;Description automatically generated"/>
+            <wp:cNvGraphicFramePr>
+              <a:graphicFrameLocks xmlns:a="http://schemas.openxmlformats.org/drawingml/2006/main" noChangeAspect="1"/>
+            </wp:cNvGraphicFramePr>
+            <a:graphic xmlns:a="http://schemas.openxmlformats.org/drawingml/2006/main">
+              <a:graphicData uri="http://schemas.openxmlformats.org/drawingml/2006/picture">
+                <pic:pic xmlns:pic="http://schemas.openxmlformats.org/drawingml/2006/picture">
+                  <pic:nvPicPr>
+                    <pic:cNvPr id="7" name="dressUpNikkiExample.jpg"/>
+                    <pic:cNvPicPr/>
+                  </pic:nvPicPr>
+                  <pic:blipFill>
+                    <a:blip r:embed="rId9" cstate="print">
+                      <a:extLst>
+                        <a:ext uri="{28A0092B-C50C-407E-A947-70E740481C1C}">
+                          <a14:useLocalDpi xmlns:a14="http://schemas.microsoft.com/office/drawing/2010/main" val="0"/>
+                        </a:ext>
+                      </a:extLst>
+                    </a:blip>
+                    <a:stretch>
+                      <a:fillRect/>
+                    </a:stretch>
+                  </pic:blipFill>
+                  <pic:spPr>
+                    <a:xfrm>
+                      <a:off x="0" y="0"/>
+                      <a:ext cx="1895475" cy="3369310"/>
+                    </a:xfrm>
+                    <a:prstGeom prst="rect">
+                      <a:avLst/>
+                    </a:prstGeom>
+                    <a:ln w="38100" cap="sq">
+                      <a:solidFill>
+                        <a:srgbClr val="000000"/>
+                      </a:solidFill>
+                      <a:prstDash val="solid"/>
+                      <a:miter lim="800000"/>
+                    </a:ln>
+                    <a:effectLst>
+                      <a:outerShdw blurRad="50800" dist="38100" dir="2700000" algn="tl" rotWithShape="0">
+                        <a:srgbClr val="000000">
+                          <a:alpha val="43000"/>
+                        </a:srgbClr>
+                      </a:outerShdw>
+                    </a:effectLst>
+                  </pic:spPr>
+                </pic:pic>
+              </a:graphicData>
+            </a:graphic>
+            <wp14:sizeRelH relativeFrom="margin">
+              <wp14:pctWidth>0</wp14:pctWidth>
+            </wp14:sizeRelH>
+            <wp14:sizeRelV relativeFrom="margin">
+              <wp14:pctHeight>0</wp14:pctHeight>
+            </wp14:sizeRelV>
+          </wp:anchor>
+        </w:drawing>
+      </w:r>
+      <w:r>
+        <w:rPr>
+          <w:noProof/>
+        </w:rPr>
+        <mc:AlternateContent>
+          <mc:Choice Requires="wps">
+            <w:drawing>
+              <wp:anchor distT="0" distB="0" distL="114300" distR="114300" simplePos="0" relativeHeight="251660288" behindDoc="1" locked="0" layoutInCell="1" allowOverlap="1" wp14:anchorId="0830D7CD" wp14:editId="0A290B2C">
+                <wp:simplePos x="0" y="0"/>
+                <wp:positionH relativeFrom="column">
+                  <wp:posOffset>-365760</wp:posOffset>
+                </wp:positionH>
+                <wp:positionV relativeFrom="paragraph">
+                  <wp:posOffset>1126490</wp:posOffset>
+                </wp:positionV>
+                <wp:extent cx="3604260" cy="635"/>
+                <wp:effectExtent l="0" t="0" r="0" b="0"/>
+                <wp:wrapTight wrapText="bothSides">
+                  <wp:wrapPolygon edited="0">
+                    <wp:start x="0" y="0"/>
+                    <wp:lineTo x="0" y="21600"/>
+                    <wp:lineTo x="21600" y="21600"/>
+                    <wp:lineTo x="21600" y="0"/>
+                  </wp:wrapPolygon>
+                </wp:wrapTight>
+                <wp:docPr id="6" name="Text Box 6"/>
+                <wp:cNvGraphicFramePr/>
+                <a:graphic xmlns:a="http://schemas.openxmlformats.org/drawingml/2006/main">
+                  <a:graphicData uri="http://schemas.microsoft.com/office/word/2010/wordprocessingShape">
+                    <wps:wsp>
+                      <wps:cNvSpPr txBox="1"/>
+                      <wps:spPr>
+                        <a:xfrm>
+                          <a:off x="0" y="0"/>
+                          <a:ext cx="3604260" cy="635"/>
+                        </a:xfrm>
+                        <a:prstGeom prst="rect">
+                          <a:avLst/>
+                        </a:prstGeom>
+                        <a:solidFill>
+                          <a:prstClr val="white"/>
+                        </a:solidFill>
+                        <a:ln>
+                          <a:noFill/>
+                        </a:ln>
+                      </wps:spPr>
+                      <wps:txbx>
+                        <w:txbxContent>
+                          <w:p>
+                            <w:pPr>
+                              <w:pStyle w:val="Caption"/>
+                            </w:pPr>
+                            <w:r>
+                              <w:t xml:space="preserve">Figure </w:t>
+                            </w:r>
+                            <w:fldSimple w:instr=" SEQ Figure \* ARABIC ">
+                              <w:r>
+                                <w:rPr>
+                                  <w:noProof/>
+                                </w:rPr>
+                                <w:t>2</w:t>
+                              </w:r>
+                            </w:fldSimple>
+                            <w:r>
+                              <w:t xml:space="preserve"> - Choices. A popular choose your own </w:t>
+                            </w:r>
+                            <w:r>
+                              <w:t>adventure</w:t>
+                            </w:r>
+                            <w:r>
+                              <w:t xml:space="preserve"> style game</w:t>
+                            </w:r>
+                            <w:r>
+                              <w:t xml:space="preserve">. Image source: </w:t>
+                            </w:r>
+                            <w:r>
+                              <w:t>https://rhapsodyofsound.wordpress.com/2016/12/12/choices-story-you-play/</w:t>
+                            </w:r>
+                          </w:p>
+                        </w:txbxContent>
+                      </wps:txbx>
+                      <wps:bodyPr rot="0" spcFirstLastPara="0" vertOverflow="overflow" horzOverflow="overflow" vert="horz" wrap="square" lIns="0" tIns="0" rIns="0" bIns="0" numCol="1" spcCol="0" rtlCol="0" fromWordArt="0" anchor="t" anchorCtr="0" forceAA="0" compatLnSpc="1">
+                        <a:prstTxWarp prst="textNoShape">
+                          <a:avLst/>
+                        </a:prstTxWarp>
+                        <a:spAutoFit/>
+                      </wps:bodyPr>
+                    </wps:wsp>
+                  </a:graphicData>
+                </a:graphic>
+              </wp:anchor>
+            </w:drawing>
+          </mc:Choice>
+          <mc:Fallback>
+            <w:pict>
+              <v:shapetype w14:anchorId="0830D7CD" id="_x0000_t202" coordsize="21600,21600" o:spt="202" path="m,l,21600r21600,l21600,xe">
+                <v:stroke joinstyle="miter"/>
+                <v:path gradientshapeok="t" o:connecttype="rect"/>
+              </v:shapetype>
+              <v:shape id="Text Box 6" o:spid="_x0000_s1026" type="#_x0000_t202" style="position:absolute;margin-left:-28.8pt;margin-top:88.7pt;width:283.8pt;height:.05pt;z-index:-251656192;visibility:visible;mso-wrap-style:square;mso-wrap-distance-left:9pt;mso-wrap-distance-top:0;mso-wrap-distance-right:9pt;mso-wrap-distance-bottom:0;mso-position-horizontal:absolute;mso-position-horizontal-relative:text;mso-position-vertical:absolute;mso-position-vertical-relative:text;v-text-anchor:top" o:gfxdata="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" stroked="f">
+                <v:textbox style="mso-fit-shape-to-text:t" inset="0,0,0,0">
+                  <w:txbxContent>
+                    <w:p>
+                      <w:pPr>
+                        <w:pStyle w:val="Caption"/>
+                      </w:pPr>
+                      <w:r>
+                        <w:t xml:space="preserve">Figure </w:t>
+                      </w:r>
+                      <w:fldSimple w:instr=" SEQ Figure \* ARABIC ">
+                        <w:r>
+                          <w:rPr>
+                            <w:noProof/>
+                          </w:rPr>
+                          <w:t>2</w:t>
+                        </w:r>
+                      </w:fldSimple>
+                      <w:r>
+                        <w:t xml:space="preserve"> - Choices. A popular choose your own </w:t>
+                      </w:r>
+                      <w:r>
+                        <w:t>adventure</w:t>
+                      </w:r>
+                      <w:r>
+                        <w:t xml:space="preserve"> style game</w:t>
+                      </w:r>
+                      <w:r>
+                        <w:t xml:space="preserve">. Image source: </w:t>
+                      </w:r>
+                      <w:r>
+                        <w:t>https://rhapsodyofsound.wordpress.com/2016/12/12/choices-story-you-play/</w:t>
+                      </w:r>
+                    </w:p>
+                  </w:txbxContent>
+                </v:textbox>
+                <w10:wrap type="tight"/>
+              </v:shape>
+            </w:pict>
+          </mc:Fallback>
+        </mc:AlternateContent>
+      </w:r>
+      <w:r>
+        <w:rPr>
+          <w:noProof/>
+        </w:rPr>
+        <mc:AlternateContent>
+          <mc:Choice Requires="wps">
+            <w:drawing>
+              <wp:anchor distT="0" distB="0" distL="114300" distR="114300" simplePos="0" relativeHeight="251663360" behindDoc="0" locked="0" layoutInCell="1" allowOverlap="1" wp14:anchorId="64478C17" wp14:editId="42095779">
+                <wp:simplePos x="0" y="0"/>
+                <wp:positionH relativeFrom="column">
+                  <wp:posOffset>3397885</wp:posOffset>
+                </wp:positionH>
+                <wp:positionV relativeFrom="paragraph">
+                  <wp:posOffset>5396865</wp:posOffset>
+                </wp:positionV>
+                <wp:extent cx="2324735" cy="635"/>
+                <wp:effectExtent l="0" t="0" r="0" b="0"/>
+                <wp:wrapSquare wrapText="bothSides"/>
+                <wp:docPr id="8" name="Text Box 8"/>
+                <wp:cNvGraphicFramePr/>
+                <a:graphic xmlns:a="http://schemas.openxmlformats.org/drawingml/2006/main">
+                  <a:graphicData uri="http://schemas.microsoft.com/office/word/2010/wordprocessingShape">
+                    <wps:wsp>
+                      <wps:cNvSpPr txBox="1"/>
+                      <wps:spPr>
+                        <a:xfrm>
+                          <a:off x="0" y="0"/>
+                          <a:ext cx="2324735" cy="635"/>
+                        </a:xfrm>
+                        <a:prstGeom prst="rect">
+                          <a:avLst/>
+                        </a:prstGeom>
+                        <a:solidFill>
+                          <a:prstClr val="white"/>
+                        </a:solidFill>
+                        <a:ln>
+                          <a:noFill/>
+                        </a:ln>
+                      </wps:spPr>
+                      <wps:txbx>
+                        <w:txbxContent>
+                          <w:p>
+                            <w:pPr>
+                              <w:pStyle w:val="Caption"/>
+                              <w:rPr>
+                                <w:noProof/>
+                              </w:rPr>
+                            </w:pPr>
+                            <w:r>
+                              <w:t xml:space="preserve">Figure </w:t>
+                            </w:r>
+                            <w:fldSimple w:instr=" SEQ Figure \* ARABIC ">
+                              <w:r>
+                                <w:rPr>
+                                  <w:noProof/>
+                                </w:rPr>
+                                <w:t>1</w:t>
+                              </w:r>
+                            </w:fldSimple>
+                            <w:r>
+                              <w:t>- Love Nikki Dress Up Queen.</w:t>
+                            </w:r>
+                            <w:r>
+                              <w:t xml:space="preserve"> A popular dress up game.</w:t>
+                            </w:r>
+                            <w:r>
+                              <w:t xml:space="preserve"> Image Source:</w:t>
+                            </w:r>
+                            <w:r>
+                              <w:t xml:space="preserve"> </w:t>
+                            </w:r>
+                            <w:r>
+                              <w:t>https://www.pocketgamer.biz/asia/comment-and-opinion/66449/love-nikki-more-than-meets-the-eye/</w:t>
+                            </w:r>
+                          </w:p>
+                        </w:txbxContent>
+                      </wps:txbx>
+                      <wps:bodyPr rot="0" spcFirstLastPara="0" vertOverflow="overflow" horzOverflow="overflow" vert="horz" wrap="square" lIns="0" tIns="0" rIns="0" bIns="0" numCol="1" spcCol="0" rtlCol="0" fromWordArt="0" anchor="t" anchorCtr="0" forceAA="0" compatLnSpc="1">
+                        <a:prstTxWarp prst="textNoShape">
+                          <a:avLst/>
+                        </a:prstTxWarp>
+                        <a:spAutoFit/>
+                      </wps:bodyPr>
+                    </wps:wsp>
+                  </a:graphicData>
+                </a:graphic>
+              </wp:anchor>
+            </w:drawing>
+          </mc:Choice>
+          <mc:Fallback>
+            <w:pict>
+              <v:shape w14:anchorId="64478C17" id="Text Box 8" o:spid="_x0000_s1027" type="#_x0000_t202" style="position:absolute;margin-left:267.55pt;margin-top:424.95pt;width:183.05pt;height:.05pt;z-index:251663360;visibility:visible;mso-wrap-style:square;mso-wrap-distance-left:9pt;mso-wrap-distance-top:0;mso-wrap-distance-right:9pt;mso-wrap-distance-bottom:0;mso-position-horizontal:absolute;mso-position-horizontal-relative:text;mso-position-vertical:absolute;mso-position-vertical-relative:text;v-text-anchor:top" o:gfxdata="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" stroked="f">
+                <v:textbox style="mso-fit-shape-to-text:t" inset="0,0,0,0">
+                  <w:txbxContent>
+                    <w:p>
+                      <w:pPr>
+                        <w:pStyle w:val="Caption"/>
+                        <w:rPr>
+                          <w:noProof/>
+                        </w:rPr>
+                      </w:pPr>
+                      <w:r>
+                        <w:t xml:space="preserve">Figure </w:t>
+                      </w:r>
+                      <w:fldSimple w:instr=" SEQ Figure \* ARABIC ">
+                        <w:r>
+                          <w:rPr>
+                            <w:noProof/>
+                          </w:rPr>
+                          <w:t>1</w:t>
+                        </w:r>
+                      </w:fldSimple>
+                      <w:r>
+                        <w:t>- Love Nikki Dress Up Queen.</w:t>
+                      </w:r>
+                      <w:r>
+                        <w:t xml:space="preserve"> A popular dress up game.</w:t>
+                      </w:r>
+                      <w:r>
+                        <w:t xml:space="preserve"> Image Source:</w:t>
+                      </w:r>
+                      <w:r>
+                        <w:t xml:space="preserve"> </w:t>
+                      </w:r>
+                      <w:r>
+                        <w:t>https://www.pocketgamer.biz/asia/comment-and-opinion/66449/love-nikki-more-than-meets-the-eye/</w:t>
+                      </w:r>
+                    </w:p>
+                  </w:txbxContent>
+                </v:textbox>
+                <w10:wrap type="square"/>
+              </v:shape>
+            </w:pict>
+          </mc:Fallback>
+        </mc:AlternateContent>
+      </w:r>
+      <w:r>
+        <w:t>The two</w:t>
+      </w:r>
+      <w:r>
+        <w:t xml:space="preserve"> trends</w:t>
+      </w:r>
+      <w:r>
+        <w:t xml:space="preserve"> we zeroed in on were</w:t>
+      </w:r>
+      <w:r>
+        <w:t xml:space="preserve"> dress up games, a popular example being the mobile game </w:t>
+      </w:r>
+      <w:r>
+        <w:rPr>
+          <w:i/>
+          <w:iCs/>
+        </w:rPr>
+        <w:t>Love Nikki-Dress UP Queen</w:t>
+      </w:r>
+      <w:r>
+        <w:t xml:space="preserve">, and narrative heavy </w:t>
+      </w:r>
+      <w:r>
+        <w:t>C</w:t>
+      </w:r>
+      <w:r>
+        <w:t>hoose</w:t>
+      </w:r>
+      <w:r>
+        <w:t>-Y</w:t>
+      </w:r>
+      <w:r>
+        <w:t>our</w:t>
+      </w:r>
+      <w:r>
+        <w:t>-O</w:t>
+      </w:r>
+      <w:r>
+        <w:t>wn</w:t>
+      </w:r>
+      <w:r>
+        <w:t>-A</w:t>
+      </w:r>
+      <w:r>
+        <w:t xml:space="preserve">dventure style games, such as the mobile game </w:t>
+      </w:r>
+      <w:r>
+        <w:rPr>
+          <w:i/>
+          <w:iCs/>
+        </w:rPr>
+        <w:t>Choices</w:t>
+      </w:r>
+      <w:r>
+        <w:t xml:space="preserve">. </w:t>
+      </w:r>
+      <w:r>
+        <w:t xml:space="preserve">We also thought the idea of a mobile game would be preferable, as smartphones are rapidly becoming normal for most people to have, which in turn means the potential users do not need additional hardware purchases in order to play. </w:t>
+      </w:r>
+    </w:p>
+    <w:p>
+      <w:pPr>
+        <w:keepNext/>
+      </w:pPr>
+      <w:r>
+        <w:t>Although less directly</w:t>
+      </w:r>
+      <w:r>
+        <w:t xml:space="preserve"> </w:t>
+      </w:r>
+      <w:r>
+        <w:t>influential</w:t>
+      </w:r>
+      <w:r>
+        <w:t xml:space="preserve">, we also looked at the </w:t>
+      </w:r>
+      <w:r>
+        <w:t>Japanese</w:t>
+      </w:r>
+      <w:r>
+        <w:t xml:space="preserve"> romance games where there is a female lead with one or more potential male love interests.</w:t>
+      </w:r>
+      <w:r>
+        <w:t xml:space="preserve"> Anna Carlson had previously been to Japan as an exchange student and a business student and had considered the </w:t>
+      </w:r>
+      <w:r>
+        <w:t>genre</w:t>
+      </w:r>
+      <w:r>
+        <w:t xml:space="preserve"> in light of the potential business </w:t>
+      </w:r>
+      <w:r>
+        <w:t>opportunities</w:t>
+      </w:r>
+      <w:r>
+        <w:t xml:space="preserve"> in translating and importing the games.</w:t>
+      </w:r>
+      <w:r>
+        <w:t xml:space="preserve"> </w:t>
+      </w:r>
+      <w:r>
+        <w:t>In the US</w:t>
+      </w:r>
+      <w:r>
+        <w:t>,</w:t>
+      </w:r>
+      <w:r>
+        <w:t xml:space="preserve"> romances</w:t>
+      </w:r>
+      <w:r>
+        <w:t xml:space="preserve"> (</w:t>
+      </w:r>
+      <w:r>
+        <w:t>a genre traditionally</w:t>
+      </w:r>
+      <w:r>
+        <w:t xml:space="preserve"> </w:t>
+      </w:r>
+      <w:r>
+        <w:t>most</w:t>
+      </w:r>
+      <w:r>
+        <w:t xml:space="preserve"> popular among women</w:t>
+      </w:r>
+      <w:r>
+        <w:t>)</w:t>
+      </w:r>
+      <w:r>
+        <w:t xml:space="preserve"> have been slower</w:t>
+      </w:r>
+      <w:r>
+        <w:t xml:space="preserve"> to</w:t>
+      </w:r>
+      <w:r>
+        <w:t xml:space="preserve"> </w:t>
+      </w:r>
+      <w:r>
+        <w:t>make the</w:t>
+      </w:r>
+      <w:r>
+        <w:t xml:space="preserve"> move to video games in comparison to action or sci-fi</w:t>
+      </w:r>
+      <w:r>
+        <w:t xml:space="preserve">, but in Japan </w:t>
+      </w:r>
+      <w:r>
+        <w:t>romances are</w:t>
+      </w:r>
+      <w:r>
+        <w:t xml:space="preserve"> popular video-game genre</w:t>
+      </w:r>
+      <w:r>
+        <w:t>.</w:t>
+      </w:r>
+      <w:r>
+        <w:t xml:space="preserve"> Since we’re interest</w:t>
+      </w:r>
+      <w:r>
+        <w:t>ed</w:t>
+      </w:r>
+      <w:r>
+        <w:t xml:space="preserve"> in appealing to a female market, we considered it wise to examine their approach.</w:t>
+      </w:r>
+      <w:r>
+        <w:t xml:space="preserve"> </w:t>
+      </w:r>
+      <w:r>
+        <w:t xml:space="preserve">A point we thought worth considering about this situation is that these games are often aimed at a young adult market. </w:t>
+      </w:r>
+      <w:r>
+        <w:t>Within our group we were split as to whether it would be better to aim for an all-ages game, or for a young adult game.</w:t>
+      </w:r>
+      <w:r>
+        <w:t xml:space="preserve"> </w:t>
+      </w:r>
+      <w:r>
+        <w:t>We decided to arrange things so we could go in either direction</w:t>
+      </w:r>
+      <w:r>
+        <w:t>, or we could even potentially make separate games using much of the same code.</w:t>
+      </w:r>
+      <w:r>
+        <w:t xml:space="preserve"> </w:t>
+      </w:r>
+    </w:p>
+    <w:p>
+      <w:r>
+        <w:t>With all this decided w</w:t>
+      </w:r>
+      <w:r>
+        <w:t xml:space="preserve">e settled on a dress up game that takes place at a magical school. </w:t>
+      </w:r>
+      <w:r>
+        <w:t xml:space="preserve"> </w:t>
+      </w:r>
+      <w:r>
+        <w:t>The</w:t>
+      </w:r>
+      <w:r>
+        <w:t xml:space="preserve"> working name</w:t>
+      </w:r>
+      <w:r>
+        <w:t xml:space="preserve"> we game it was</w:t>
+      </w:r>
+      <w:r>
+        <w:t xml:space="preserve"> </w:t>
+      </w:r>
+      <w:r>
+        <w:rPr>
+          <w:i/>
+          <w:iCs/>
+        </w:rPr>
+        <w:t>Magical School Dress Up</w:t>
+      </w:r>
+      <w:r>
+        <w:t>.</w:t>
+      </w:r>
+      <w:r>
+        <w:t xml:space="preserve"> </w:t>
+      </w:r>
+      <w:r>
+        <w:t xml:space="preserve">Unfortunately, the </w:t>
+      </w:r>
+      <w:r>
+        <w:lastRenderedPageBreak/>
+        <w:t xml:space="preserve">mobile section was largely dropped, but as planning for it adjusted many of our choices it may be referred to throughout this report. </w:t>
+      </w:r>
+      <w:bookmarkStart w:id="0" w:name="_GoBack"/>
+      <w:bookmarkEnd w:id="0"/>
+    </w:p>
+    <w:p>
+      <w:pPr>
+        <w:pStyle w:val="Heading1"/>
+      </w:pPr>
+      <w:r>
+        <w:t>Project Breakdown</w:t>
+      </w:r>
+    </w:p>
+    <w:p>
+      <w:r>
+        <w:t>We broke this down into three parts: the narrative section, the dress-up minigame, and the mobile section.</w:t>
+      </w:r>
+      <w:r>
+        <w:t xml:space="preserve"> </w:t>
+      </w:r>
+    </w:p>
+    <w:p>
+      <w:r>
+        <w:t>For the narrative section we needed</w:t>
+      </w:r>
+    </w:p>
+    <w:p/>
+    <w:p/>
+    <w:p>
+      <w:pPr>
+        <w:pStyle w:val="Heading1"/>
+      </w:pPr>
+      <w:r>
         <w:t>Artwork</w:t>
       </w:r>
       <w:r>
@@ -87,8 +841,13 @@
       </w:r>
     </w:p>
     <w:p>
-      <w:r>
-        <w:t>Enums were used in the clothing section to store and retrieve clothing</w:t>
+      <w:proofErr w:type="spellStart"/>
+      <w:r>
+        <w:t>Enums</w:t>
+      </w:r>
+      <w:proofErr w:type="spellEnd"/>
+      <w:r>
+        <w:t xml:space="preserve"> were used in the clothing section to store and retrieve clothing</w:t>
       </w:r>
       <w:r>
         <w:t xml:space="preserve"> from an array without wasting time running through an array looking for a string</w:t>
@@ -114,9 +873,11 @@
       <w:r>
         <w:t xml:space="preserve"> </w:t>
       </w:r>
+      <w:proofErr w:type="spellStart"/>
       <w:r>
         <w:t>Enum</w:t>
       </w:r>
+      <w:proofErr w:type="spellEnd"/>
       <w:r>
         <w:t xml:space="preserve"> </w:t>
       </w:r>
@@ -126,6 +887,7 @@
       <w:r>
         <w:t xml:space="preserve">to represent each type of clothing used for the layering logic in dressing the character, and then separate </w:t>
       </w:r>
+      <w:proofErr w:type="spellStart"/>
       <w:r>
         <w:t>E</w:t>
       </w:r>
@@ -135,6 +897,7 @@
       <w:r>
         <w:t>s</w:t>
       </w:r>
+      <w:proofErr w:type="spellEnd"/>
       <w:r>
         <w:t xml:space="preserve"> for each type of clothing.</w:t>
       </w:r>
@@ -160,10 +923,22 @@
         <w:t>function</w:t>
       </w:r>
       <w:r>
-        <w:t xml:space="preserve"> called initilizeShirts()</w:t>
-      </w:r>
-      <w:r>
-        <w:t>, which is received by Cloth</w:t>
+        <w:t xml:space="preserve"> called </w:t>
+      </w:r>
+      <w:proofErr w:type="spellStart"/>
+      <w:r>
+        <w:t>initilizeShirts</w:t>
+      </w:r>
+      <w:proofErr w:type="spellEnd"/>
+      <w:r>
+        <w:t>()</w:t>
+      </w:r>
+      <w:r>
+        <w:t xml:space="preserve">, which is received by </w:t>
+      </w:r>
+      <w:proofErr w:type="spellStart"/>
+      <w:r>
+        <w:t>Cloth</w:t>
       </w:r>
       <w:r>
         <w:t>ing</w:t>
@@ -171,6 +946,7 @@
       <w:r>
         <w:t>.Shirts</w:t>
       </w:r>
+      <w:proofErr w:type="spellEnd"/>
       <w:r>
         <w:t>. A simplified version of which is the following:</w:t>
       </w:r>
@@ -225,8 +1001,25 @@
           <w:rFonts w:ascii="Consolas" w:hAnsi="Consolas" w:cs="Consolas"/>
           <w:color w:val="000000"/>
         </w:rPr>
-        <w:t>)Enum.GetNames(</w:t>
-      </w:r>
+        <w:t>)</w:t>
+      </w:r>
+      <w:proofErr w:type="spellStart"/>
+      <w:r>
+        <w:rPr>
+          <w:rFonts w:ascii="Consolas" w:hAnsi="Consolas" w:cs="Consolas"/>
+          <w:color w:val="000000"/>
+        </w:rPr>
+        <w:t>Enum.GetNames</w:t>
+      </w:r>
+      <w:proofErr w:type="spellEnd"/>
+      <w:r>
+        <w:rPr>
+          <w:rFonts w:ascii="Consolas" w:hAnsi="Consolas" w:cs="Consolas"/>
+          <w:color w:val="000000"/>
+        </w:rPr>
+        <w:t>(</w:t>
+      </w:r>
+      <w:proofErr w:type="spellStart"/>
       <w:r>
         <w:rPr>
           <w:rFonts w:ascii="Consolas" w:hAnsi="Consolas" w:cs="Consolas"/>
@@ -234,6 +1027,7 @@
         </w:rPr>
         <w:t>typeof</w:t>
       </w:r>
+      <w:proofErr w:type="spellEnd"/>
       <w:r>
         <w:rPr>
           <w:rFonts w:ascii="Consolas" w:hAnsi="Consolas" w:cs="Consolas"/>
@@ -306,7 +1100,23 @@
           <w:rFonts w:ascii="Consolas" w:hAnsi="Consolas" w:cs="Consolas"/>
           <w:color w:val="000000"/>
         </w:rPr>
-        <w:t>, Properties.Resources.shirt_wavy_blue);</w:t>
+        <w:t xml:space="preserve">, </w:t>
+      </w:r>
+      <w:proofErr w:type="spellStart"/>
+      <w:r>
+        <w:rPr>
+          <w:rFonts w:ascii="Consolas" w:hAnsi="Consolas" w:cs="Consolas"/>
+          <w:color w:val="000000"/>
+        </w:rPr>
+        <w:t>Properties.Resources.shirt_wavy_blue</w:t>
+      </w:r>
+      <w:proofErr w:type="spellEnd"/>
+      <w:r>
+        <w:rPr>
+          <w:rFonts w:ascii="Consolas" w:hAnsi="Consolas" w:cs="Consolas"/>
+          <w:color w:val="000000"/>
+        </w:rPr>
+        <w:t>);</w:t>
       </w:r>
     </w:p>
     <w:p>
@@ -328,23 +1138,42 @@
     </w:p>
     <w:p>
       <w:r>
-        <w:t xml:space="preserve">Within the Hero class there was a method called dressHero(), which would update the hero’s bitmap image by means of using the Graphics class to modify a copy of the base body </w:t>
-      </w:r>
-      <w:r>
-        <w:t>bitmap, and return a new bitmap after each item in the</w:t>
+        <w:t xml:space="preserve">Within the Hero class there was a method called </w:t>
+      </w:r>
+      <w:proofErr w:type="spellStart"/>
+      <w:r>
+        <w:t>dressHero</w:t>
+      </w:r>
+      <w:proofErr w:type="spellEnd"/>
+      <w:r>
+        <w:t xml:space="preserve">(), which would update the hero’s bitmap image by means of using the Graphics class to modify a copy of the base body </w:t>
+      </w:r>
+      <w:r>
+        <w:t xml:space="preserve">bitmap, and return a new </w:t>
+      </w:r>
+      <w:r>
+        <w:lastRenderedPageBreak/>
+        <w:t>bitmap after each item in the</w:t>
       </w:r>
       <w:r>
         <w:t xml:space="preserve"> hero’s outfit was called by using the</w:t>
       </w:r>
       <w:r>
-        <w:t xml:space="preserve"> TypesOfClothing</w:t>
-      </w:r>
-      <w:r>
         <w:t xml:space="preserve"> </w:t>
       </w:r>
+      <w:proofErr w:type="spellStart"/>
+      <w:r>
+        <w:t>TypesOfClothing</w:t>
+      </w:r>
+      <w:proofErr w:type="spellEnd"/>
+      <w:r>
+        <w:t xml:space="preserve"> </w:t>
+      </w:r>
+      <w:proofErr w:type="spellStart"/>
       <w:r>
         <w:t>Enum</w:t>
       </w:r>
+      <w:proofErr w:type="spellEnd"/>
       <w:r>
         <w:t>,</w:t>
       </w:r>
@@ -364,7 +1193,15 @@
         <w:t xml:space="preserve"> the proper order.</w:t>
       </w:r>
       <w:r>
-        <w:t xml:space="preserve"> The function dressHero() is called whenever the Hero image needs to be update</w:t>
+        <w:t xml:space="preserve"> The function </w:t>
+      </w:r>
+      <w:proofErr w:type="spellStart"/>
+      <w:r>
+        <w:t>dressHero</w:t>
+      </w:r>
+      <w:proofErr w:type="spellEnd"/>
+      <w:r>
+        <w:t>() is called whenever the Hero image needs to be update</w:t>
       </w:r>
       <w:r>
         <w:t>d.</w:t>
@@ -418,356 +1255,707 @@
         <w:pStyle w:val="Heading1"/>
       </w:pPr>
       <w:r>
+        <w:t>Functions</w:t>
+      </w:r>
+    </w:p>
+    <w:p>
+      <w:pPr>
+        <w:pStyle w:val="ListParagraph"/>
+        <w:numPr>
+          <w:ilvl w:val="0"/>
+          <w:numId w:val="1"/>
+        </w:numPr>
+      </w:pPr>
+      <w:r>
+        <w:t>Choice() [</w:t>
+      </w:r>
+      <w:proofErr w:type="spellStart"/>
+      <w:r>
+        <w:t>Choice.cs</w:t>
+      </w:r>
+      <w:proofErr w:type="spellEnd"/>
+      <w:r>
+        <w:t>, line 11]: Allows us to make a choice in the story</w:t>
+      </w:r>
+    </w:p>
+    <w:p>
+      <w:pPr>
+        <w:pStyle w:val="ListParagraph"/>
+        <w:numPr>
+          <w:ilvl w:val="0"/>
+          <w:numId w:val="1"/>
+        </w:numPr>
+      </w:pPr>
+      <w:r>
+        <w:t>Clothing() [</w:t>
+      </w:r>
+      <w:proofErr w:type="spellStart"/>
+      <w:r>
+        <w:t>Clothing.cs</w:t>
+      </w:r>
+      <w:proofErr w:type="spellEnd"/>
+      <w:r>
+        <w:t xml:space="preserve">, line 69]: Allows us to choose a type of clothing from the wardrobe for the character to wear. </w:t>
+      </w:r>
+    </w:p>
+    <w:p>
+      <w:pPr>
+        <w:pStyle w:val="ListParagraph"/>
+        <w:numPr>
+          <w:ilvl w:val="0"/>
+          <w:numId w:val="1"/>
+        </w:numPr>
+      </w:pPr>
+      <w:proofErr w:type="spellStart"/>
+      <w:r>
+        <w:t>InportStoryfile</w:t>
+      </w:r>
+      <w:proofErr w:type="spellEnd"/>
+      <w:r>
+        <w:t>() [</w:t>
+      </w:r>
+      <w:proofErr w:type="spellStart"/>
+      <w:r>
+        <w:t>GameData.cs</w:t>
+      </w:r>
+      <w:proofErr w:type="spellEnd"/>
+      <w:r>
+        <w:t>, line 31]: Takes a text file and puts it in the narrative section of the game interface</w:t>
+      </w:r>
+    </w:p>
+    <w:p>
+      <w:pPr>
+        <w:pStyle w:val="ListParagraph"/>
+        <w:numPr>
+          <w:ilvl w:val="0"/>
+          <w:numId w:val="1"/>
+        </w:numPr>
+      </w:pPr>
+      <w:proofErr w:type="spellStart"/>
+      <w:r>
+        <w:t>initilizeGlamorHobosAdventure</w:t>
+      </w:r>
+      <w:proofErr w:type="spellEnd"/>
+      <w:r>
+        <w:t>() [</w:t>
+      </w:r>
+      <w:proofErr w:type="spellStart"/>
+      <w:r>
+        <w:t>GameData.cs</w:t>
+      </w:r>
+      <w:proofErr w:type="spellEnd"/>
+      <w:r>
+        <w:t xml:space="preserve">, line 52]: </w:t>
+      </w:r>
+    </w:p>
+    <w:p>
+      <w:pPr>
+        <w:pStyle w:val="ListParagraph"/>
+        <w:numPr>
+          <w:ilvl w:val="0"/>
+          <w:numId w:val="1"/>
+        </w:numPr>
+      </w:pPr>
+      <w:proofErr w:type="spellStart"/>
+      <w:r>
+        <w:t>initilizeStory</w:t>
+      </w:r>
+      <w:proofErr w:type="spellEnd"/>
+      <w:r>
+        <w:t>() [</w:t>
+      </w:r>
+      <w:proofErr w:type="spellStart"/>
+      <w:r>
+        <w:t>GameData.cs</w:t>
+      </w:r>
+      <w:proofErr w:type="spellEnd"/>
+      <w:r>
+        <w:t>, line 79]: Initializes the story with the correct files</w:t>
+      </w:r>
+    </w:p>
+    <w:p>
+      <w:pPr>
+        <w:pStyle w:val="ListParagraph"/>
+        <w:numPr>
+          <w:ilvl w:val="0"/>
+          <w:numId w:val="1"/>
+        </w:numPr>
+      </w:pPr>
+      <w:r>
+        <w:t>Hero() [</w:t>
+      </w:r>
+      <w:proofErr w:type="spellStart"/>
+      <w:r>
+        <w:t>Hero.cs</w:t>
+      </w:r>
+      <w:proofErr w:type="spellEnd"/>
+      <w:r>
+        <w:t>, line 21]: Creates characters in story with all of their attributes</w:t>
+      </w:r>
+    </w:p>
+    <w:p>
+      <w:pPr>
+        <w:pStyle w:val="ListParagraph"/>
+        <w:numPr>
+          <w:ilvl w:val="0"/>
+          <w:numId w:val="1"/>
+        </w:numPr>
+      </w:pPr>
+      <w:proofErr w:type="spellStart"/>
+      <w:r>
+        <w:t>starterOutfit</w:t>
+      </w:r>
+      <w:proofErr w:type="spellEnd"/>
+      <w:r>
+        <w:t>() [</w:t>
+      </w:r>
+      <w:proofErr w:type="spellStart"/>
+      <w:r>
+        <w:t>Hero.cs</w:t>
+      </w:r>
+      <w:proofErr w:type="spellEnd"/>
+      <w:r>
+        <w:t>, line 82]: gives the user a default outfit</w:t>
+      </w:r>
+    </w:p>
+    <w:p>
+      <w:pPr>
+        <w:pStyle w:val="ListParagraph"/>
+        <w:numPr>
+          <w:ilvl w:val="0"/>
+          <w:numId w:val="1"/>
+        </w:numPr>
+      </w:pPr>
+      <w:proofErr w:type="spellStart"/>
+      <w:r>
+        <w:t>addToWardrobe</w:t>
+      </w:r>
+      <w:proofErr w:type="spellEnd"/>
+      <w:r>
+        <w:t>() [</w:t>
+      </w:r>
+      <w:proofErr w:type="spellStart"/>
+      <w:r>
+        <w:t>Hero.cs</w:t>
+      </w:r>
+      <w:proofErr w:type="spellEnd"/>
+      <w:r>
+        <w:t>, line 151]: Adds new clothes into the user’s usable wardrobe</w:t>
+      </w:r>
+    </w:p>
+    <w:p>
+      <w:pPr>
+        <w:pStyle w:val="ListParagraph"/>
+        <w:numPr>
+          <w:ilvl w:val="0"/>
+          <w:numId w:val="1"/>
+        </w:numPr>
+      </w:pPr>
+      <w:proofErr w:type="spellStart"/>
+      <w:r>
+        <w:t>dressHero</w:t>
+      </w:r>
+      <w:proofErr w:type="spellEnd"/>
+      <w:r>
+        <w:t>() [</w:t>
+      </w:r>
+      <w:proofErr w:type="spellStart"/>
+      <w:r>
+        <w:t>Hero.cs</w:t>
+      </w:r>
+      <w:proofErr w:type="spellEnd"/>
+      <w:r>
+        <w:t>, line 172]: Puts clothes on hero</w:t>
+      </w:r>
+    </w:p>
+    <w:p>
+      <w:pPr>
+        <w:pStyle w:val="ListParagraph"/>
+        <w:numPr>
+          <w:ilvl w:val="0"/>
+          <w:numId w:val="1"/>
+        </w:numPr>
+      </w:pPr>
+      <w:proofErr w:type="spellStart"/>
+      <w:r>
+        <w:t>updateDrawImage</w:t>
+      </w:r>
+      <w:proofErr w:type="spellEnd"/>
+      <w:r>
+        <w:t>() [</w:t>
+      </w:r>
+      <w:proofErr w:type="spellStart"/>
+      <w:r>
+        <w:t>Hero.cs</w:t>
+      </w:r>
+      <w:proofErr w:type="spellEnd"/>
+      <w:r>
+        <w:t>, line 216]: Draws hero with current outfit</w:t>
+      </w:r>
+    </w:p>
+    <w:p>
+      <w:pPr>
+        <w:pStyle w:val="ListParagraph"/>
+        <w:numPr>
+          <w:ilvl w:val="0"/>
+          <w:numId w:val="1"/>
+        </w:numPr>
+      </w:pPr>
+      <w:proofErr w:type="spellStart"/>
+      <w:r>
+        <w:t>changeShirt</w:t>
+      </w:r>
+      <w:proofErr w:type="spellEnd"/>
+      <w:r>
+        <w:t>() [</w:t>
+      </w:r>
+      <w:proofErr w:type="spellStart"/>
+      <w:r>
+        <w:t>Hero.cs</w:t>
+      </w:r>
+      <w:proofErr w:type="spellEnd"/>
+      <w:r>
+        <w:t>, line 228]: Updates shirt image on hero</w:t>
+      </w:r>
+    </w:p>
+    <w:p>
+      <w:pPr>
+        <w:pStyle w:val="ListParagraph"/>
+        <w:numPr>
+          <w:ilvl w:val="0"/>
+          <w:numId w:val="1"/>
+        </w:numPr>
+      </w:pPr>
+      <w:proofErr w:type="spellStart"/>
+      <w:r>
+        <w:t>changeClothing</w:t>
+      </w:r>
+      <w:proofErr w:type="spellEnd"/>
+      <w:r>
+        <w:t>() [</w:t>
+      </w:r>
+      <w:proofErr w:type="spellStart"/>
+      <w:r>
+        <w:t>Hero.cs</w:t>
+      </w:r>
+      <w:proofErr w:type="spellEnd"/>
+      <w:r>
+        <w:t>, line 237]: Updates clothing image on hero</w:t>
+      </w:r>
+    </w:p>
+    <w:p>
+      <w:pPr>
+        <w:pStyle w:val="ListParagraph"/>
+        <w:numPr>
+          <w:ilvl w:val="0"/>
+          <w:numId w:val="1"/>
+        </w:numPr>
+      </w:pPr>
+      <w:r>
+        <w:t>Item() [</w:t>
+      </w:r>
+      <w:proofErr w:type="spellStart"/>
+      <w:r>
+        <w:t>Item.cs</w:t>
+      </w:r>
+      <w:proofErr w:type="spellEnd"/>
+      <w:r>
+        <w:t>, line 13]: Makes a new item</w:t>
+      </w:r>
+    </w:p>
+    <w:p>
+      <w:pPr>
+        <w:pStyle w:val="ListParagraph"/>
+        <w:numPr>
+          <w:ilvl w:val="0"/>
+          <w:numId w:val="1"/>
+        </w:numPr>
+      </w:pPr>
+      <w:r>
+        <w:t>Minigame() [</w:t>
+      </w:r>
+      <w:proofErr w:type="spellStart"/>
+      <w:r>
+        <w:t>Minigame.cs</w:t>
+      </w:r>
+      <w:proofErr w:type="spellEnd"/>
+      <w:r>
+        <w:t>, line 19]: Initializes a new minigame instance</w:t>
+      </w:r>
+    </w:p>
+    <w:p>
+      <w:pPr>
+        <w:pStyle w:val="ListParagraph"/>
+        <w:numPr>
+          <w:ilvl w:val="0"/>
+          <w:numId w:val="1"/>
+        </w:numPr>
+      </w:pPr>
+      <w:r>
+        <w:t>start() [</w:t>
+      </w:r>
+      <w:proofErr w:type="spellStart"/>
+      <w:r>
+        <w:t>Minigame.cs</w:t>
+      </w:r>
+      <w:proofErr w:type="spellEnd"/>
+      <w:r>
+        <w:t>, line 27] [</w:t>
+      </w:r>
+      <w:proofErr w:type="spellStart"/>
+      <w:r>
+        <w:t>Story.cs</w:t>
+      </w:r>
+      <w:proofErr w:type="spellEnd"/>
+      <w:r>
+        <w:t>, line 209]: Begins minigame; returns true if won, false if lost; begins story</w:t>
+      </w:r>
+    </w:p>
+    <w:p>
+      <w:pPr>
+        <w:pStyle w:val="ListParagraph"/>
+        <w:numPr>
+          <w:ilvl w:val="0"/>
+          <w:numId w:val="1"/>
+        </w:numPr>
+      </w:pPr>
+      <w:proofErr w:type="spellStart"/>
+      <w:r>
+        <w:t>Occurance</w:t>
+      </w:r>
+      <w:proofErr w:type="spellEnd"/>
+      <w:r>
+        <w:t>() [</w:t>
+      </w:r>
+      <w:proofErr w:type="spellStart"/>
+      <w:r>
+        <w:t>Occurance.cs</w:t>
+      </w:r>
+      <w:proofErr w:type="spellEnd"/>
+      <w:r>
+        <w:t xml:space="preserve">, line 10]: Initializes an </w:t>
+      </w:r>
+      <w:proofErr w:type="spellStart"/>
+      <w:r>
+        <w:t>occurance</w:t>
+      </w:r>
+      <w:proofErr w:type="spellEnd"/>
+      <w:r>
+        <w:t xml:space="preserve"> with a name, description, and image</w:t>
+      </w:r>
+    </w:p>
+    <w:p>
+      <w:pPr>
+        <w:pStyle w:val="ListParagraph"/>
+        <w:numPr>
+          <w:ilvl w:val="0"/>
+          <w:numId w:val="1"/>
+        </w:numPr>
+      </w:pPr>
+      <w:r>
+        <w:t>Main() [</w:t>
+      </w:r>
+      <w:proofErr w:type="spellStart"/>
+      <w:r>
+        <w:t>Program.cs</w:t>
+      </w:r>
+      <w:proofErr w:type="spellEnd"/>
+      <w:r>
+        <w:t xml:space="preserve">, line 15]: Begins game </w:t>
+      </w:r>
+    </w:p>
+    <w:p>
+      <w:pPr>
+        <w:pStyle w:val="ListParagraph"/>
+        <w:numPr>
+          <w:ilvl w:val="0"/>
+          <w:numId w:val="1"/>
+        </w:numPr>
+      </w:pPr>
+      <w:r>
+        <w:t>Story() [</w:t>
+      </w:r>
+      <w:proofErr w:type="spellStart"/>
+      <w:r>
+        <w:t>Story.cs</w:t>
+      </w:r>
+      <w:proofErr w:type="spellEnd"/>
+      <w:r>
+        <w:t>, line 17]: Initializes the story with story text, choices on or off, and images</w:t>
+      </w:r>
+    </w:p>
+    <w:p>
+      <w:pPr>
+        <w:pStyle w:val="ListParagraph"/>
+        <w:numPr>
+          <w:ilvl w:val="0"/>
+          <w:numId w:val="1"/>
+        </w:numPr>
+      </w:pPr>
+      <w:proofErr w:type="spellStart"/>
+      <w:r>
+        <w:t>updateImageArraySizes</w:t>
+      </w:r>
+      <w:proofErr w:type="spellEnd"/>
+      <w:r>
+        <w:t>() [</w:t>
+      </w:r>
+      <w:proofErr w:type="spellStart"/>
+      <w:r>
+        <w:t>Story.cs</w:t>
+      </w:r>
+      <w:proofErr w:type="spellEnd"/>
+      <w:r>
+        <w:t>, line 30]: Makes arrays to hold different aspects of the game</w:t>
+      </w:r>
+    </w:p>
+    <w:p>
+      <w:pPr>
+        <w:pStyle w:val="ListParagraph"/>
+        <w:numPr>
+          <w:ilvl w:val="0"/>
+          <w:numId w:val="1"/>
+        </w:numPr>
+      </w:pPr>
+      <w:proofErr w:type="spellStart"/>
+      <w:r>
+        <w:t>addMiddleCharacterImage</w:t>
+      </w:r>
+      <w:proofErr w:type="spellEnd"/>
+      <w:r>
+        <w:t>() [</w:t>
+      </w:r>
+      <w:proofErr w:type="spellStart"/>
+      <w:r>
+        <w:t>Story.cs</w:t>
+      </w:r>
+      <w:proofErr w:type="spellEnd"/>
+      <w:r>
+        <w:t>, line 52]: Makes character image visible</w:t>
+      </w:r>
+    </w:p>
+    <w:p>
+      <w:pPr>
+        <w:pStyle w:val="ListParagraph"/>
+        <w:numPr>
+          <w:ilvl w:val="0"/>
+          <w:numId w:val="1"/>
+        </w:numPr>
+      </w:pPr>
+      <w:proofErr w:type="spellStart"/>
+      <w:r>
+        <w:t>addBackgroundImage</w:t>
+      </w:r>
+      <w:proofErr w:type="spellEnd"/>
+      <w:r>
+        <w:t>() [</w:t>
+      </w:r>
+      <w:proofErr w:type="spellStart"/>
+      <w:r>
+        <w:t>Story.cs</w:t>
+      </w:r>
+      <w:proofErr w:type="spellEnd"/>
+      <w:r>
+        <w:t>, line 67, 75]: Inserts background image</w:t>
+      </w:r>
+    </w:p>
+    <w:p>
+      <w:pPr>
+        <w:pStyle w:val="ListParagraph"/>
+        <w:numPr>
+          <w:ilvl w:val="0"/>
+          <w:numId w:val="1"/>
+        </w:numPr>
+      </w:pPr>
+      <w:proofErr w:type="spellStart"/>
+      <w:r>
+        <w:t>addForegroundImage</w:t>
+      </w:r>
+      <w:proofErr w:type="spellEnd"/>
+      <w:r>
+        <w:t>() [</w:t>
+      </w:r>
+      <w:proofErr w:type="spellStart"/>
+      <w:r>
+        <w:t>Story.cs</w:t>
+      </w:r>
+      <w:proofErr w:type="spellEnd"/>
+      <w:r>
+        <w:t>, line 81, 90]: Inserts foreground image</w:t>
+      </w:r>
+    </w:p>
+    <w:p>
+      <w:pPr>
+        <w:pStyle w:val="ListParagraph"/>
+        <w:numPr>
+          <w:ilvl w:val="0"/>
+          <w:numId w:val="1"/>
+        </w:numPr>
+      </w:pPr>
+      <w:proofErr w:type="spellStart"/>
+      <w:r>
+        <w:t>imageArrayVisibleLoop</w:t>
+      </w:r>
+      <w:proofErr w:type="spellEnd"/>
+      <w:r>
+        <w:t>() [</w:t>
+      </w:r>
+      <w:proofErr w:type="spellStart"/>
+      <w:r>
+        <w:t>Story.cs</w:t>
+      </w:r>
+      <w:proofErr w:type="spellEnd"/>
+      <w:r>
+        <w:t>, line 95]: Adjusts position of image on background</w:t>
+      </w:r>
+    </w:p>
+    <w:p>
+      <w:pPr>
+        <w:pStyle w:val="ListParagraph"/>
+        <w:numPr>
+          <w:ilvl w:val="0"/>
+          <w:numId w:val="1"/>
+        </w:numPr>
+      </w:pPr>
+      <w:proofErr w:type="spellStart"/>
+      <w:r>
+        <w:t>addOccurance</w:t>
+      </w:r>
+      <w:proofErr w:type="spellEnd"/>
+      <w:r>
+        <w:t>() [</w:t>
+      </w:r>
+      <w:proofErr w:type="spellStart"/>
+      <w:r>
+        <w:t>Story.cs</w:t>
+      </w:r>
+      <w:proofErr w:type="spellEnd"/>
+      <w:r>
+        <w:t>, 126]: Creates occurrence in story</w:t>
+      </w:r>
+    </w:p>
+    <w:p>
+      <w:pPr>
+        <w:pStyle w:val="ListParagraph"/>
+        <w:numPr>
+          <w:ilvl w:val="0"/>
+          <w:numId w:val="1"/>
+        </w:numPr>
+      </w:pPr>
+      <w:r>
+        <w:t>next() [</w:t>
+      </w:r>
+      <w:proofErr w:type="spellStart"/>
+      <w:r>
+        <w:t>Story.cs</w:t>
+      </w:r>
+      <w:proofErr w:type="spellEnd"/>
+      <w:r>
+        <w:t>, line 223, Form1.cs, line 81]: Progresses through story text, checks for minigames or occurrences, checks for image change</w:t>
+      </w:r>
+    </w:p>
+    <w:p>
+      <w:pPr>
+        <w:pStyle w:val="ListParagraph"/>
+        <w:numPr>
+          <w:ilvl w:val="0"/>
+          <w:numId w:val="1"/>
+        </w:numPr>
+      </w:pPr>
+      <w:r>
         <w:lastRenderedPageBreak/>
-        <w:t>Functions</w:t>
-      </w:r>
-    </w:p>
-    <w:p>
-      <w:pPr>
-        <w:pStyle w:val="ListParagraph"/>
-        <w:numPr>
-          <w:ilvl w:val="0"/>
-          <w:numId w:val="1"/>
-        </w:numPr>
-      </w:pPr>
-      <w:r>
-        <w:t>Choice() [Choice.cs, line 11]: Allows us to make a choice in the story</w:t>
-      </w:r>
-    </w:p>
-    <w:p>
-      <w:pPr>
-        <w:pStyle w:val="ListParagraph"/>
-        <w:numPr>
-          <w:ilvl w:val="0"/>
-          <w:numId w:val="1"/>
-        </w:numPr>
-      </w:pPr>
-      <w:r>
-        <w:t xml:space="preserve">Clothing() [Clothing.cs, line 69]: Allows us to choose a type of clothing from the wardrobe for the character to wear. </w:t>
-      </w:r>
-    </w:p>
-    <w:p>
-      <w:pPr>
-        <w:pStyle w:val="ListParagraph"/>
-        <w:numPr>
-          <w:ilvl w:val="0"/>
-          <w:numId w:val="1"/>
-        </w:numPr>
-      </w:pPr>
-      <w:r>
-        <w:t>InportStoryfile() [GameData.cs, line 31]: Takes a text file and puts it in the narrative section of the game interface</w:t>
-      </w:r>
-    </w:p>
-    <w:p>
-      <w:pPr>
-        <w:pStyle w:val="ListParagraph"/>
-        <w:numPr>
-          <w:ilvl w:val="0"/>
-          <w:numId w:val="1"/>
-        </w:numPr>
-      </w:pPr>
-      <w:r>
-        <w:t xml:space="preserve">initilizeGlamorHobosAdventure() [GameData.cs, line 52]: </w:t>
-      </w:r>
-    </w:p>
-    <w:p>
-      <w:pPr>
-        <w:pStyle w:val="ListParagraph"/>
-        <w:numPr>
-          <w:ilvl w:val="0"/>
-          <w:numId w:val="1"/>
-        </w:numPr>
-      </w:pPr>
-      <w:r>
-        <w:t>initilizeStory() [GameData.cs, line 79]: Initializes the story with the correct files</w:t>
-      </w:r>
-    </w:p>
-    <w:p>
-      <w:pPr>
-        <w:pStyle w:val="ListParagraph"/>
-        <w:numPr>
-          <w:ilvl w:val="0"/>
-          <w:numId w:val="1"/>
-        </w:numPr>
-      </w:pPr>
-      <w:r>
-        <w:t>Hero() [Hero.cs, line 21]: Creates characters in story with all of their attributes</w:t>
-      </w:r>
-    </w:p>
-    <w:p>
-      <w:pPr>
-        <w:pStyle w:val="ListParagraph"/>
-        <w:numPr>
-          <w:ilvl w:val="0"/>
-          <w:numId w:val="1"/>
-        </w:numPr>
-      </w:pPr>
-      <w:r>
-        <w:t>starterOutfit() [Hero.cs, line 82]: gives the user a default outfit</w:t>
-      </w:r>
-    </w:p>
-    <w:p>
-      <w:pPr>
-        <w:pStyle w:val="ListParagraph"/>
-        <w:numPr>
-          <w:ilvl w:val="0"/>
-          <w:numId w:val="1"/>
-        </w:numPr>
-      </w:pPr>
-      <w:r>
-        <w:t>addToWardrobe() [Hero.cs, line 151]: Adds new clothes into the user’s usable wardrobe</w:t>
-      </w:r>
-    </w:p>
-    <w:p>
-      <w:pPr>
-        <w:pStyle w:val="ListParagraph"/>
-        <w:numPr>
-          <w:ilvl w:val="0"/>
-          <w:numId w:val="1"/>
-        </w:numPr>
-      </w:pPr>
-      <w:r>
-        <w:t>dressHero() [Hero.cs, line 172]: Puts clothes on hero</w:t>
-      </w:r>
-    </w:p>
-    <w:p>
-      <w:pPr>
-        <w:pStyle w:val="ListParagraph"/>
-        <w:numPr>
-          <w:ilvl w:val="0"/>
-          <w:numId w:val="1"/>
-        </w:numPr>
-      </w:pPr>
-      <w:r>
-        <w:t>updateDrawImage() [Hero.cs, line 216]: Draws hero with current outfit</w:t>
-      </w:r>
-    </w:p>
-    <w:p>
-      <w:pPr>
-        <w:pStyle w:val="ListParagraph"/>
-        <w:numPr>
-          <w:ilvl w:val="0"/>
-          <w:numId w:val="1"/>
-        </w:numPr>
-      </w:pPr>
-      <w:r>
-        <w:t>changeShirt() [Hero.cs, line 228]: Updates shirt image on hero</w:t>
-      </w:r>
-    </w:p>
-    <w:p>
-      <w:pPr>
-        <w:pStyle w:val="ListParagraph"/>
-        <w:numPr>
-          <w:ilvl w:val="0"/>
-          <w:numId w:val="1"/>
-        </w:numPr>
-      </w:pPr>
-      <w:r>
-        <w:t>changeClothing() [Hero.cs, line 237]: Updates clothing image on hero</w:t>
-      </w:r>
-    </w:p>
-    <w:p>
-      <w:pPr>
-        <w:pStyle w:val="ListParagraph"/>
-        <w:numPr>
-          <w:ilvl w:val="0"/>
-          <w:numId w:val="1"/>
-        </w:numPr>
-      </w:pPr>
-      <w:r>
-        <w:t>Item() [Item.cs, line 13]: Makes a new item</w:t>
-      </w:r>
-    </w:p>
-    <w:p>
-      <w:pPr>
-        <w:pStyle w:val="ListParagraph"/>
-        <w:numPr>
-          <w:ilvl w:val="0"/>
-          <w:numId w:val="1"/>
-        </w:numPr>
-      </w:pPr>
-      <w:r>
-        <w:t>Minigame() [Minigame.cs, line 19]: Initializes a new minigame instance</w:t>
-      </w:r>
-    </w:p>
-    <w:p>
-      <w:pPr>
-        <w:pStyle w:val="ListParagraph"/>
-        <w:numPr>
-          <w:ilvl w:val="0"/>
-          <w:numId w:val="1"/>
-        </w:numPr>
-      </w:pPr>
-      <w:r>
-        <w:t>start() [Minigame.cs, line 27] [Story.cs, line 209]: Begins minigame; returns true if won, false if lost; begins story</w:t>
-      </w:r>
-    </w:p>
-    <w:p>
-      <w:pPr>
-        <w:pStyle w:val="ListParagraph"/>
-        <w:numPr>
-          <w:ilvl w:val="0"/>
-          <w:numId w:val="1"/>
-        </w:numPr>
-      </w:pPr>
-      <w:r>
-        <w:t>Occurance() [Occurance.cs, line 10]: Initializes an occurance with a name, description, and image</w:t>
-      </w:r>
-    </w:p>
-    <w:p>
-      <w:pPr>
-        <w:pStyle w:val="ListParagraph"/>
-        <w:numPr>
-          <w:ilvl w:val="0"/>
-          <w:numId w:val="1"/>
-        </w:numPr>
-      </w:pPr>
-      <w:r>
-        <w:t xml:space="preserve">Main() [Program.cs, line 15]: Begins game </w:t>
-      </w:r>
-    </w:p>
-    <w:p>
-      <w:pPr>
-        <w:pStyle w:val="ListParagraph"/>
-        <w:numPr>
-          <w:ilvl w:val="0"/>
-          <w:numId w:val="1"/>
-        </w:numPr>
-      </w:pPr>
-      <w:r>
-        <w:t>Story() [Story.cs, line 17]: Initializes the story with story text, choices on or off, and images</w:t>
-      </w:r>
-    </w:p>
-    <w:p>
-      <w:pPr>
-        <w:pStyle w:val="ListParagraph"/>
-        <w:numPr>
-          <w:ilvl w:val="0"/>
-          <w:numId w:val="1"/>
-        </w:numPr>
-      </w:pPr>
-      <w:r>
-        <w:t>updateImageArraySizes() [Story.cs, line 30]: Makes arrays to hold different aspects of the game</w:t>
-      </w:r>
-    </w:p>
-    <w:p>
-      <w:pPr>
-        <w:pStyle w:val="ListParagraph"/>
-        <w:numPr>
-          <w:ilvl w:val="0"/>
-          <w:numId w:val="1"/>
-        </w:numPr>
-      </w:pPr>
-      <w:r>
-        <w:t>addMiddleCharacterImage() [Story.cs, line 52]: Makes character image visible</w:t>
-      </w:r>
-    </w:p>
-    <w:p>
-      <w:pPr>
-        <w:pStyle w:val="ListParagraph"/>
-        <w:numPr>
-          <w:ilvl w:val="0"/>
-          <w:numId w:val="1"/>
-        </w:numPr>
-      </w:pPr>
-      <w:r>
-        <w:t>addBackgroundImage() [Story.cs, line 67, 75]: Inserts background image</w:t>
-      </w:r>
-    </w:p>
-    <w:p>
-      <w:pPr>
-        <w:pStyle w:val="ListParagraph"/>
-        <w:numPr>
-          <w:ilvl w:val="0"/>
-          <w:numId w:val="1"/>
-        </w:numPr>
-      </w:pPr>
-      <w:r>
-        <w:t>addForegroundImage() [Story.cs, line 81, 90]: Inserts foreground image</w:t>
-      </w:r>
-    </w:p>
-    <w:p>
-      <w:pPr>
-        <w:pStyle w:val="ListParagraph"/>
-        <w:numPr>
-          <w:ilvl w:val="0"/>
-          <w:numId w:val="1"/>
-        </w:numPr>
-      </w:pPr>
-      <w:r>
-        <w:t>imageArrayVisibleLoop() [Story.cs, line 95]: Adjusts position of image on background</w:t>
-      </w:r>
-    </w:p>
-    <w:p>
-      <w:pPr>
-        <w:pStyle w:val="ListParagraph"/>
-        <w:numPr>
-          <w:ilvl w:val="0"/>
-          <w:numId w:val="1"/>
-        </w:numPr>
-      </w:pPr>
-      <w:r>
-        <w:t>addOccurance() [Story.cs, 126]: Creates occurrence in story</w:t>
-      </w:r>
-    </w:p>
-    <w:p>
-      <w:pPr>
-        <w:pStyle w:val="ListParagraph"/>
-        <w:numPr>
-          <w:ilvl w:val="0"/>
-          <w:numId w:val="1"/>
-        </w:numPr>
-      </w:pPr>
-      <w:r>
-        <w:t>next() [Story.cs, line 223, Form1.cs, line 81]: Progresses through story text, checks for minigames or occurrences, checks for image change</w:t>
-      </w:r>
-    </w:p>
-    <w:p>
-      <w:pPr>
-        <w:pStyle w:val="ListParagraph"/>
-        <w:numPr>
-          <w:ilvl w:val="0"/>
-          <w:numId w:val="1"/>
-        </w:numPr>
-      </w:pPr>
-      <w:r>
-        <w:t>last() [Story.cs, line 227]: Ends story</w:t>
-      </w:r>
-    </w:p>
-    <w:p>
-      <w:pPr>
-        <w:pStyle w:val="ListParagraph"/>
-        <w:numPr>
-          <w:ilvl w:val="0"/>
-          <w:numId w:val="1"/>
-        </w:numPr>
-      </w:pPr>
-      <w:r>
-        <w:t>findItem() [Story.cs, line 303]: Makes occurrence where item is found</w:t>
-      </w:r>
-    </w:p>
-    <w:p>
-      <w:pPr>
-        <w:pStyle w:val="ListParagraph"/>
-        <w:numPr>
-          <w:ilvl w:val="0"/>
-          <w:numId w:val="1"/>
-        </w:numPr>
-      </w:pPr>
-      <w:r>
-        <w:t>branchStory() [Story.cs, line 318]: Branches story</w:t>
-      </w:r>
-    </w:p>
-    <w:p>
-      <w:pPr>
-        <w:pStyle w:val="ListParagraph"/>
-        <w:numPr>
-          <w:ilvl w:val="0"/>
-          <w:numId w:val="1"/>
-        </w:numPr>
-      </w:pPr>
-      <w:r>
-        <w:t>addMinigame() [Story.cs, line 329, StartPage.cs, line 101]: Starts new minigame</w:t>
+        <w:t>last() [</w:t>
+      </w:r>
+      <w:proofErr w:type="spellStart"/>
+      <w:r>
+        <w:t>Story.cs</w:t>
+      </w:r>
+      <w:proofErr w:type="spellEnd"/>
+      <w:r>
+        <w:t>, line 227]: Ends story</w:t>
+      </w:r>
+    </w:p>
+    <w:p>
+      <w:pPr>
+        <w:pStyle w:val="ListParagraph"/>
+        <w:numPr>
+          <w:ilvl w:val="0"/>
+          <w:numId w:val="1"/>
+        </w:numPr>
+      </w:pPr>
+      <w:proofErr w:type="spellStart"/>
+      <w:r>
+        <w:t>findItem</w:t>
+      </w:r>
+      <w:proofErr w:type="spellEnd"/>
+      <w:r>
+        <w:t>() [</w:t>
+      </w:r>
+      <w:proofErr w:type="spellStart"/>
+      <w:r>
+        <w:t>Story.cs</w:t>
+      </w:r>
+      <w:proofErr w:type="spellEnd"/>
+      <w:r>
+        <w:t>, line 303]: Makes occurrence where item is found</w:t>
+      </w:r>
+    </w:p>
+    <w:p>
+      <w:pPr>
+        <w:pStyle w:val="ListParagraph"/>
+        <w:numPr>
+          <w:ilvl w:val="0"/>
+          <w:numId w:val="1"/>
+        </w:numPr>
+      </w:pPr>
+      <w:proofErr w:type="spellStart"/>
+      <w:r>
+        <w:t>branchStory</w:t>
+      </w:r>
+      <w:proofErr w:type="spellEnd"/>
+      <w:r>
+        <w:t>() [</w:t>
+      </w:r>
+      <w:proofErr w:type="spellStart"/>
+      <w:r>
+        <w:t>Story.cs</w:t>
+      </w:r>
+      <w:proofErr w:type="spellEnd"/>
+      <w:r>
+        <w:t>, line 318]: Branches story</w:t>
+      </w:r>
+    </w:p>
+    <w:p>
+      <w:pPr>
+        <w:pStyle w:val="ListParagraph"/>
+        <w:numPr>
+          <w:ilvl w:val="0"/>
+          <w:numId w:val="1"/>
+        </w:numPr>
+      </w:pPr>
+      <w:proofErr w:type="spellStart"/>
+      <w:r>
+        <w:t>addMinigame</w:t>
+      </w:r>
+      <w:proofErr w:type="spellEnd"/>
+      <w:r>
+        <w:t>() [</w:t>
+      </w:r>
+      <w:proofErr w:type="spellStart"/>
+      <w:r>
+        <w:t>Story.cs</w:t>
+      </w:r>
+      <w:proofErr w:type="spellEnd"/>
+      <w:r>
+        <w:t xml:space="preserve">, line 329, </w:t>
+      </w:r>
+      <w:proofErr w:type="spellStart"/>
+      <w:r>
+        <w:t>StartPage.cs</w:t>
+      </w:r>
+      <w:proofErr w:type="spellEnd"/>
+      <w:r>
+        <w:t>, line 101]: Starts new minigame</w:t>
       </w:r>
     </w:p>
     <w:p>
@@ -802,93 +1990,177 @@
           <w:numId w:val="1"/>
         </w:numPr>
       </w:pPr>
-      <w:r>
-        <w:t>checkForImageChange() [Form1.cs, line 113]: Positions or changes image along with the story</w:t>
-      </w:r>
-    </w:p>
-    <w:p>
-      <w:pPr>
-        <w:pStyle w:val="ListParagraph"/>
-        <w:numPr>
-          <w:ilvl w:val="0"/>
-          <w:numId w:val="1"/>
-        </w:numPr>
-      </w:pPr>
-      <w:r>
-        <w:t>occuranceSwitch() [Form1.cs, line 176]: Makes popup widow when occurances occur</w:t>
-      </w:r>
-    </w:p>
-    <w:p>
-      <w:pPr>
-        <w:pStyle w:val="ListParagraph"/>
-        <w:numPr>
-          <w:ilvl w:val="0"/>
-          <w:numId w:val="1"/>
-        </w:numPr>
-      </w:pPr>
-      <w:r>
-        <w:t>showMultipleChoiceRoutes() [Form1.cs, line 186]: Makes popup window for story branching</w:t>
-      </w:r>
-    </w:p>
-    <w:p>
-      <w:pPr>
-        <w:pStyle w:val="ListParagraph"/>
-        <w:numPr>
-          <w:ilvl w:val="0"/>
-          <w:numId w:val="1"/>
-        </w:numPr>
-      </w:pPr>
-      <w:r>
-        <w:t>selectNextStory() [Form1.cs, line 238]: Lets us select a new story when there isn’t actively one running</w:t>
-      </w:r>
-    </w:p>
-    <w:p>
-      <w:pPr>
-        <w:pStyle w:val="ListParagraph"/>
-        <w:numPr>
-          <w:ilvl w:val="0"/>
-          <w:numId w:val="1"/>
-        </w:numPr>
-      </w:pPr>
-      <w:r>
-        <w:lastRenderedPageBreak/>
-        <w:t>StartPage() [StartPage.cs, line 22]: Initializes game components</w:t>
-      </w:r>
-    </w:p>
-    <w:p>
-      <w:pPr>
-        <w:pStyle w:val="ListParagraph"/>
-        <w:numPr>
-          <w:ilvl w:val="0"/>
-          <w:numId w:val="1"/>
-        </w:numPr>
-      </w:pPr>
-      <w:r>
-        <w:t>DressUpContest() [DressUpContest.cs, line 18]: Initializes dress up games</w:t>
-      </w:r>
-    </w:p>
-    <w:p>
-      <w:pPr>
-        <w:pStyle w:val="ListParagraph"/>
-        <w:numPr>
-          <w:ilvl w:val="0"/>
-          <w:numId w:val="1"/>
-        </w:numPr>
-      </w:pPr>
-      <w:r>
-        <w:t>fillClothingSectionBox() [DressUpContest.cs, line 42]: Shows clothing user has in wardrobe in listboxes</w:t>
-      </w:r>
-    </w:p>
-    <w:p>
-      <w:pPr>
-        <w:pStyle w:val="ListParagraph"/>
-        <w:numPr>
-          <w:ilvl w:val="0"/>
-          <w:numId w:val="1"/>
-        </w:numPr>
-      </w:pPr>
-      <w:r>
-        <w:t>changeIndividualClothingItems() [DressUpContest.cs, line 90]: changes an individual clothing item on the character</w:t>
+      <w:proofErr w:type="spellStart"/>
+      <w:r>
+        <w:t>checkForImageChange</w:t>
+      </w:r>
+      <w:proofErr w:type="spellEnd"/>
+      <w:r>
+        <w:t>() [Form1.cs, line 113]: Positions or changes image along with the story</w:t>
+      </w:r>
+    </w:p>
+    <w:p>
+      <w:pPr>
+        <w:pStyle w:val="ListParagraph"/>
+        <w:numPr>
+          <w:ilvl w:val="0"/>
+          <w:numId w:val="1"/>
+        </w:numPr>
+      </w:pPr>
+      <w:proofErr w:type="spellStart"/>
+      <w:r>
+        <w:t>occuranceSwitch</w:t>
+      </w:r>
+      <w:proofErr w:type="spellEnd"/>
+      <w:r>
+        <w:t xml:space="preserve">() [Form1.cs, line 176]: Makes popup widow when </w:t>
+      </w:r>
+      <w:proofErr w:type="spellStart"/>
+      <w:r>
+        <w:t>occurances</w:t>
+      </w:r>
+      <w:proofErr w:type="spellEnd"/>
+      <w:r>
+        <w:t xml:space="preserve"> occur</w:t>
+      </w:r>
+    </w:p>
+    <w:p>
+      <w:pPr>
+        <w:pStyle w:val="ListParagraph"/>
+        <w:numPr>
+          <w:ilvl w:val="0"/>
+          <w:numId w:val="1"/>
+        </w:numPr>
+      </w:pPr>
+      <w:proofErr w:type="spellStart"/>
+      <w:r>
+        <w:t>showMultipleChoiceRoutes</w:t>
+      </w:r>
+      <w:proofErr w:type="spellEnd"/>
+      <w:r>
+        <w:t>() [Form1.cs, line 186]: Makes popup window for story branching</w:t>
+      </w:r>
+    </w:p>
+    <w:p>
+      <w:pPr>
+        <w:pStyle w:val="ListParagraph"/>
+        <w:numPr>
+          <w:ilvl w:val="0"/>
+          <w:numId w:val="1"/>
+        </w:numPr>
+      </w:pPr>
+      <w:proofErr w:type="spellStart"/>
+      <w:r>
+        <w:t>selectNextStory</w:t>
+      </w:r>
+      <w:proofErr w:type="spellEnd"/>
+      <w:r>
+        <w:t>() [Form1.cs, line 238]: Lets us select a new story when there isn’t actively one running</w:t>
+      </w:r>
+    </w:p>
+    <w:p>
+      <w:pPr>
+        <w:pStyle w:val="ListParagraph"/>
+        <w:numPr>
+          <w:ilvl w:val="0"/>
+          <w:numId w:val="1"/>
+        </w:numPr>
+      </w:pPr>
+      <w:proofErr w:type="spellStart"/>
+      <w:r>
+        <w:t>StartPage</w:t>
+      </w:r>
+      <w:proofErr w:type="spellEnd"/>
+      <w:r>
+        <w:t>() [</w:t>
+      </w:r>
+      <w:proofErr w:type="spellStart"/>
+      <w:r>
+        <w:t>StartPage.cs</w:t>
+      </w:r>
+      <w:proofErr w:type="spellEnd"/>
+      <w:r>
+        <w:t>, line 22]: Initializes game components</w:t>
+      </w:r>
+    </w:p>
+    <w:p>
+      <w:pPr>
+        <w:pStyle w:val="ListParagraph"/>
+        <w:numPr>
+          <w:ilvl w:val="0"/>
+          <w:numId w:val="1"/>
+        </w:numPr>
+      </w:pPr>
+      <w:proofErr w:type="spellStart"/>
+      <w:r>
+        <w:t>DressUpContest</w:t>
+      </w:r>
+      <w:proofErr w:type="spellEnd"/>
+      <w:r>
+        <w:t>() [</w:t>
+      </w:r>
+      <w:proofErr w:type="spellStart"/>
+      <w:r>
+        <w:t>DressUpContest.cs</w:t>
+      </w:r>
+      <w:proofErr w:type="spellEnd"/>
+      <w:r>
+        <w:t>, line 18]: Initializes dress up games</w:t>
+      </w:r>
+    </w:p>
+    <w:p>
+      <w:pPr>
+        <w:pStyle w:val="ListParagraph"/>
+        <w:numPr>
+          <w:ilvl w:val="0"/>
+          <w:numId w:val="1"/>
+        </w:numPr>
+      </w:pPr>
+      <w:proofErr w:type="spellStart"/>
+      <w:r>
+        <w:t>fillClothingSectionBox</w:t>
+      </w:r>
+      <w:proofErr w:type="spellEnd"/>
+      <w:r>
+        <w:t>() [</w:t>
+      </w:r>
+      <w:proofErr w:type="spellStart"/>
+      <w:r>
+        <w:t>DressUpContest.cs</w:t>
+      </w:r>
+      <w:proofErr w:type="spellEnd"/>
+      <w:r>
+        <w:t xml:space="preserve">, line 42]: Shows clothing user has in wardrobe in </w:t>
+      </w:r>
+      <w:proofErr w:type="spellStart"/>
+      <w:r>
+        <w:t>listboxes</w:t>
+      </w:r>
+      <w:proofErr w:type="spellEnd"/>
+    </w:p>
+    <w:p>
+      <w:pPr>
+        <w:pStyle w:val="ListParagraph"/>
+        <w:numPr>
+          <w:ilvl w:val="0"/>
+          <w:numId w:val="1"/>
+        </w:numPr>
+      </w:pPr>
+      <w:proofErr w:type="spellStart"/>
+      <w:r>
+        <w:t>changeIndividualClothingItems</w:t>
+      </w:r>
+      <w:proofErr w:type="spellEnd"/>
+      <w:r>
+        <w:t>() [</w:t>
+      </w:r>
+      <w:proofErr w:type="spellStart"/>
+      <w:r>
+        <w:t>DressUpContest.cs</w:t>
+      </w:r>
+      <w:proofErr w:type="spellEnd"/>
+      <w:r>
+        <w:t>, line 90]: changes an individual clothing item on the character</w:t>
       </w:r>
     </w:p>
     <w:p/>
@@ -923,7 +2195,7 @@
                     <pic:cNvPicPr/>
                   </pic:nvPicPr>
                   <pic:blipFill>
-                    <a:blip r:embed="rId8">
+                    <a:blip r:embed="rId10">
                       <a:extLst>
                         <a:ext uri="{28A0092B-C50C-407E-A947-70E740481C1C}">
                           <a14:useLocalDpi xmlns:a14="http://schemas.microsoft.com/office/drawing/2010/main" val="0"/>
@@ -970,7 +2242,7 @@
                     <pic:cNvPicPr/>
                   </pic:nvPicPr>
                   <pic:blipFill>
-                    <a:blip r:embed="rId9">
+                    <a:blip r:embed="rId11">
                       <a:extLst>
                         <a:ext uri="{28A0092B-C50C-407E-A947-70E740481C1C}">
                           <a14:useLocalDpi xmlns:a14="http://schemas.microsoft.com/office/drawing/2010/main" val="0"/>
@@ -1017,7 +2289,7 @@
                     <pic:cNvPicPr/>
                   </pic:nvPicPr>
                   <pic:blipFill>
-                    <a:blip r:embed="rId10">
+                    <a:blip r:embed="rId12">
                       <a:extLst>
                         <a:ext uri="{28A0092B-C50C-407E-A947-70E740481C1C}">
                           <a14:useLocalDpi xmlns:a14="http://schemas.microsoft.com/office/drawing/2010/main" val="0"/>
@@ -1043,7 +2315,6 @@
           </wp:inline>
         </w:drawing>
       </w:r>
-      <w:bookmarkStart w:id="0" w:name="_GoBack"/>
       <w:r>
         <w:rPr>
           <w:noProof/>
@@ -1065,7 +2336,7 @@
                     <pic:cNvPicPr/>
                   </pic:nvPicPr>
                   <pic:blipFill>
-                    <a:blip r:embed="rId11">
+                    <a:blip r:embed="rId13">
                       <a:extLst>
                         <a:ext uri="{28A0092B-C50C-407E-A947-70E740481C1C}">
                           <a14:useLocalDpi xmlns:a14="http://schemas.microsoft.com/office/drawing/2010/main" val="0"/>
@@ -1091,10 +2362,9 @@
           </wp:inline>
         </w:drawing>
       </w:r>
-      <w:bookmarkEnd w:id="0"/>
     </w:p>
     <w:sectPr>
-      <w:headerReference w:type="default" r:id="rId12"/>
+      <w:headerReference w:type="default" r:id="rId14"/>
       <w:pgSz w:w="12240" w:h="15840"/>
       <w:pgMar w:top="1440" w:right="1440" w:bottom="1440" w:left="1440" w:header="720" w:footer="720" w:gutter="0"/>
       <w:cols w:space="720"/>
@@ -1335,7 +2605,7 @@
       </w:pPr>
     </w:pPrDefault>
   </w:docDefaults>
-  <w:latentStyles w:defLockedState="0" w:defUIPriority="99" w:defSemiHidden="0" w:defUnhideWhenUsed="0" w:defQFormat="0" w:count="375">
+  <w:latentStyles w:defLockedState="0" w:defUIPriority="99" w:defSemiHidden="0" w:defUnhideWhenUsed="0" w:defQFormat="0" w:count="376">
     <w:lsdException w:name="Normal" w:uiPriority="0" w:qFormat="1"/>
     <w:lsdException w:name="heading 1" w:uiPriority="9" w:qFormat="1"/>
     <w:lsdException w:name="heading 2" w:semiHidden="1" w:uiPriority="9" w:unhideWhenUsed="1" w:qFormat="1"/>
@@ -1441,7 +2711,6 @@
     <w:lsdException w:name="HTML Sample" w:semiHidden="1" w:unhideWhenUsed="1"/>
     <w:lsdException w:name="HTML Typewriter" w:semiHidden="1" w:unhideWhenUsed="1"/>
     <w:lsdException w:name="HTML Variable" w:semiHidden="1" w:unhideWhenUsed="1"/>
-    <w:lsdException w:name="Normal Table" w:semiHidden="1" w:unhideWhenUsed="1"/>
     <w:lsdException w:name="annotation subject" w:semiHidden="1" w:unhideWhenUsed="1"/>
     <w:lsdException w:name="No List" w:semiHidden="1" w:unhideWhenUsed="1"/>
     <w:lsdException w:name="Outline List 1" w:semiHidden="1" w:unhideWhenUsed="1"/>
@@ -1488,10 +2757,8 @@
     <w:lsdException w:name="Table Subtle 2" w:semiHidden="1" w:unhideWhenUsed="1"/>
     <w:lsdException w:name="Table Web 1" w:semiHidden="1" w:unhideWhenUsed="1"/>
     <w:lsdException w:name="Table Web 2" w:semiHidden="1" w:unhideWhenUsed="1"/>
-    <w:lsdException w:name="Table Web 3" w:semiHidden="1" w:unhideWhenUsed="1"/>
     <w:lsdException w:name="Balloon Text" w:semiHidden="1" w:unhideWhenUsed="1"/>
     <w:lsdException w:name="Table Grid" w:uiPriority="39"/>
-    <w:lsdException w:name="Table Theme" w:semiHidden="1" w:unhideWhenUsed="1"/>
     <w:lsdException w:name="Placeholder Text" w:semiHidden="1"/>
     <w:lsdException w:name="No Spacing" w:uiPriority="1" w:qFormat="1"/>
     <w:lsdException w:name="Light Shading" w:uiPriority="60"/>
@@ -1711,6 +2978,7 @@
     <w:lsdException w:name="Smart Hyperlink" w:semiHidden="1" w:unhideWhenUsed="1"/>
     <w:lsdException w:name="Hashtag" w:semiHidden="1" w:unhideWhenUsed="1"/>
     <w:lsdException w:name="Unresolved Mention" w:semiHidden="1" w:unhideWhenUsed="1"/>
+    <w:lsdException w:name="Smart Link" w:semiHidden="1" w:unhideWhenUsed="1"/>
   </w:latentStyles>
   <w:style w:type="paragraph" w:default="1" w:styleId="Normal">
     <w:name w:val="Normal"/>
@@ -1862,6 +3130,25 @@
     <w:rsid w:val="00CD3C9B"/>
     <w:rPr>
       <w:rFonts w:ascii="Segoe UI" w:hAnsi="Segoe UI" w:cs="Segoe UI"/>
+      <w:sz w:val="18"/>
+      <w:szCs w:val="18"/>
+    </w:rPr>
+  </w:style>
+  <w:style w:type="paragraph" w:styleId="Caption">
+    <w:name w:val="caption"/>
+    <w:basedOn w:val="Normal"/>
+    <w:next w:val="Normal"/>
+    <w:uiPriority w:val="35"/>
+    <w:unhideWhenUsed/>
+    <w:qFormat/>
+    <w:rsid w:val="00971FDD"/>
+    <w:pPr>
+      <w:spacing w:after="200" w:line="240" w:lineRule="auto"/>
+    </w:pPr>
+    <w:rPr>
+      <w:i/>
+      <w:iCs/>
+      <w:color w:val="44546A" w:themeColor="text2"/>
       <w:sz w:val="18"/>
       <w:szCs w:val="18"/>
     </w:rPr>
@@ -2169,7 +3456,7 @@
 </file>
 
 <file path=customXml/itemProps1.xml><?xml version="1.0" encoding="utf-8"?>
-<ds:datastoreItem xmlns:ds="http://schemas.openxmlformats.org/officeDocument/2006/customXml" ds:itemID="{108A6BE3-6032-4C54-A3B5-BE0AB4032969}">
+<ds:datastoreItem xmlns:ds="http://schemas.openxmlformats.org/officeDocument/2006/customXml" ds:itemID="{E3AB9EBC-E13B-40A1-A1F9-FCFF757D615C}">
   <ds:schemaRefs>
     <ds:schemaRef ds:uri="http://schemas.openxmlformats.org/officeDocument/2006/bibliography"/>
   </ds:schemaRefs>

</xml_diff>

<commit_message>
Updating Function Inforation WIP
</commit_message>
<xml_diff>
--- a/SchoolReport/Final Presentation Draft.docx
+++ b/SchoolReport/Final Presentation Draft.docx
@@ -278,27 +278,14 @@
                             <w:r>
                               <w:t xml:space="preserve">Figure </w:t>
                             </w:r>
-                            <w:r>
-                              <w:fldChar w:fldCharType="begin"/>
-                            </w:r>
-                            <w:r>
-                              <w:instrText xml:space="preserve"> SEQ Figure \* ARABIC </w:instrText>
-                            </w:r>
-                            <w:r>
-                              <w:fldChar w:fldCharType="separate"/>
-                            </w:r>
-                            <w:r>
-                              <w:rPr>
-                                <w:noProof/>
-                              </w:rPr>
-                              <w:t>1</w:t>
-                            </w:r>
-                            <w:r>
-                              <w:rPr>
-                                <w:noProof/>
-                              </w:rPr>
-                              <w:fldChar w:fldCharType="end"/>
-                            </w:r>
+                            <w:fldSimple w:instr=" SEQ Figure \* ARABIC ">
+                              <w:r>
+                                <w:rPr>
+                                  <w:noProof/>
+                                </w:rPr>
+                                <w:t>1</w:t>
+                              </w:r>
+                            </w:fldSimple>
                             <w:r>
                               <w:t xml:space="preserve"> - Choices. A popular choose your own </w:t>
                             </w:r>
@@ -441,27 +428,14 @@
                             <w:r>
                               <w:t xml:space="preserve">Figure </w:t>
                             </w:r>
-                            <w:r>
-                              <w:fldChar w:fldCharType="begin"/>
-                            </w:r>
-                            <w:r>
-                              <w:instrText xml:space="preserve"> SEQ Figure \* ARABIC </w:instrText>
-                            </w:r>
-                            <w:r>
-                              <w:fldChar w:fldCharType="separate"/>
-                            </w:r>
-                            <w:r>
-                              <w:rPr>
-                                <w:noProof/>
-                              </w:rPr>
-                              <w:t>2</w:t>
-                            </w:r>
-                            <w:r>
-                              <w:rPr>
-                                <w:noProof/>
-                              </w:rPr>
-                              <w:fldChar w:fldCharType="end"/>
-                            </w:r>
+                            <w:fldSimple w:instr=" SEQ Figure \* ARABIC ">
+                              <w:r>
+                                <w:rPr>
+                                  <w:noProof/>
+                                </w:rPr>
+                                <w:t>2</w:t>
+                              </w:r>
+                            </w:fldSimple>
                             <w:r>
                               <w:t>- Love Nikki Dress Up Queen.</w:t>
                             </w:r>
@@ -778,14 +752,27 @@
                             <w:r>
                               <w:t xml:space="preserve">Figure </w:t>
                             </w:r>
-                            <w:fldSimple w:instr=" SEQ Figure \* ARABIC ">
-                              <w:r>
-                                <w:rPr>
-                                  <w:noProof/>
-                                </w:rPr>
-                                <w:t>3</w:t>
-                              </w:r>
-                            </w:fldSimple>
+                            <w:r>
+                              <w:fldChar w:fldCharType="begin"/>
+                            </w:r>
+                            <w:r>
+                              <w:instrText xml:space="preserve"> SEQ Figure \* ARABIC </w:instrText>
+                            </w:r>
+                            <w:r>
+                              <w:fldChar w:fldCharType="separate"/>
+                            </w:r>
+                            <w:r>
+                              <w:rPr>
+                                <w:noProof/>
+                              </w:rPr>
+                              <w:t>3</w:t>
+                            </w:r>
+                            <w:r>
+                              <w:rPr>
+                                <w:noProof/>
+                              </w:rPr>
+                              <w:fldChar w:fldCharType="end"/>
+                            </w:r>
                             <w:r>
                               <w:t xml:space="preserve">-A cutscene from the romance game </w:t>
                             </w:r>
@@ -997,10 +984,7 @@
         <w:t>.</w:t>
       </w:r>
       <w:r>
-        <w:t xml:space="preserve"> </w:t>
-      </w:r>
-      <w:r>
-        <w:t>Unfortunately, the mobile section was largely dropped</w:t>
+        <w:t xml:space="preserve"> Unfortunately, the mobile section was largely dropped</w:t>
       </w:r>
       <w:r>
         <w:t xml:space="preserve"> and was replaced with </w:t>
@@ -1115,14 +1099,27 @@
                             <w:r>
                               <w:t xml:space="preserve">Figure </w:t>
                             </w:r>
-                            <w:fldSimple w:instr=" SEQ Figure \* ARABIC ">
-                              <w:r>
-                                <w:rPr>
-                                  <w:noProof/>
-                                </w:rPr>
-                                <w:t>4</w:t>
-                              </w:r>
-                            </w:fldSimple>
+                            <w:r>
+                              <w:fldChar w:fldCharType="begin"/>
+                            </w:r>
+                            <w:r>
+                              <w:instrText xml:space="preserve"> SEQ Figure \* ARABIC </w:instrText>
+                            </w:r>
+                            <w:r>
+                              <w:fldChar w:fldCharType="separate"/>
+                            </w:r>
+                            <w:r>
+                              <w:rPr>
+                                <w:noProof/>
+                              </w:rPr>
+                              <w:t>4</w:t>
+                            </w:r>
+                            <w:r>
+                              <w:rPr>
+                                <w:noProof/>
+                              </w:rPr>
+                              <w:fldChar w:fldCharType="end"/>
+                            </w:r>
                             <w:r>
                               <w:t>- Hero Drawn in Photoshop using Layers for clothing</w:t>
                             </w:r>
@@ -2206,14 +2203,27 @@
       <w:r>
         <w:t xml:space="preserve">Figure </w:t>
       </w:r>
-      <w:fldSimple w:instr=" SEQ Figure \* ARABIC ">
-        <w:r>
-          <w:rPr>
-            <w:noProof/>
-          </w:rPr>
-          <w:t>5</w:t>
-        </w:r>
-      </w:fldSimple>
+      <w:r>
+        <w:fldChar w:fldCharType="begin"/>
+      </w:r>
+      <w:r>
+        <w:instrText xml:space="preserve"> SEQ Figure \* ARABIC </w:instrText>
+      </w:r>
+      <w:r>
+        <w:fldChar w:fldCharType="separate"/>
+      </w:r>
+      <w:r>
+        <w:rPr>
+          <w:noProof/>
+        </w:rPr>
+        <w:t>5</w:t>
+      </w:r>
+      <w:r>
+        <w:rPr>
+          <w:noProof/>
+        </w:rPr>
+        <w:fldChar w:fldCharType="end"/>
+      </w:r>
       <w:r>
         <w:t>- StartPage form in greyscale and normal color</w:t>
       </w:r>
@@ -2246,40 +2256,28 @@
     <w:p>
       <w:pPr>
         <w:pStyle w:val="ListParagraph"/>
-        <w:ind w:left="1440"/>
-      </w:pPr>
-      <w:r>
-        <w:t>Once I press the start page button I declare a large number of variables that are used elsewhere in the program.</w:t>
-      </w:r>
-      <w:r>
-        <w:t xml:space="preserve"> </w:t>
-      </w:r>
-    </w:p>
-    <w:p>
-      <w:pPr>
-        <w:pStyle w:val="ListParagraph"/>
-        <w:ind w:left="1440"/>
-      </w:pPr>
-      <w:r>
-        <w:t xml:space="preserve">I make use of the story class to </w:t>
-      </w:r>
-      <w:r>
-        <w:t>declare</w:t>
-      </w:r>
-      <w:r>
-        <w:t xml:space="preserve"> </w:t>
-      </w:r>
-      <w:r>
-        <w:t>the timing of background changes and character appearances that can occur throughout the presentation later on</w:t>
-      </w:r>
-      <w:r>
-        <w:t xml:space="preserve"> in</w:t>
-      </w:r>
-      <w:r>
-        <w:t xml:space="preserve"> form1. </w:t>
-      </w:r>
-      <w:r>
-        <w:t xml:space="preserve">I use a static method </w:t>
+        <w:numPr>
+          <w:ilvl w:val="1"/>
+          <w:numId w:val="1"/>
+        </w:numPr>
+      </w:pPr>
+      <w:r>
+        <w:t>When I run this for the first time</w:t>
+      </w:r>
+      <w:r>
+        <w:t xml:space="preserve"> I declare a large number of variables that are used elsewhere in the program. </w:t>
+      </w:r>
+    </w:p>
+    <w:p>
+      <w:pPr>
+        <w:pStyle w:val="ListParagraph"/>
+        <w:numPr>
+          <w:ilvl w:val="1"/>
+          <w:numId w:val="1"/>
+        </w:numPr>
+      </w:pPr>
+      <w:r>
+        <w:t xml:space="preserve">I make use of the story class to declare the timing of background changes and character appearances that can occur throughout the presentation later on in form1. I use a static method </w:t>
       </w:r>
       <w:r>
         <w:rPr>
@@ -2288,7 +2286,16 @@
           <w:sz w:val="19"/>
           <w:szCs w:val="19"/>
         </w:rPr>
-        <w:t>initilizeStory</w:t>
+        <w:t>initilizeStory(</w:t>
+      </w:r>
+      <w:r>
+        <w:rPr>
+          <w:rFonts w:ascii="Consolas" w:hAnsi="Consolas" w:cs="Consolas"/>
+          <w:color w:val="0000FF"/>
+          <w:sz w:val="19"/>
+          <w:szCs w:val="19"/>
+        </w:rPr>
+        <w:t>string</w:t>
       </w:r>
       <w:r>
         <w:rPr>
@@ -2297,7 +2304,7 @@
           <w:sz w:val="19"/>
           <w:szCs w:val="19"/>
         </w:rPr>
-        <w:t>(</w:t>
+        <w:t xml:space="preserve"> storyFile,Hero hero, Boolean hasBranchingChoices = </w:t>
       </w:r>
       <w:r>
         <w:rPr>
@@ -2306,7 +2313,7 @@
           <w:sz w:val="19"/>
           <w:szCs w:val="19"/>
         </w:rPr>
-        <w:t>string</w:t>
+        <w:t>false</w:t>
       </w:r>
       <w:r>
         <w:rPr>
@@ -2315,16 +2322,58 @@
           <w:sz w:val="19"/>
           <w:szCs w:val="19"/>
         </w:rPr>
-        <w:t xml:space="preserve"> storyFile,Hero hero, Boolean hasBranchingChoices = </w:t>
-      </w:r>
-      <w:r>
-        <w:rPr>
-          <w:rFonts w:ascii="Consolas" w:hAnsi="Consolas" w:cs="Consolas"/>
-          <w:color w:val="0000FF"/>
-          <w:sz w:val="19"/>
-          <w:szCs w:val="19"/>
-        </w:rPr>
-        <w:t>false</w:t>
+        <w:t>)</w:t>
+      </w:r>
+      <w:r>
+        <w:t xml:space="preserve"> from the GameData class to make sure some dependent data down the line is up to date when I fist declare the story.</w:t>
+      </w:r>
+    </w:p>
+    <w:p>
+      <w:pPr>
+        <w:pStyle w:val="ListParagraph"/>
+        <w:numPr>
+          <w:ilvl w:val="1"/>
+          <w:numId w:val="1"/>
+        </w:numPr>
+      </w:pPr>
+      <w:r>
+        <w:t>I then declare where in the narrative timeline items are found, minigames occur, and cloths are found. For the sake of this demo however, the timing of unlocking the clothing was cut and all clothing items are available at the beginning.</w:t>
+      </w:r>
+    </w:p>
+    <w:p>
+      <w:pPr>
+        <w:pStyle w:val="ListParagraph"/>
+        <w:numPr>
+          <w:ilvl w:val="1"/>
+          <w:numId w:val="1"/>
+        </w:numPr>
+      </w:pPr>
+      <w:r>
+        <w:t>I then repeat that process with any story branches.</w:t>
+      </w:r>
+    </w:p>
+    <w:p>
+      <w:pPr>
+        <w:pStyle w:val="ListParagraph"/>
+        <w:numPr>
+          <w:ilvl w:val="1"/>
+          <w:numId w:val="1"/>
+        </w:numPr>
+      </w:pPr>
+      <w:r>
+        <w:t>After that I put in the Choices for the branching story.</w:t>
+      </w:r>
+    </w:p>
+    <w:p>
+      <w:pPr>
+        <w:pStyle w:val="ListParagraph"/>
+        <w:numPr>
+          <w:ilvl w:val="1"/>
+          <w:numId w:val="1"/>
+        </w:numPr>
+      </w:pPr>
+      <w:r>
+        <w:t>At the end I add each of the branching story paths to the varible List&lt;Story&gt;</w:t>
       </w:r>
       <w:r>
         <w:rPr>
@@ -2333,68 +2382,157 @@
           <w:sz w:val="19"/>
           <w:szCs w:val="19"/>
         </w:rPr>
-        <w:t>)</w:t>
-      </w:r>
-      <w:r>
-        <w:t xml:space="preserve"> from</w:t>
-      </w:r>
-      <w:r>
-        <w:t xml:space="preserve"> the GameData</w:t>
-      </w:r>
-      <w:r>
-        <w:t xml:space="preserve"> class</w:t>
-      </w:r>
-      <w:r>
-        <w:t xml:space="preserve"> to make sure some dependent data down the line is </w:t>
-      </w:r>
-      <w:r>
-        <w:t>up to date when I fist declare the story.</w:t>
-      </w:r>
-    </w:p>
-    <w:p>
-      <w:pPr>
-        <w:pStyle w:val="ListParagraph"/>
-        <w:ind w:left="1440"/>
-      </w:pPr>
-      <w:r>
-        <w:t xml:space="preserve">I then declare where in the narrative timeline items are found, minigames occur, and cloths are found. For the sake of this demo however, the timing of unlocking the clothing was cut and all clothing items are available at the </w:t>
+        <w:t>magicSchoolStories</w:t>
+      </w:r>
+      <w:r>
+        <w:t xml:space="preserve"> I declared at the </w:t>
       </w:r>
       <w:r>
         <w:t>beginning</w:t>
+      </w:r>
+      <w:r>
+        <w:t>.</w:t>
+      </w:r>
+      <w:r>
+        <w:t xml:space="preserve"> This makes sure I have access to these details later in the game.</w:t>
+      </w:r>
+    </w:p>
+    <w:p>
+      <w:pPr>
+        <w:pStyle w:val="Heading4"/>
+      </w:pPr>
+      <w:r>
+        <w:lastRenderedPageBreak/>
+        <w:t>Button</w:t>
+      </w:r>
+      <w:r>
+        <w:t xml:space="preserve"> Functions</w:t>
+      </w:r>
+    </w:p>
+    <w:p>
+      <w:pPr>
+        <w:pStyle w:val="ListParagraph"/>
+        <w:numPr>
+          <w:ilvl w:val="0"/>
+          <w:numId w:val="1"/>
+        </w:numPr>
+      </w:pPr>
+      <w:r>
+        <w:rPr>
+          <w:rFonts w:ascii="Consolas" w:hAnsi="Consolas" w:cs="Consolas"/>
+          <w:color w:val="000000"/>
+          <w:sz w:val="19"/>
+          <w:szCs w:val="19"/>
+        </w:rPr>
+        <w:t>newGameBtn_Click</w:t>
+      </w:r>
+      <w:r>
+        <w:rPr>
+          <w:rFonts w:ascii="Consolas" w:hAnsi="Consolas" w:cs="Consolas"/>
+          <w:color w:val="000000"/>
+          <w:sz w:val="19"/>
+          <w:szCs w:val="19"/>
+        </w:rPr>
+        <w:t>()</w:t>
+      </w:r>
+    </w:p>
+    <w:p>
+      <w:pPr>
+        <w:pStyle w:val="ListParagraph"/>
+        <w:numPr>
+          <w:ilvl w:val="1"/>
+          <w:numId w:val="1"/>
+        </w:numPr>
+      </w:pPr>
+      <w:r>
+        <w:rPr>
+          <w:rFonts w:ascii="Consolas" w:hAnsi="Consolas" w:cs="Consolas"/>
+          <w:color w:val="000000"/>
+          <w:sz w:val="19"/>
+          <w:szCs w:val="19"/>
+        </w:rPr>
+        <w:t>Creates a new Form1 based on the variable List&lt;Story&gt;</w:t>
+      </w:r>
+      <w:r>
+        <w:rPr>
+          <w:rFonts w:ascii="Consolas" w:hAnsi="Consolas" w:cs="Consolas"/>
+          <w:color w:val="000000"/>
+          <w:sz w:val="19"/>
+          <w:szCs w:val="19"/>
+        </w:rPr>
+        <w:t xml:space="preserve"> </w:t>
+      </w:r>
+      <w:r>
+        <w:rPr>
+          <w:rFonts w:ascii="Consolas" w:hAnsi="Consolas" w:cs="Consolas"/>
+          <w:color w:val="000000"/>
+          <w:sz w:val="19"/>
+          <w:szCs w:val="19"/>
+        </w:rPr>
+        <w:t>magicSchoolStories</w:t>
+      </w:r>
+      <w:r>
+        <w:rPr>
+          <w:rFonts w:ascii="Consolas" w:hAnsi="Consolas" w:cs="Consolas"/>
+          <w:color w:val="000000"/>
+          <w:sz w:val="19"/>
+          <w:szCs w:val="19"/>
+        </w:rPr>
+        <w:t xml:space="preserve"> information and opens it in a new window.</w:t>
+      </w:r>
+    </w:p>
+    <w:p>
+      <w:pPr>
+        <w:pStyle w:val="ListParagraph"/>
+        <w:numPr>
+          <w:ilvl w:val="0"/>
+          <w:numId w:val="1"/>
+        </w:numPr>
+      </w:pPr>
+      <w:r>
+        <w:rPr>
+          <w:rFonts w:ascii="Consolas" w:hAnsi="Consolas" w:cs="Consolas"/>
+          <w:color w:val="000000"/>
+          <w:sz w:val="19"/>
+          <w:szCs w:val="19"/>
+        </w:rPr>
+        <w:t>exitBtn_Click</w:t>
+      </w:r>
+      <w:r>
+        <w:rPr>
+          <w:rFonts w:ascii="Consolas" w:hAnsi="Consolas" w:cs="Consolas"/>
+          <w:color w:val="000000"/>
+          <w:sz w:val="19"/>
+          <w:szCs w:val="19"/>
+        </w:rPr>
+        <w:t>()</w:t>
+      </w:r>
+    </w:p>
+    <w:p>
+      <w:pPr>
+        <w:pStyle w:val="ListParagraph"/>
+        <w:numPr>
+          <w:ilvl w:val="1"/>
+          <w:numId w:val="1"/>
+        </w:numPr>
+      </w:pPr>
+      <w:r>
+        <w:rPr>
+          <w:rFonts w:ascii="Consolas" w:hAnsi="Consolas" w:cs="Consolas"/>
+          <w:color w:val="000000"/>
+          <w:sz w:val="19"/>
+          <w:szCs w:val="19"/>
+        </w:rPr>
+        <w:t>Closes Application</w:t>
       </w:r>
       <w:bookmarkStart w:id="0" w:name="_GoBack"/>
       <w:bookmarkEnd w:id="0"/>
-      <w:r>
-        <w:t>.</w:t>
-      </w:r>
-    </w:p>
-    <w:p>
-      <w:pPr>
-        <w:pStyle w:val="ListParagraph"/>
-        <w:ind w:left="1440"/>
-      </w:pPr>
-      <w:r>
-        <w:t>I then repeat th</w:t>
-      </w:r>
-      <w:r>
-        <w:t>at</w:t>
-      </w:r>
-      <w:r>
-        <w:t xml:space="preserve"> process with any story branches.</w:t>
-      </w:r>
-    </w:p>
-    <w:p>
-      <w:pPr>
-        <w:pStyle w:val="ListParagraph"/>
-        <w:ind w:left="1440"/>
-      </w:pPr>
     </w:p>
     <w:p>
       <w:pPr>
         <w:pStyle w:val="Heading2"/>
       </w:pPr>
       <w:r>
-        <w:lastRenderedPageBreak/>
         <w:t>Form1</w:t>
       </w:r>
     </w:p>
@@ -2456,14 +2594,27 @@
       <w:r>
         <w:t xml:space="preserve">Figure </w:t>
       </w:r>
-      <w:fldSimple w:instr=" SEQ Figure \* ARABIC ">
-        <w:r>
-          <w:rPr>
-            <w:noProof/>
-          </w:rPr>
-          <w:t>6</w:t>
-        </w:r>
-      </w:fldSimple>
+      <w:r>
+        <w:fldChar w:fldCharType="begin"/>
+      </w:r>
+      <w:r>
+        <w:instrText xml:space="preserve"> SEQ Figure \* ARABIC </w:instrText>
+      </w:r>
+      <w:r>
+        <w:fldChar w:fldCharType="separate"/>
+      </w:r>
+      <w:r>
+        <w:rPr>
+          <w:noProof/>
+        </w:rPr>
+        <w:t>6</w:t>
+      </w:r>
+      <w:r>
+        <w:rPr>
+          <w:noProof/>
+        </w:rPr>
+        <w:fldChar w:fldCharType="end"/>
+      </w:r>
       <w:r>
         <w:t>- Form1 in greyscale and normal</w:t>
       </w:r>
@@ -2617,14 +2768,27 @@
       <w:r>
         <w:t xml:space="preserve">Figure </w:t>
       </w:r>
-      <w:fldSimple w:instr=" SEQ Figure \* ARABIC ">
-        <w:r>
-          <w:rPr>
-            <w:noProof/>
-          </w:rPr>
-          <w:t>7</w:t>
-        </w:r>
-      </w:fldSimple>
+      <w:r>
+        <w:fldChar w:fldCharType="begin"/>
+      </w:r>
+      <w:r>
+        <w:instrText xml:space="preserve"> SEQ Figure \* ARABIC </w:instrText>
+      </w:r>
+      <w:r>
+        <w:fldChar w:fldCharType="separate"/>
+      </w:r>
+      <w:r>
+        <w:rPr>
+          <w:noProof/>
+        </w:rPr>
+        <w:t>7</w:t>
+      </w:r>
+      <w:r>
+        <w:rPr>
+          <w:noProof/>
+        </w:rPr>
+        <w:fldChar w:fldCharType="end"/>
+      </w:r>
       <w:r>
         <w:t xml:space="preserve">-DressUpContest </w:t>
       </w:r>
@@ -2680,65 +2844,8 @@
       </w:r>
     </w:p>
     <w:p/>
-    <w:p>
-      <w:pPr>
-        <w:pStyle w:val="Heading1"/>
-      </w:pPr>
-      <w:r>
-        <w:lastRenderedPageBreak/>
-        <w:t>Screenshots</w:t>
-      </w:r>
-    </w:p>
-    <w:p>
-      <w:r>
-        <w:rPr>
-          <w:noProof/>
-        </w:rPr>
-        <w:drawing>
-          <wp:inline distT="0" distB="0" distL="0" distR="0" wp14:anchorId="4C25EE21" wp14:editId="39A86924">
-            <wp:extent cx="5943600" cy="5714365"/>
-            <wp:effectExtent l="0" t="0" r="0" b="635"/>
-            <wp:docPr id="4" name="Picture 4"/>
-            <wp:cNvGraphicFramePr>
-              <a:graphicFrameLocks xmlns:a="http://schemas.openxmlformats.org/drawingml/2006/main" noChangeAspect="1"/>
-            </wp:cNvGraphicFramePr>
-            <a:graphic xmlns:a="http://schemas.openxmlformats.org/drawingml/2006/main">
-              <a:graphicData uri="http://schemas.openxmlformats.org/drawingml/2006/picture">
-                <pic:pic xmlns:pic="http://schemas.openxmlformats.org/drawingml/2006/picture">
-                  <pic:nvPicPr>
-                    <pic:cNvPr id="4" name="screenshot4.JPG"/>
-                    <pic:cNvPicPr/>
-                  </pic:nvPicPr>
-                  <pic:blipFill>
-                    <a:blip r:embed="rId15">
-                      <a:extLst>
-                        <a:ext uri="{28A0092B-C50C-407E-A947-70E740481C1C}">
-                          <a14:useLocalDpi xmlns:a14="http://schemas.microsoft.com/office/drawing/2010/main" val="0"/>
-                        </a:ext>
-                      </a:extLst>
-                    </a:blip>
-                    <a:stretch>
-                      <a:fillRect/>
-                    </a:stretch>
-                  </pic:blipFill>
-                  <pic:spPr>
-                    <a:xfrm>
-                      <a:off x="0" y="0"/>
-                      <a:ext cx="5943600" cy="5714365"/>
-                    </a:xfrm>
-                    <a:prstGeom prst="rect">
-                      <a:avLst/>
-                    </a:prstGeom>
-                  </pic:spPr>
-                </pic:pic>
-              </a:graphicData>
-            </a:graphic>
-          </wp:inline>
-        </w:drawing>
-      </w:r>
-    </w:p>
     <w:sectPr>
-      <w:headerReference w:type="default" r:id="rId16"/>
+      <w:headerReference w:type="default" r:id="rId15"/>
       <w:pgSz w:w="12240" w:h="15840"/>
       <w:pgMar w:top="1440" w:right="1440" w:bottom="1440" w:left="1440" w:header="720" w:footer="720" w:gutter="0"/>
       <w:cols w:space="720"/>
@@ -2859,7 +2966,7 @@
         <w:rFonts w:ascii="Calibri" w:eastAsiaTheme="minorHAnsi" w:hAnsi="Calibri" w:cs="Calibri" w:hint="default"/>
       </w:rPr>
     </w:lvl>
-    <w:lvl w:ilvl="1" w:tplc="04090003" w:tentative="1">
+    <w:lvl w:ilvl="1" w:tplc="04090003">
       <w:start w:val="1"/>
       <w:numFmt w:val="bullet"/>
       <w:lvlText w:val="o"/>
@@ -2871,7 +2978,7 @@
         <w:rFonts w:ascii="Courier New" w:hAnsi="Courier New" w:cs="Courier New" w:hint="default"/>
       </w:rPr>
     </w:lvl>
-    <w:lvl w:ilvl="2" w:tplc="04090005" w:tentative="1">
+    <w:lvl w:ilvl="2" w:tplc="04090005">
       <w:start w:val="1"/>
       <w:numFmt w:val="bullet"/>
       <w:lvlText w:val=""/>
@@ -3426,6 +3533,28 @@
       <w:szCs w:val="24"/>
     </w:rPr>
   </w:style>
+  <w:style w:type="paragraph" w:styleId="Heading4">
+    <w:name w:val="heading 4"/>
+    <w:basedOn w:val="Normal"/>
+    <w:next w:val="Normal"/>
+    <w:link w:val="Heading4Char"/>
+    <w:uiPriority w:val="9"/>
+    <w:unhideWhenUsed/>
+    <w:qFormat/>
+    <w:rsid w:val="00041A6D"/>
+    <w:pPr>
+      <w:keepNext/>
+      <w:keepLines/>
+      <w:spacing w:before="40" w:after="0"/>
+      <w:outlineLvl w:val="3"/>
+    </w:pPr>
+    <w:rPr>
+      <w:rFonts w:asciiTheme="majorHAnsi" w:eastAsiaTheme="majorEastAsia" w:hAnsiTheme="majorHAnsi" w:cstheme="majorBidi"/>
+      <w:i/>
+      <w:iCs/>
+      <w:color w:val="2F5496" w:themeColor="accent1" w:themeShade="BF"/>
+    </w:rPr>
+  </w:style>
   <w:style w:type="character" w:default="1" w:styleId="DefaultParagraphFont">
     <w:name w:val="Default Paragraph Font"/>
     <w:uiPriority w:val="1"/>
@@ -3598,6 +3727,19 @@
       <w:color w:val="1F3763" w:themeColor="accent1" w:themeShade="7F"/>
       <w:sz w:val="24"/>
       <w:szCs w:val="24"/>
+    </w:rPr>
+  </w:style>
+  <w:style w:type="character" w:customStyle="1" w:styleId="Heading4Char">
+    <w:name w:val="Heading 4 Char"/>
+    <w:basedOn w:val="DefaultParagraphFont"/>
+    <w:link w:val="Heading4"/>
+    <w:uiPriority w:val="9"/>
+    <w:rsid w:val="00041A6D"/>
+    <w:rPr>
+      <w:rFonts w:asciiTheme="majorHAnsi" w:eastAsiaTheme="majorEastAsia" w:hAnsiTheme="majorHAnsi" w:cstheme="majorBidi"/>
+      <w:i/>
+      <w:iCs/>
+      <w:color w:val="2F5496" w:themeColor="accent1" w:themeShade="BF"/>
     </w:rPr>
   </w:style>
 </w:styles>
@@ -3903,7 +4045,7 @@
 </file>
 
 <file path=customXml/itemProps1.xml><?xml version="1.0" encoding="utf-8"?>
-<ds:datastoreItem xmlns:ds="http://schemas.openxmlformats.org/officeDocument/2006/customXml" ds:itemID="{FCBE6E0A-0612-4542-B6E0-29267E6FCC6D}">
+<ds:datastoreItem xmlns:ds="http://schemas.openxmlformats.org/officeDocument/2006/customXml" ds:itemID="{721F2EA7-3B14-4234-9D72-3E666DE9787B}">
   <ds:schemaRefs>
     <ds:schemaRef ds:uri="http://schemas.openxmlformats.org/officeDocument/2006/bibliography"/>
   </ds:schemaRefs>

</xml_diff>